<commit_message>
Updatet Git Bash and Editor
</commit_message>
<xml_diff>
--- a/Project Documentation/Coding Conventions.docx
+++ b/Project Documentation/Coding Conventions.docx
@@ -619,14 +619,43 @@
         <w:rPr>
           <w:lang w:val="en-US"/>
         </w:rPr>
-        <w:t>Before typing in any commands, be sure that you are in your Folder Project and you have selected the right branch.</w:t>
+        <w:t xml:space="preserve">Before typing in any commands, be sure that you are in your </w:t>
       </w:r>
       <w:r>
         <w:rPr>
           <w:lang w:val="en-US"/>
         </w:rPr>
+        <w:t xml:space="preserve">Project Folder </w:t>
+      </w:r>
+      <w:r>
+        <w:rPr>
+          <w:lang w:val="en-US"/>
+        </w:rPr>
+        <w:t>and you have selected the right branch.</w:t>
+      </w:r>
+      <w:r>
+        <w:rPr>
+          <w:lang w:val="en-US"/>
+        </w:rPr>
         <w:br/>
+      </w:r>
+      <w:r>
+        <w:rPr>
+          <w:lang w:val="en-US"/>
+        </w:rPr>
+        <w:t>(</w:t>
+      </w:r>
+      <w:r>
+        <w:rPr>
+          <w:lang w:val="en-US"/>
+        </w:rPr>
         <w:t xml:space="preserve">e.g. </w:t>
+      </w:r>
+      <w:r>
+        <w:rPr>
+          <w:lang w:val="en-US"/>
+        </w:rPr>
+        <w:t>master, develop, test)</w:t>
       </w:r>
     </w:p>
     <w:p>
@@ -640,10 +669,10 @@
           <w:lang w:val="en-US"/>
         </w:rPr>
         <w:drawing>
-          <wp:inline distT="0" distB="0" distL="0" distR="0" wp14:anchorId="6717486B" wp14:editId="03421CD9">
-            <wp:extent cx="5534797" cy="1657581"/>
-            <wp:effectExtent l="0" t="0" r="8890" b="0"/>
-            <wp:docPr id="1" name="Grafik 1" descr="Ein Bild, das Text enthält.&#10;&#10;Automatisch generierte Beschreibung"/>
+          <wp:inline distT="0" distB="0" distL="0" distR="0" wp14:anchorId="59C08356" wp14:editId="0DDCB8AA">
+            <wp:extent cx="5709756" cy="1714500"/>
+            <wp:effectExtent l="0" t="0" r="5715" b="0"/>
+            <wp:docPr id="4" name="Grafik 4" descr="Ein Bild, das Text enthält.&#10;&#10;Automatisch generierte Beschreibung"/>
             <wp:cNvGraphicFramePr>
               <a:graphicFrameLocks xmlns:a="http://schemas.openxmlformats.org/drawingml/2006/main" noChangeAspect="1"/>
             </wp:cNvGraphicFramePr>
@@ -651,7 +680,7 @@
               <a:graphicData uri="http://schemas.openxmlformats.org/drawingml/2006/picture">
                 <pic:pic xmlns:pic="http://schemas.openxmlformats.org/drawingml/2006/picture">
                   <pic:nvPicPr>
-                    <pic:cNvPr id="1" name="Grafik 1" descr="Ein Bild, das Text enthält.&#10;&#10;Automatisch generierte Beschreibung"/>
+                    <pic:cNvPr id="4" name="Grafik 4" descr="Ein Bild, das Text enthält.&#10;&#10;Automatisch generierte Beschreibung"/>
                     <pic:cNvPicPr/>
                   </pic:nvPicPr>
                   <pic:blipFill>
@@ -663,7 +692,7 @@
                   <pic:spPr>
                     <a:xfrm>
                       <a:off x="0" y="0"/>
-                      <a:ext cx="5534797" cy="1657581"/>
+                      <a:ext cx="5725417" cy="1719203"/>
                     </a:xfrm>
                     <a:prstGeom prst="rect">
                       <a:avLst/>
@@ -755,17 +784,7 @@
                 <w:szCs w:val="20"/>
                 <w:lang w:val="en-US"/>
               </w:rPr>
-              <w:t>git init</w:t>
-            </w:r>
-            <w:r>
-              <w:rPr>
-                <w:bCs/>
-                <w:color w:val="00B050"/>
-                <w:sz w:val="20"/>
-                <w:szCs w:val="20"/>
-                <w:lang w:val="en-US"/>
-              </w:rPr>
-              <w:t xml:space="preserve"> </w:t>
+              <w:t xml:space="preserve">git init </w:t>
             </w:r>
           </w:p>
         </w:tc>
@@ -1226,6 +1245,26 @@
         <w:t>Editor Commands</w:t>
       </w:r>
     </w:p>
+    <w:p>
+      <w:pPr>
+        <w:rPr>
+          <w:lang w:val="en-US"/>
+        </w:rPr>
+      </w:pPr>
+      <w:r>
+        <w:rPr>
+          <w:lang w:val="en-US"/>
+        </w:rPr>
+        <w:t>Be sure to be in the bottom line, else the commands won’t work.</w:t>
+      </w:r>
+      <w:r>
+        <w:rPr>
+          <w:lang w:val="en-US"/>
+        </w:rPr>
+        <w:br/>
+        <w:t>If you are on another line, press ESC or CTRL  + C to get to the bottom line.</w:t>
+      </w:r>
+    </w:p>
     <w:tbl>
       <w:tblPr>
         <w:tblStyle w:val="Tabellenraster"/>
@@ -1261,7 +1300,7 @@
                 <w:szCs w:val="20"/>
                 <w:lang w:val="en-US"/>
               </w:rPr>
-              <w:t>Exit Vim</w:t>
+              <w:t>Exit</w:t>
             </w:r>
           </w:p>
         </w:tc>
@@ -1288,6 +1327,71 @@
                 <w:lang w:val="en-US"/>
               </w:rPr>
               <w:t>:wq</w:t>
+            </w:r>
+          </w:p>
+        </w:tc>
+      </w:tr>
+      <w:tr>
+        <w:trPr>
+          <w:trHeight w:val="567"/>
+        </w:trPr>
+        <w:tc>
+          <w:tcPr>
+            <w:tcW w:w="2405" w:type="dxa"/>
+            <w:vAlign w:val="center"/>
+          </w:tcPr>
+          <w:p>
+            <w:pPr>
+              <w:rPr>
+                <w:sz w:val="20"/>
+                <w:szCs w:val="20"/>
+                <w:lang w:val="en-US"/>
+              </w:rPr>
+            </w:pPr>
+            <w:r>
+              <w:rPr>
+                <w:sz w:val="20"/>
+                <w:szCs w:val="20"/>
+                <w:lang w:val="en-US"/>
+              </w:rPr>
+              <w:t>Save and Exit</w:t>
+            </w:r>
+          </w:p>
+        </w:tc>
+        <w:tc>
+          <w:tcPr>
+            <w:tcW w:w="6611" w:type="dxa"/>
+            <w:vAlign w:val="center"/>
+          </w:tcPr>
+          <w:p>
+            <w:pPr>
+              <w:rPr>
+                <w:bCs/>
+                <w:color w:val="00B050"/>
+                <w:sz w:val="20"/>
+                <w:szCs w:val="20"/>
+                <w:lang w:val="en-US"/>
+              </w:rPr>
+            </w:pPr>
+            <w:r>
+              <w:rPr>
+                <w:bCs/>
+                <w:color w:val="00B050"/>
+                <w:sz w:val="20"/>
+                <w:szCs w:val="20"/>
+                <w:lang w:val="en-US"/>
+              </w:rPr>
+              <w:t>:wq</w:t>
+            </w:r>
+            <w:r>
+              <w:rPr>
+                <w:bCs/>
+                <w:color w:val="00B050"/>
+                <w:sz w:val="20"/>
+                <w:szCs w:val="20"/>
+                <w:lang w:val="en-US"/>
+              </w:rPr>
+              <w:t>! or :wq</w:t>
             </w:r>
           </w:p>
         </w:tc>

</xml_diff>

<commit_message>
Added Class Code Convention
Updated File Code Conventions.docx, added Variables
</commit_message>
<xml_diff>
--- a/Project Documentation/Coding Conventions.docx
+++ b/Project Documentation/Coding Conventions.docx
@@ -86,7 +86,7 @@
           <w:r>
             <w:fldChar w:fldCharType="separate"/>
           </w:r>
-          <w:hyperlink w:anchor="_Toc119260592" w:history="1">
+          <w:hyperlink w:anchor="_Toc119529630" w:history="1">
             <w:r>
               <w:rPr>
                 <w:rStyle w:val="Hyperlink"/>
@@ -128,7 +128,7 @@
                 <w:noProof/>
                 <w:webHidden/>
               </w:rPr>
-              <w:instrText xml:space="preserve"> PAGEREF _Toc119260592 \h </w:instrText>
+              <w:instrText xml:space="preserve"> PAGEREF _Toc119529630 \h </w:instrText>
             </w:r>
             <w:r>
               <w:rPr>
@@ -163,13 +163,16 @@
           <w:pPr>
             <w:pStyle w:val="Verzeichnis2"/>
             <w:tabs>
+              <w:tab w:val="left" w:pos="880"/>
               <w:tab w:val="right" w:leader="dot" w:pos="9016"/>
             </w:tabs>
             <w:rPr>
+              <w:rFonts w:asciiTheme="minorHAnsi" w:eastAsiaTheme="minorEastAsia" w:hAnsiTheme="minorHAnsi" w:cstheme="minorBidi"/>
               <w:noProof/>
+              <w:lang w:eastAsia="de-CH"/>
             </w:rPr>
           </w:pPr>
-          <w:hyperlink w:anchor="_Toc119260593" w:history="1">
+          <w:hyperlink w:anchor="_Toc119529631" w:history="1">
             <w:r>
               <w:rPr>
                 <w:rStyle w:val="Hyperlink"/>
@@ -180,6 +183,22 @@
             </w:r>
             <w:r>
               <w:rPr>
+                <w:rFonts w:asciiTheme="minorHAnsi" w:eastAsiaTheme="minorEastAsia" w:hAnsiTheme="minorHAnsi" w:cstheme="minorBidi"/>
+                <w:noProof/>
+                <w:lang w:eastAsia="de-CH"/>
+              </w:rPr>
+              <w:tab/>
+            </w:r>
+            <w:r>
+              <w:rPr>
+                <w:rStyle w:val="Hyperlink"/>
+                <w:noProof/>
+                <w:lang w:val="en-US"/>
+              </w:rPr>
+              <w:t>Git Bash</w:t>
+            </w:r>
+            <w:r>
+              <w:rPr>
                 <w:noProof/>
                 <w:webHidden/>
               </w:rPr>
@@ -197,7 +216,7 @@
                 <w:noProof/>
                 <w:webHidden/>
               </w:rPr>
-              <w:instrText xml:space="preserve"> PAGEREF _Toc119260593 \h </w:instrText>
+              <w:instrText xml:space="preserve"> PAGEREF _Toc119529631 \h </w:instrText>
             </w:r>
             <w:r>
               <w:rPr>
@@ -232,13 +251,16 @@
           <w:pPr>
             <w:pStyle w:val="Verzeichnis2"/>
             <w:tabs>
+              <w:tab w:val="left" w:pos="880"/>
               <w:tab w:val="right" w:leader="dot" w:pos="9016"/>
             </w:tabs>
             <w:rPr>
+              <w:rFonts w:asciiTheme="minorHAnsi" w:eastAsiaTheme="minorEastAsia" w:hAnsiTheme="minorHAnsi" w:cstheme="minorBidi"/>
               <w:noProof/>
+              <w:lang w:eastAsia="de-CH"/>
             </w:rPr>
           </w:pPr>
-          <w:hyperlink w:anchor="_Toc119260594" w:history="1">
+          <w:hyperlink w:anchor="_Toc119529632" w:history="1">
             <w:r>
               <w:rPr>
                 <w:rStyle w:val="Hyperlink"/>
@@ -249,6 +271,22 @@
             </w:r>
             <w:r>
               <w:rPr>
+                <w:rFonts w:asciiTheme="minorHAnsi" w:eastAsiaTheme="minorEastAsia" w:hAnsiTheme="minorHAnsi" w:cstheme="minorBidi"/>
+                <w:noProof/>
+                <w:lang w:eastAsia="de-CH"/>
+              </w:rPr>
+              <w:tab/>
+            </w:r>
+            <w:r>
+              <w:rPr>
+                <w:rStyle w:val="Hyperlink"/>
+                <w:noProof/>
+                <w:lang w:val="en-US"/>
+              </w:rPr>
+              <w:t>VIM Commands</w:t>
+            </w:r>
+            <w:r>
+              <w:rPr>
                 <w:noProof/>
                 <w:webHidden/>
               </w:rPr>
@@ -266,7 +304,7 @@
                 <w:noProof/>
                 <w:webHidden/>
               </w:rPr>
-              <w:instrText xml:space="preserve"> PAGEREF _Toc119260594 \h </w:instrText>
+              <w:instrText xml:space="preserve"> PAGEREF _Toc119529632 \h </w:instrText>
             </w:r>
             <w:r>
               <w:rPr>
@@ -286,7 +324,7 @@
                 <w:noProof/>
                 <w:webHidden/>
               </w:rPr>
-              <w:t>1</w:t>
+              <w:t>2</w:t>
             </w:r>
             <w:r>
               <w:rPr>
@@ -301,13 +339,16 @@
           <w:pPr>
             <w:pStyle w:val="Verzeichnis2"/>
             <w:tabs>
+              <w:tab w:val="left" w:pos="880"/>
               <w:tab w:val="right" w:leader="dot" w:pos="9016"/>
             </w:tabs>
             <w:rPr>
+              <w:rFonts w:asciiTheme="minorHAnsi" w:eastAsiaTheme="minorEastAsia" w:hAnsiTheme="minorHAnsi" w:cstheme="minorBidi"/>
               <w:noProof/>
+              <w:lang w:eastAsia="de-CH"/>
             </w:rPr>
           </w:pPr>
-          <w:hyperlink w:anchor="_Toc119260595" w:history="1">
+          <w:hyperlink w:anchor="_Toc119529633" w:history="1">
             <w:r>
               <w:rPr>
                 <w:rStyle w:val="Hyperlink"/>
@@ -318,6 +359,22 @@
             </w:r>
             <w:r>
               <w:rPr>
+                <w:rFonts w:asciiTheme="minorHAnsi" w:eastAsiaTheme="minorEastAsia" w:hAnsiTheme="minorHAnsi" w:cstheme="minorBidi"/>
+                <w:noProof/>
+                <w:lang w:eastAsia="de-CH"/>
+              </w:rPr>
+              <w:tab/>
+            </w:r>
+            <w:r>
+              <w:rPr>
+                <w:rStyle w:val="Hyperlink"/>
+                <w:noProof/>
+                <w:lang w:val="en-US"/>
+              </w:rPr>
+              <w:t>Editor Commands</w:t>
+            </w:r>
+            <w:r>
+              <w:rPr>
                 <w:noProof/>
                 <w:webHidden/>
               </w:rPr>
@@ -335,7 +392,7 @@
                 <w:noProof/>
                 <w:webHidden/>
               </w:rPr>
-              <w:instrText xml:space="preserve"> PAGEREF _Toc119260595 \h </w:instrText>
+              <w:instrText xml:space="preserve"> PAGEREF _Toc119529633 \h </w:instrText>
             </w:r>
             <w:r>
               <w:rPr>
@@ -355,7 +412,7 @@
                 <w:noProof/>
                 <w:webHidden/>
               </w:rPr>
-              <w:t>1</w:t>
+              <w:t>2</w:t>
             </w:r>
             <w:r>
               <w:rPr>
@@ -379,7 +436,7 @@
               <w:lang w:eastAsia="de-CH"/>
             </w:rPr>
           </w:pPr>
-          <w:hyperlink w:anchor="_Toc119260596" w:history="1">
+          <w:hyperlink w:anchor="_Toc119529634" w:history="1">
             <w:r>
               <w:rPr>
                 <w:rStyle w:val="Hyperlink"/>
@@ -402,7 +459,7 @@
                 <w:noProof/>
                 <w:lang w:val="en-US"/>
               </w:rPr>
-              <w:t>Xml</w:t>
+              <w:t>C#</w:t>
             </w:r>
             <w:r>
               <w:rPr>
@@ -423,7 +480,7 @@
                 <w:noProof/>
                 <w:webHidden/>
               </w:rPr>
-              <w:instrText xml:space="preserve"> PAGEREF _Toc119260596 \h </w:instrText>
+              <w:instrText xml:space="preserve"> PAGEREF _Toc119529634 \h </w:instrText>
             </w:r>
             <w:r>
               <w:rPr>
@@ -443,7 +500,7 @@
                 <w:noProof/>
                 <w:webHidden/>
               </w:rPr>
-              <w:t>1</w:t>
+              <w:t>2</w:t>
             </w:r>
             <w:r>
               <w:rPr>
@@ -456,9 +513,8 @@
         </w:p>
         <w:p>
           <w:pPr>
-            <w:pStyle w:val="Verzeichnis1"/>
+            <w:pStyle w:val="Verzeichnis2"/>
             <w:tabs>
-              <w:tab w:val="left" w:pos="440"/>
               <w:tab w:val="right" w:leader="dot" w:pos="9016"/>
             </w:tabs>
             <w:rPr>
@@ -467,71 +523,55 @@
               <w:lang w:eastAsia="de-CH"/>
             </w:rPr>
           </w:pPr>
-          <w:hyperlink w:anchor="_Toc119260597" w:history="1">
+          <w:hyperlink w:anchor="_Toc119529635" w:history="1">
             <w:r>
               <w:rPr>
                 <w:rStyle w:val="Hyperlink"/>
                 <w:noProof/>
                 <w:lang w:val="en-US"/>
               </w:rPr>
-              <w:t>3</w:t>
-            </w:r>
-            <w:r>
-              <w:rPr>
-                <w:rFonts w:asciiTheme="minorHAnsi" w:eastAsiaTheme="minorEastAsia" w:hAnsiTheme="minorHAnsi" w:cstheme="minorBidi"/>
-                <w:noProof/>
-                <w:lang w:eastAsia="de-CH"/>
+              <w:t>2.1 Variables</w:t>
+            </w:r>
+            <w:r>
+              <w:rPr>
+                <w:noProof/>
+                <w:webHidden/>
               </w:rPr>
               <w:tab/>
             </w:r>
             <w:r>
               <w:rPr>
-                <w:rStyle w:val="Hyperlink"/>
-                <w:noProof/>
-                <w:lang w:val="en-US"/>
-              </w:rPr>
-              <w:t>C#</w:t>
-            </w:r>
-            <w:r>
-              <w:rPr>
                 <w:noProof/>
                 <w:webHidden/>
               </w:rPr>
-              <w:tab/>
+              <w:fldChar w:fldCharType="begin"/>
             </w:r>
             <w:r>
               <w:rPr>
                 <w:noProof/>
                 <w:webHidden/>
               </w:rPr>
-              <w:fldChar w:fldCharType="begin"/>
+              <w:instrText xml:space="preserve"> PAGEREF _Toc119529635 \h </w:instrText>
             </w:r>
             <w:r>
               <w:rPr>
                 <w:noProof/>
                 <w:webHidden/>
               </w:rPr>
-              <w:instrText xml:space="preserve"> PAGEREF _Toc119260597 \h </w:instrText>
             </w:r>
             <w:r>
               <w:rPr>
                 <w:noProof/>
                 <w:webHidden/>
               </w:rPr>
+              <w:fldChar w:fldCharType="separate"/>
             </w:r>
             <w:r>
               <w:rPr>
                 <w:noProof/>
                 <w:webHidden/>
               </w:rPr>
-              <w:fldChar w:fldCharType="separate"/>
-            </w:r>
-            <w:r>
-              <w:rPr>
-                <w:noProof/>
-                <w:webHidden/>
-              </w:rPr>
-              <w:t>1</w:t>
+              <w:t>2</w:t>
             </w:r>
             <w:r>
               <w:rPr>
@@ -567,11 +607,21 @@
       <w:pPr>
         <w:pStyle w:val="berschrift1"/>
       </w:pPr>
-      <w:bookmarkStart w:id="0" w:name="_Toc119260592"/>
+      <w:bookmarkStart w:id="0" w:name="_Toc119529630"/>
+      <w:proofErr w:type="spellStart"/>
       <w:r>
-        <w:t>Git, Github</w:t>
+        <w:t>Git</w:t>
+      </w:r>
+      <w:proofErr w:type="spellEnd"/>
+      <w:r>
+        <w:t xml:space="preserve">, </w:t>
+      </w:r>
+      <w:proofErr w:type="spellStart"/>
+      <w:r>
+        <w:t>Github</w:t>
       </w:r>
       <w:bookmarkEnd w:id="0"/>
+      <w:proofErr w:type="spellEnd"/>
     </w:p>
     <w:p>
       <w:pPr>
@@ -666,6 +716,7 @@
       </w:pPr>
       <w:r>
         <w:rPr>
+          <w:noProof/>
           <w:lang w:val="en-US"/>
         </w:rPr>
         <w:drawing>
@@ -716,12 +767,14 @@
           <w:lang w:val="en-US"/>
         </w:rPr>
       </w:pPr>
+      <w:bookmarkStart w:id="1" w:name="_Toc119529631"/>
       <w:r>
         <w:rPr>
           <w:lang w:val="en-US"/>
         </w:rPr>
         <w:t>Git Bash</w:t>
       </w:r>
+      <w:bookmarkEnd w:id="1"/>
     </w:p>
     <w:tbl>
       <w:tblPr>
@@ -784,7 +837,29 @@
                 <w:szCs w:val="20"/>
                 <w:lang w:val="en-US"/>
               </w:rPr>
-              <w:t xml:space="preserve">git init </w:t>
+              <w:t xml:space="preserve">git </w:t>
+            </w:r>
+            <w:proofErr w:type="spellStart"/>
+            <w:r>
+              <w:rPr>
+                <w:bCs/>
+                <w:color w:val="00B050"/>
+                <w:sz w:val="20"/>
+                <w:szCs w:val="20"/>
+                <w:lang w:val="en-US"/>
+              </w:rPr>
+              <w:t>init</w:t>
+            </w:r>
+            <w:proofErr w:type="spellEnd"/>
+            <w:r>
+              <w:rPr>
+                <w:bCs/>
+                <w:color w:val="00B050"/>
+                <w:sz w:val="20"/>
+                <w:szCs w:val="20"/>
+                <w:lang w:val="en-US"/>
+              </w:rPr>
+              <w:t xml:space="preserve"> </w:t>
             </w:r>
           </w:p>
         </w:tc>
@@ -956,7 +1031,29 @@
                 <w:szCs w:val="20"/>
                 <w:lang w:val="en-US"/>
               </w:rPr>
-              <w:t>add origin &lt;project url&gt;</w:t>
+              <w:t xml:space="preserve">add origin &lt;project </w:t>
+            </w:r>
+            <w:proofErr w:type="spellStart"/>
+            <w:r>
+              <w:rPr>
+                <w:bCs/>
+                <w:color w:val="00B050"/>
+                <w:sz w:val="20"/>
+                <w:szCs w:val="20"/>
+                <w:lang w:val="en-US"/>
+              </w:rPr>
+              <w:t>url</w:t>
+            </w:r>
+            <w:proofErr w:type="spellEnd"/>
+            <w:r>
+              <w:rPr>
+                <w:bCs/>
+                <w:color w:val="00B050"/>
+                <w:sz w:val="20"/>
+                <w:szCs w:val="20"/>
+                <w:lang w:val="en-US"/>
+              </w:rPr>
+              <w:t>&gt;</w:t>
             </w:r>
           </w:p>
         </w:tc>
@@ -1146,12 +1243,14 @@
           <w:lang w:val="en-US"/>
         </w:rPr>
       </w:pPr>
+      <w:bookmarkStart w:id="2" w:name="_Toc119529632"/>
       <w:r>
         <w:rPr>
           <w:lang w:val="en-US"/>
         </w:rPr>
         <w:t>VIM Commands</w:t>
       </w:r>
+      <w:bookmarkEnd w:id="2"/>
     </w:p>
     <w:tbl>
       <w:tblPr>
@@ -1214,8 +1313,20 @@
                 <w:szCs w:val="20"/>
                 <w:lang w:val="en-US"/>
               </w:rPr>
-              <w:t>:wq</w:t>
-            </w:r>
+              <w:t>:</w:t>
+            </w:r>
+            <w:proofErr w:type="spellStart"/>
+            <w:r>
+              <w:rPr>
+                <w:bCs/>
+                <w:color w:val="00B050"/>
+                <w:sz w:val="20"/>
+                <w:szCs w:val="20"/>
+                <w:lang w:val="en-US"/>
+              </w:rPr>
+              <w:t>wq</w:t>
+            </w:r>
+            <w:proofErr w:type="spellEnd"/>
           </w:p>
         </w:tc>
       </w:tr>
@@ -1229,6 +1340,67 @@
     </w:p>
     <w:p>
       <w:pPr>
+        <w:rPr>
+          <w:b/>
+          <w:bCs/>
+          <w:i/>
+          <w:iCs/>
+          <w:color w:val="00B050"/>
+          <w:lang w:val="en-US"/>
+        </w:rPr>
+      </w:pPr>
+      <w:r>
+        <w:rPr>
+          <w:lang w:val="en-US"/>
+        </w:rPr>
+        <w:t xml:space="preserve">Additional Commands are listed here (Link): </w:t>
+      </w:r>
+      <w:hyperlink r:id="rId10" w:history="1">
+        <w:r>
+          <w:rPr>
+            <w:rStyle w:val="Hyperlink"/>
+            <w:b/>
+            <w:bCs/>
+            <w:i/>
+            <w:iCs/>
+            <w:color w:val="00B050"/>
+            <w:u w:val="none"/>
+            <w:lang w:val="en-US"/>
+          </w:rPr>
+          <w:t>Vim-Cheat-Sheet</w:t>
+        </w:r>
+      </w:hyperlink>
+    </w:p>
+    <w:p>
+      <w:pPr>
+        <w:rPr>
+          <w:lang w:val="en-US"/>
+        </w:rPr>
+      </w:pPr>
+      <w:r>
+        <w:rPr>
+          <w:iCs/>
+          <w:lang w:val="en-US"/>
+        </w:rPr>
+        <w:t>Similar Commands appl</w:t>
+      </w:r>
+      <w:r>
+        <w:rPr>
+          <w:iCs/>
+          <w:lang w:val="en-US"/>
+        </w:rPr>
+        <w:t>y</w:t>
+      </w:r>
+      <w:r>
+        <w:rPr>
+          <w:iCs/>
+          <w:lang w:val="en-US"/>
+        </w:rPr>
+        <w:t xml:space="preserve"> to other Editors in Bash.</w:t>
+      </w:r>
+    </w:p>
+    <w:p>
+      <w:pPr>
         <w:pStyle w:val="berschrift2"/>
         <w:numPr>
           <w:ilvl w:val="1"/>
@@ -1238,12 +1410,14 @@
           <w:lang w:val="en-US"/>
         </w:rPr>
       </w:pPr>
+      <w:bookmarkStart w:id="3" w:name="_Toc119529633"/>
       <w:r>
         <w:rPr>
           <w:lang w:val="en-US"/>
         </w:rPr>
         <w:t>Editor Commands</w:t>
       </w:r>
+      <w:bookmarkEnd w:id="3"/>
     </w:p>
     <w:p>
       <w:pPr>
@@ -1326,45 +1500,10 @@
                 <w:szCs w:val="20"/>
                 <w:lang w:val="en-US"/>
               </w:rPr>
-              <w:t>:wq</w:t>
-            </w:r>
-          </w:p>
-        </w:tc>
-      </w:tr>
-      <w:tr>
-        <w:trPr>
-          <w:trHeight w:val="567"/>
-        </w:trPr>
-        <w:tc>
-          <w:tcPr>
-            <w:tcW w:w="2405" w:type="dxa"/>
-            <w:vAlign w:val="center"/>
-          </w:tcPr>
-          <w:p>
-            <w:pPr>
-              <w:rPr>
-                <w:sz w:val="20"/>
-                <w:szCs w:val="20"/>
-                <w:lang w:val="en-US"/>
-              </w:rPr>
-            </w:pPr>
-            <w:r>
-              <w:rPr>
-                <w:sz w:val="20"/>
-                <w:szCs w:val="20"/>
-                <w:lang w:val="en-US"/>
-              </w:rPr>
-              <w:t>Save and Exit</w:t>
-            </w:r>
-          </w:p>
-        </w:tc>
-        <w:tc>
-          <w:tcPr>
-            <w:tcW w:w="6611" w:type="dxa"/>
-            <w:vAlign w:val="center"/>
-          </w:tcPr>
-          <w:p>
-            <w:pPr>
+              <w:t>:</w:t>
+            </w:r>
+            <w:proofErr w:type="spellStart"/>
+            <w:r>
               <w:rPr>
                 <w:bCs/>
                 <w:color w:val="00B050"/>
@@ -1372,35 +1511,15 @@
                 <w:szCs w:val="20"/>
                 <w:lang w:val="en-US"/>
               </w:rPr>
-            </w:pPr>
-            <w:r>
-              <w:rPr>
-                <w:bCs/>
-                <w:color w:val="00B050"/>
-                <w:sz w:val="20"/>
-                <w:szCs w:val="20"/>
-                <w:lang w:val="en-US"/>
-              </w:rPr>
-              <w:t>:wq</w:t>
-            </w:r>
-            <w:r>
-              <w:rPr>
-                <w:bCs/>
-                <w:color w:val="00B050"/>
-                <w:sz w:val="20"/>
-                <w:szCs w:val="20"/>
-                <w:lang w:val="en-US"/>
-              </w:rPr>
-              <w:t>! or :wq</w:t>
-            </w:r>
+              <w:t>wq</w:t>
+            </w:r>
+            <w:proofErr w:type="spellEnd"/>
           </w:p>
         </w:tc>
       </w:tr>
     </w:tbl>
     <w:p>
       <w:pPr>
-        <w:pStyle w:val="Listenabsatz"/>
-        <w:ind w:left="435"/>
         <w:rPr>
           <w:lang w:val="en-US"/>
         </w:rPr>
@@ -1408,78 +1527,36 @@
     </w:p>
     <w:p>
       <w:pPr>
-        <w:pStyle w:val="berschrift1"/>
-        <w:rPr>
-          <w:lang w:val="en-US"/>
-        </w:rPr>
-      </w:pPr>
-      <w:bookmarkStart w:id="1" w:name="_Toc119260596"/>
+        <w:rPr>
+          <w:lang w:val="en-US"/>
+        </w:rPr>
+      </w:pPr>
       <w:r>
         <w:rPr>
           <w:lang w:val="en-US"/>
         </w:rPr>
-        <w:t>Xml</w:t>
-      </w:r>
-      <w:bookmarkEnd w:id="1"/>
-    </w:p>
-    <w:p>
-      <w:pPr>
-        <w:rPr>
-          <w:lang w:val="en-US"/>
-        </w:rPr>
-      </w:pPr>
-    </w:p>
-    <w:p>
-      <w:pPr>
-        <w:pStyle w:val="berschrift1"/>
-        <w:rPr>
-          <w:lang w:val="en-US"/>
-        </w:rPr>
-      </w:pPr>
-      <w:bookmarkStart w:id="2" w:name="_Toc119260597"/>
-      <w:r>
-        <w:rPr>
-          <w:lang w:val="en-US"/>
-        </w:rPr>
-        <w:t>C#</w:t>
-      </w:r>
-      <w:bookmarkEnd w:id="2"/>
-    </w:p>
-    <w:p>
-      <w:pPr>
-        <w:rPr>
-          <w:sz w:val="24"/>
-          <w:szCs w:val="24"/>
-          <w:lang w:val="en-US"/>
-        </w:rPr>
-      </w:pPr>
-      <w:r>
-        <w:rPr>
-          <w:sz w:val="24"/>
-          <w:szCs w:val="24"/>
-          <w:lang w:val="en-US"/>
-        </w:rPr>
-        <w:t>The project “ProjectTextingSpree” is developed with C#</w:t>
-      </w:r>
-      <w:r>
-        <w:rPr>
-          <w:sz w:val="24"/>
-          <w:szCs w:val="24"/>
-          <w:lang w:val="en-US"/>
-        </w:rPr>
-        <w:t xml:space="preserve"> and Xml.</w:t>
-      </w:r>
-      <w:r>
-        <w:rPr>
-          <w:sz w:val="24"/>
-          <w:szCs w:val="24"/>
-          <w:lang w:val="en-US"/>
-        </w:rPr>
-        <w:br/>
+        <w:br w:type="page"/>
       </w:r>
     </w:p>
     <w:p>
       <w:pPr>
+        <w:pStyle w:val="berschrift1"/>
+        <w:rPr>
+          <w:lang w:val="en-US"/>
+        </w:rPr>
+      </w:pPr>
+      <w:bookmarkStart w:id="4" w:name="_Toc119529634"/>
+      <w:r>
+        <w:rPr>
+          <w:lang w:val="en-US"/>
+        </w:rPr>
+        <w:lastRenderedPageBreak/>
+        <w:t>C#</w:t>
+      </w:r>
+      <w:bookmarkEnd w:id="4"/>
+    </w:p>
+    <w:p>
+      <w:pPr>
         <w:rPr>
           <w:sz w:val="24"/>
           <w:szCs w:val="24"/>
@@ -1510,69 +1587,60 @@
         </w:rPr>
         <w:t>naming of the variables, methods and other code syntax.</w:t>
       </w:r>
-    </w:p>
-    <w:p>
-      <w:pPr>
+      <w:r>
         <w:rPr>
           <w:sz w:val="24"/>
           <w:szCs w:val="24"/>
           <w:lang w:val="en-US"/>
         </w:rPr>
-      </w:pPr>
-    </w:p>
-    <w:p>
-      <w:pPr>
-        <w:rPr>
+        <w:t xml:space="preserve"> The Class </w:t>
+      </w:r>
+      <w:r>
+        <w:rPr>
+          <w:color w:val="ED7D31" w:themeColor="accent2"/>
           <w:sz w:val="24"/>
           <w:szCs w:val="24"/>
           <w:lang w:val="en-US"/>
         </w:rPr>
-      </w:pPr>
+        <w:t>Code Conventions</w:t>
+      </w:r>
       <w:r>
         <w:rPr>
           <w:sz w:val="24"/>
           <w:szCs w:val="24"/>
           <w:lang w:val="en-US"/>
         </w:rPr>
-        <w:t>Vim und Editor Commands</w:t>
+        <w:t xml:space="preserve"> includes Examples to all Points.</w:t>
       </w:r>
     </w:p>
     <w:p>
       <w:pPr>
-        <w:rPr>
-          <w:sz w:val="24"/>
-          <w:szCs w:val="24"/>
+        <w:pStyle w:val="berschrift2"/>
+        <w:numPr>
+          <w:ilvl w:val="0"/>
+          <w:numId w:val="0"/>
+        </w:numPr>
+        <w:ind w:left="360" w:hanging="360"/>
+        <w:rPr>
           <w:lang w:val="en-US"/>
         </w:rPr>
       </w:pPr>
       <w:r>
         <w:rPr>
-          <w:sz w:val="24"/>
-          <w:szCs w:val="24"/>
-          <w:lang w:val="en-US"/>
-        </w:rPr>
-        <w:t>Xml File</w:t>
+          <w:lang w:val="en-US"/>
+        </w:rPr>
+        <w:t>2.1 Using</w:t>
       </w:r>
-    </w:p>
-    <w:p>
-      <w:pPr>
-        <w:rPr>
-          <w:sz w:val="24"/>
-          <w:szCs w:val="24"/>
-          <w:u w:val="single"/>
-          <w:lang w:val="en-US"/>
-        </w:rPr>
-      </w:pPr>
     </w:p>
     <w:tbl>
       <w:tblPr>
         <w:tblStyle w:val="Tabellenraster"/>
-        <w:tblW w:w="0" w:type="auto"/>
+        <w:tblW w:w="9067" w:type="dxa"/>
         <w:tblLook w:val="04A0" w:firstRow="1" w:lastRow="0" w:firstColumn="1" w:lastColumn="0" w:noHBand="0" w:noVBand="1"/>
       </w:tblPr>
       <w:tblGrid>
-        <w:gridCol w:w="2405"/>
-        <w:gridCol w:w="6611"/>
+        <w:gridCol w:w="846"/>
+        <w:gridCol w:w="8221"/>
       </w:tblGrid>
       <w:tr>
         <w:trPr>
@@ -1580,7 +1648,7 @@
         </w:trPr>
         <w:tc>
           <w:tcPr>
-            <w:tcW w:w="2405" w:type="dxa"/>
+            <w:tcW w:w="846" w:type="dxa"/>
             <w:vAlign w:val="center"/>
           </w:tcPr>
           <w:p>
@@ -1599,13 +1667,13 @@
                 <w:szCs w:val="24"/>
                 <w:lang w:val="en-US"/>
               </w:rPr>
-              <w:t>Class variables</w:t>
+              <w:t>Nr.</w:t>
             </w:r>
           </w:p>
         </w:tc>
         <w:tc>
           <w:tcPr>
-            <w:tcW w:w="6611" w:type="dxa"/>
+            <w:tcW w:w="8221" w:type="dxa"/>
             <w:vAlign w:val="center"/>
           </w:tcPr>
           <w:p>
@@ -1624,64 +1692,7 @@
                 <w:szCs w:val="24"/>
                 <w:lang w:val="en-US"/>
               </w:rPr>
-              <w:t xml:space="preserve">They are either </w:t>
-            </w:r>
-            <w:r>
-              <w:rPr>
-                <w:bCs/>
-                <w:color w:val="00B050"/>
-                <w:sz w:val="24"/>
-                <w:szCs w:val="24"/>
-                <w:lang w:val="en-US"/>
-              </w:rPr>
-              <w:t>private</w:t>
-            </w:r>
-            <w:r>
-              <w:rPr>
-                <w:bCs/>
-                <w:sz w:val="24"/>
-                <w:szCs w:val="24"/>
-                <w:lang w:val="en-US"/>
-              </w:rPr>
-              <w:t xml:space="preserve">, </w:t>
-            </w:r>
-            <w:r>
-              <w:rPr>
-                <w:bCs/>
-                <w:color w:val="00B050"/>
-                <w:sz w:val="24"/>
-                <w:szCs w:val="24"/>
-                <w:lang w:val="en-US"/>
-              </w:rPr>
-              <w:t xml:space="preserve">public </w:t>
-            </w:r>
-            <w:r>
-              <w:rPr>
-                <w:bCs/>
-                <w:sz w:val="24"/>
-                <w:szCs w:val="24"/>
-                <w:lang w:val="en-US"/>
-              </w:rPr>
-              <w:t xml:space="preserve">or </w:t>
-            </w:r>
-            <w:r>
-              <w:rPr>
-                <w:bCs/>
-                <w:color w:val="00B050"/>
-                <w:sz w:val="24"/>
-                <w:szCs w:val="24"/>
-                <w:lang w:val="en-US"/>
-              </w:rPr>
-              <w:t>protected</w:t>
-            </w:r>
-            <w:r>
-              <w:rPr>
-                <w:bCs/>
-                <w:sz w:val="24"/>
-                <w:szCs w:val="24"/>
-                <w:lang w:val="en-US"/>
-              </w:rPr>
-              <w:t xml:space="preserve">. </w:t>
+              <w:t>Description</w:t>
             </w:r>
           </w:p>
         </w:tc>
@@ -1692,7 +1703,7 @@
         </w:trPr>
         <w:tc>
           <w:tcPr>
-            <w:tcW w:w="2405" w:type="dxa"/>
+            <w:tcW w:w="846" w:type="dxa"/>
             <w:vAlign w:val="center"/>
           </w:tcPr>
           <w:p>
@@ -1703,17 +1714,24 @@
                 <w:lang w:val="en-US"/>
               </w:rPr>
             </w:pPr>
+            <w:r>
+              <w:rPr>
+                <w:sz w:val="24"/>
+                <w:szCs w:val="24"/>
+                <w:lang w:val="en-US"/>
+              </w:rPr>
+              <w:t>1</w:t>
+            </w:r>
           </w:p>
         </w:tc>
         <w:tc>
           <w:tcPr>
-            <w:tcW w:w="6611" w:type="dxa"/>
+            <w:tcW w:w="8221" w:type="dxa"/>
             <w:vAlign w:val="center"/>
           </w:tcPr>
           <w:p>
             <w:pPr>
               <w:rPr>
-                <w:bCs/>
                 <w:sz w:val="24"/>
                 <w:szCs w:val="24"/>
                 <w:lang w:val="en-US"/>
@@ -1726,81 +1744,16 @@
                 <w:szCs w:val="24"/>
                 <w:lang w:val="en-US"/>
               </w:rPr>
-              <w:t xml:space="preserve">Should a </w:t>
-            </w:r>
-            <w:r>
-              <w:rPr>
-                <w:bCs/>
-                <w:color w:val="0070C0"/>
-                <w:sz w:val="24"/>
-                <w:szCs w:val="24"/>
-                <w:lang w:val="en-US"/>
-              </w:rPr>
-              <w:t xml:space="preserve">private </w:t>
-            </w:r>
-            <w:r>
-              <w:rPr>
-                <w:bCs/>
-                <w:sz w:val="24"/>
-                <w:szCs w:val="24"/>
-                <w:lang w:val="en-US"/>
-              </w:rPr>
-              <w:t xml:space="preserve">field be visible from the Inspector and serializable as well, then the </w:t>
-            </w:r>
-            <w:r>
-              <w:rPr>
-                <w:bCs/>
-                <w:color w:val="0070C0"/>
-                <w:sz w:val="24"/>
-                <w:szCs w:val="24"/>
-                <w:lang w:val="en-US"/>
-              </w:rPr>
-              <w:t xml:space="preserve">[SerializeField] </w:t>
-            </w:r>
-            <w:r>
-              <w:rPr>
-                <w:bCs/>
-                <w:sz w:val="24"/>
-                <w:szCs w:val="24"/>
-                <w:lang w:val="en-US"/>
-              </w:rPr>
-              <w:t>can be added</w:t>
-            </w:r>
-            <w:r>
-              <w:rPr>
-                <w:bCs/>
-                <w:sz w:val="24"/>
-                <w:szCs w:val="24"/>
-                <w:lang w:val="en-US"/>
-              </w:rPr>
-              <w:t>:</w:t>
-            </w:r>
-          </w:p>
-          <w:p>
-            <w:pPr>
-              <w:rPr>
-                <w:sz w:val="24"/>
-                <w:szCs w:val="24"/>
-                <w:lang w:val="en-US"/>
-              </w:rPr>
-            </w:pPr>
-            <w:r>
-              <w:rPr>
-                <w:color w:val="00B050"/>
-                <w:sz w:val="24"/>
-                <w:szCs w:val="24"/>
-                <w:lang w:val="en-US"/>
-              </w:rPr>
-              <w:t xml:space="preserve">[SerializeField] </w:t>
-            </w:r>
-            <w:r>
-              <w:rPr>
-                <w:color w:val="0070C0"/>
-                <w:sz w:val="24"/>
-                <w:szCs w:val="24"/>
-                <w:lang w:val="en-US"/>
-              </w:rPr>
-              <w:t>private int _number = 0;</w:t>
+              <w:t>Usings are sorted alphabetically</w:t>
+            </w:r>
+            <w:r>
+              <w:rPr>
+                <w:bCs/>
+                <w:sz w:val="24"/>
+                <w:szCs w:val="24"/>
+                <w:lang w:val="en-US"/>
+              </w:rPr>
+              <w:t xml:space="preserve"> </w:t>
             </w:r>
           </w:p>
         </w:tc>
@@ -1811,7 +1764,7 @@
         </w:trPr>
         <w:tc>
           <w:tcPr>
-            <w:tcW w:w="2405" w:type="dxa"/>
+            <w:tcW w:w="846" w:type="dxa"/>
             <w:vAlign w:val="center"/>
           </w:tcPr>
           <w:p>
@@ -1822,11 +1775,19 @@
                 <w:lang w:val="en-US"/>
               </w:rPr>
             </w:pPr>
+            <w:r>
+              <w:rPr>
+                <w:sz w:val="24"/>
+                <w:szCs w:val="24"/>
+                <w:lang w:val="en-US"/>
+              </w:rPr>
+              <w:t>2</w:t>
+            </w:r>
           </w:p>
         </w:tc>
         <w:tc>
           <w:tcPr>
-            <w:tcW w:w="6611" w:type="dxa"/>
+            <w:tcW w:w="8221" w:type="dxa"/>
             <w:vAlign w:val="center"/>
           </w:tcPr>
           <w:p>
@@ -1846,55 +1807,79 @@
                 <w:szCs w:val="24"/>
                 <w:lang w:val="en-US"/>
               </w:rPr>
-              <w:t xml:space="preserve">Variables are written in </w:t>
-            </w:r>
-            <w:r>
-              <w:rPr>
-                <w:b/>
-                <w:bCs/>
-                <w:sz w:val="24"/>
-                <w:szCs w:val="24"/>
-                <w:lang w:val="en-US"/>
-              </w:rPr>
-              <w:t>lower CamelCase</w:t>
-            </w:r>
-            <w:r>
-              <w:rPr>
-                <w:b/>
-                <w:bCs/>
-                <w:sz w:val="24"/>
-                <w:szCs w:val="24"/>
-                <w:lang w:val="en-US"/>
-              </w:rPr>
-              <w:t xml:space="preserve"> </w:t>
-            </w:r>
-            <w:r>
-              <w:rPr>
-                <w:bCs/>
-                <w:sz w:val="24"/>
-                <w:szCs w:val="24"/>
-                <w:lang w:val="en-US"/>
-              </w:rPr>
-              <w:t>and with a underline in front</w:t>
-            </w:r>
-            <w:r>
-              <w:rPr>
-                <w:bCs/>
-                <w:sz w:val="24"/>
-                <w:szCs w:val="24"/>
-                <w:lang w:val="en-US"/>
-              </w:rPr>
-              <w:t xml:space="preserve">: </w:t>
-            </w:r>
-            <w:r>
-              <w:rPr>
-                <w:bCs/>
-                <w:color w:val="00B050"/>
-                <w:sz w:val="24"/>
-                <w:szCs w:val="24"/>
-                <w:lang w:val="en-US"/>
-              </w:rPr>
-              <w:t>private string _nameOfCar;</w:t>
+              <w:t>Usings of other Librar</w:t>
+            </w:r>
+            <w:r>
+              <w:rPr>
+                <w:bCs/>
+                <w:sz w:val="24"/>
+                <w:szCs w:val="24"/>
+                <w:lang w:val="en-US"/>
+              </w:rPr>
+              <w:t>ies</w:t>
+            </w:r>
+            <w:r>
+              <w:rPr>
+                <w:bCs/>
+                <w:sz w:val="24"/>
+                <w:szCs w:val="24"/>
+                <w:lang w:val="en-US"/>
+              </w:rPr>
+              <w:t xml:space="preserve"> come</w:t>
+            </w:r>
+            <w:r>
+              <w:rPr>
+                <w:bCs/>
+                <w:sz w:val="24"/>
+                <w:szCs w:val="24"/>
+                <w:lang w:val="en-US"/>
+              </w:rPr>
+              <w:t>s</w:t>
+            </w:r>
+            <w:r>
+              <w:rPr>
+                <w:bCs/>
+                <w:sz w:val="24"/>
+                <w:szCs w:val="24"/>
+                <w:lang w:val="en-US"/>
+              </w:rPr>
+              <w:t xml:space="preserve"> first. Then </w:t>
+            </w:r>
+            <w:r>
+              <w:rPr>
+                <w:bCs/>
+                <w:sz w:val="24"/>
+                <w:szCs w:val="24"/>
+                <w:lang w:val="en-US"/>
+              </w:rPr>
+              <w:t>follows u</w:t>
+            </w:r>
+            <w:r>
+              <w:rPr>
+                <w:bCs/>
+                <w:sz w:val="24"/>
+                <w:szCs w:val="24"/>
+                <w:lang w:val="en-US"/>
+              </w:rPr>
+              <w:t>sing</w:t>
+            </w:r>
+            <w:r>
+              <w:rPr>
+                <w:bCs/>
+                <w:sz w:val="24"/>
+                <w:szCs w:val="24"/>
+                <w:lang w:val="en-US"/>
+              </w:rPr>
+              <w:t>s</w:t>
+            </w:r>
+            <w:r>
+              <w:rPr>
+                <w:bCs/>
+                <w:sz w:val="24"/>
+                <w:szCs w:val="24"/>
+                <w:lang w:val="en-US"/>
+              </w:rPr>
+              <w:t xml:space="preserve"> of other own Classes.</w:t>
             </w:r>
           </w:p>
         </w:tc>
@@ -1905,7 +1890,7 @@
         </w:trPr>
         <w:tc>
           <w:tcPr>
-            <w:tcW w:w="2405" w:type="dxa"/>
+            <w:tcW w:w="846" w:type="dxa"/>
             <w:vAlign w:val="center"/>
           </w:tcPr>
           <w:p>
@@ -1916,11 +1901,19 @@
                 <w:lang w:val="en-US"/>
               </w:rPr>
             </w:pPr>
+            <w:r>
+              <w:rPr>
+                <w:sz w:val="24"/>
+                <w:szCs w:val="24"/>
+                <w:lang w:val="en-US"/>
+              </w:rPr>
+              <w:t>3</w:t>
+            </w:r>
           </w:p>
         </w:tc>
         <w:tc>
           <w:tcPr>
-            <w:tcW w:w="6611" w:type="dxa"/>
+            <w:tcW w:w="8221" w:type="dxa"/>
             <w:vAlign w:val="center"/>
           </w:tcPr>
           <w:p>
@@ -1932,6 +1925,33 @@
                 <w:lang w:val="en-US"/>
               </w:rPr>
             </w:pPr>
+            <w:r>
+              <w:rPr>
+                <w:bCs/>
+                <w:sz w:val="24"/>
+                <w:szCs w:val="24"/>
+                <w:lang w:val="en-US"/>
+              </w:rPr>
+              <w:t xml:space="preserve">Unused usings </w:t>
+            </w:r>
+            <w:r>
+              <w:rPr>
+                <w:bCs/>
+                <w:sz w:val="24"/>
+                <w:szCs w:val="24"/>
+                <w:lang w:val="en-US"/>
+              </w:rPr>
+              <w:t>have to be removed</w:t>
+            </w:r>
+            <w:r>
+              <w:rPr>
+                <w:bCs/>
+                <w:sz w:val="24"/>
+                <w:szCs w:val="24"/>
+                <w:lang w:val="en-US"/>
+              </w:rPr>
+              <w:t>.</w:t>
+            </w:r>
           </w:p>
         </w:tc>
       </w:tr>
@@ -1939,14 +1959,1341 @@
     <w:p>
       <w:pPr>
         <w:rPr>
+          <w:lang w:val="en-US"/>
+        </w:rPr>
+      </w:pPr>
+    </w:p>
+    <w:p>
+      <w:pPr>
+        <w:pStyle w:val="berschrift2"/>
+        <w:numPr>
+          <w:ilvl w:val="0"/>
+          <w:numId w:val="0"/>
+        </w:numPr>
+        <w:ind w:left="360" w:hanging="360"/>
+        <w:rPr>
+          <w:lang w:val="en-US"/>
+        </w:rPr>
+      </w:pPr>
+      <w:bookmarkStart w:id="5" w:name="_Toc119529635"/>
+      <w:r>
+        <w:rPr>
+          <w:lang w:val="en-US"/>
+        </w:rPr>
+        <w:t>2.</w:t>
+      </w:r>
+      <w:r>
+        <w:rPr>
+          <w:lang w:val="en-US"/>
+        </w:rPr>
+        <w:t>2</w:t>
+      </w:r>
+      <w:r>
+        <w:rPr>
+          <w:lang w:val="en-US"/>
+        </w:rPr>
+        <w:t xml:space="preserve"> </w:t>
+      </w:r>
+      <w:r>
+        <w:rPr>
+          <w:lang w:val="en-US"/>
+        </w:rPr>
+        <w:t xml:space="preserve">Class </w:t>
+      </w:r>
+      <w:r>
+        <w:rPr>
+          <w:lang w:val="en-US"/>
+        </w:rPr>
+        <w:t>Variables</w:t>
+      </w:r>
+      <w:bookmarkEnd w:id="5"/>
+    </w:p>
+    <w:tbl>
+      <w:tblPr>
+        <w:tblStyle w:val="Tabellenraster"/>
+        <w:tblW w:w="9067" w:type="dxa"/>
+        <w:tblLook w:val="04A0" w:firstRow="1" w:lastRow="0" w:firstColumn="1" w:lastColumn="0" w:noHBand="0" w:noVBand="1"/>
+      </w:tblPr>
+      <w:tblGrid>
+        <w:gridCol w:w="846"/>
+        <w:gridCol w:w="8221"/>
+      </w:tblGrid>
+      <w:tr>
+        <w:trPr>
+          <w:trHeight w:val="850"/>
+        </w:trPr>
+        <w:tc>
+          <w:tcPr>
+            <w:tcW w:w="846" w:type="dxa"/>
+            <w:vAlign w:val="center"/>
+          </w:tcPr>
+          <w:p>
+            <w:pPr>
+              <w:rPr>
+                <w:b/>
+                <w:bCs/>
+                <w:sz w:val="24"/>
+                <w:szCs w:val="24"/>
+                <w:lang w:val="en-US"/>
+              </w:rPr>
+            </w:pPr>
+            <w:r>
+              <w:rPr>
+                <w:sz w:val="24"/>
+                <w:szCs w:val="24"/>
+                <w:lang w:val="en-US"/>
+              </w:rPr>
+              <w:t>Nr</w:t>
+            </w:r>
+            <w:r>
+              <w:rPr>
+                <w:sz w:val="24"/>
+                <w:szCs w:val="24"/>
+                <w:lang w:val="en-US"/>
+              </w:rPr>
+              <w:t>.</w:t>
+            </w:r>
+          </w:p>
+        </w:tc>
+        <w:tc>
+          <w:tcPr>
+            <w:tcW w:w="8221" w:type="dxa"/>
+            <w:vAlign w:val="center"/>
+          </w:tcPr>
+          <w:p>
+            <w:pPr>
+              <w:rPr>
+                <w:bCs/>
+                <w:sz w:val="24"/>
+                <w:szCs w:val="24"/>
+                <w:lang w:val="en-US"/>
+              </w:rPr>
+            </w:pPr>
+            <w:r>
+              <w:rPr>
+                <w:bCs/>
+                <w:sz w:val="24"/>
+                <w:szCs w:val="24"/>
+                <w:lang w:val="en-US"/>
+              </w:rPr>
+              <w:t>Description</w:t>
+            </w:r>
+          </w:p>
+        </w:tc>
+      </w:tr>
+      <w:tr>
+        <w:trPr>
+          <w:trHeight w:val="850"/>
+        </w:trPr>
+        <w:tc>
+          <w:tcPr>
+            <w:tcW w:w="846" w:type="dxa"/>
+            <w:vAlign w:val="center"/>
+          </w:tcPr>
+          <w:p>
+            <w:pPr>
+              <w:rPr>
+                <w:sz w:val="24"/>
+                <w:szCs w:val="24"/>
+                <w:lang w:val="en-US"/>
+              </w:rPr>
+            </w:pPr>
+            <w:r>
+              <w:rPr>
+                <w:sz w:val="24"/>
+                <w:szCs w:val="24"/>
+                <w:lang w:val="en-US"/>
+              </w:rPr>
+              <w:t>1</w:t>
+            </w:r>
+          </w:p>
+        </w:tc>
+        <w:tc>
+          <w:tcPr>
+            <w:tcW w:w="8221" w:type="dxa"/>
+            <w:vAlign w:val="center"/>
+          </w:tcPr>
+          <w:p>
+            <w:pPr>
+              <w:rPr>
+                <w:sz w:val="24"/>
+                <w:szCs w:val="24"/>
+                <w:lang w:val="en-US"/>
+              </w:rPr>
+            </w:pPr>
+            <w:r>
+              <w:rPr>
+                <w:bCs/>
+                <w:sz w:val="24"/>
+                <w:szCs w:val="24"/>
+                <w:lang w:val="en-US"/>
+              </w:rPr>
+              <w:t xml:space="preserve">They are either </w:t>
+            </w:r>
+            <w:r>
+              <w:rPr>
+                <w:bCs/>
+                <w:color w:val="00B050"/>
+                <w:sz w:val="24"/>
+                <w:szCs w:val="24"/>
+                <w:lang w:val="en-US"/>
+              </w:rPr>
+              <w:t>private</w:t>
+            </w:r>
+            <w:r>
+              <w:rPr>
+                <w:bCs/>
+                <w:sz w:val="24"/>
+                <w:szCs w:val="24"/>
+                <w:lang w:val="en-US"/>
+              </w:rPr>
+              <w:t xml:space="preserve">, </w:t>
+            </w:r>
+            <w:r>
+              <w:rPr>
+                <w:bCs/>
+                <w:color w:val="00B050"/>
+                <w:sz w:val="24"/>
+                <w:szCs w:val="24"/>
+                <w:lang w:val="en-US"/>
+              </w:rPr>
+              <w:t xml:space="preserve">public </w:t>
+            </w:r>
+            <w:r>
+              <w:rPr>
+                <w:bCs/>
+                <w:sz w:val="24"/>
+                <w:szCs w:val="24"/>
+                <w:lang w:val="en-US"/>
+              </w:rPr>
+              <w:t xml:space="preserve">or </w:t>
+            </w:r>
+            <w:r>
+              <w:rPr>
+                <w:bCs/>
+                <w:color w:val="00B050"/>
+                <w:sz w:val="24"/>
+                <w:szCs w:val="24"/>
+                <w:lang w:val="en-US"/>
+              </w:rPr>
+              <w:t>protected</w:t>
+            </w:r>
+            <w:r>
+              <w:rPr>
+                <w:bCs/>
+                <w:sz w:val="24"/>
+                <w:szCs w:val="24"/>
+                <w:lang w:val="en-US"/>
+              </w:rPr>
+              <w:t xml:space="preserve">. </w:t>
+            </w:r>
+          </w:p>
+        </w:tc>
+      </w:tr>
+      <w:tr>
+        <w:trPr>
+          <w:trHeight w:val="850"/>
+        </w:trPr>
+        <w:tc>
+          <w:tcPr>
+            <w:tcW w:w="846" w:type="dxa"/>
+            <w:vAlign w:val="center"/>
+          </w:tcPr>
+          <w:p>
+            <w:pPr>
+              <w:rPr>
+                <w:sz w:val="24"/>
+                <w:szCs w:val="24"/>
+                <w:lang w:val="en-US"/>
+              </w:rPr>
+            </w:pPr>
+            <w:r>
+              <w:rPr>
+                <w:sz w:val="24"/>
+                <w:szCs w:val="24"/>
+                <w:lang w:val="en-US"/>
+              </w:rPr>
+              <w:t>2</w:t>
+            </w:r>
+          </w:p>
+        </w:tc>
+        <w:tc>
+          <w:tcPr>
+            <w:tcW w:w="8221" w:type="dxa"/>
+            <w:vAlign w:val="center"/>
+          </w:tcPr>
+          <w:p>
+            <w:pPr>
+              <w:rPr>
+                <w:bCs/>
+                <w:sz w:val="24"/>
+                <w:szCs w:val="24"/>
+                <w:lang w:val="en-US"/>
+              </w:rPr>
+            </w:pPr>
+            <w:r>
+              <w:rPr>
+                <w:bCs/>
+                <w:sz w:val="24"/>
+                <w:szCs w:val="24"/>
+                <w:lang w:val="en-US"/>
+              </w:rPr>
+              <w:t xml:space="preserve">Should a </w:t>
+            </w:r>
+            <w:r>
+              <w:rPr>
+                <w:bCs/>
+                <w:color w:val="0070C0"/>
+                <w:sz w:val="24"/>
+                <w:szCs w:val="24"/>
+                <w:lang w:val="en-US"/>
+              </w:rPr>
+              <w:t>private</w:t>
+            </w:r>
+            <w:r>
+              <w:rPr>
+                <w:bCs/>
+                <w:color w:val="0070C0"/>
+                <w:sz w:val="24"/>
+                <w:szCs w:val="24"/>
+                <w:lang w:val="en-US"/>
+              </w:rPr>
+              <w:t xml:space="preserve"> </w:t>
+            </w:r>
+            <w:r>
+              <w:rPr>
+                <w:bCs/>
+                <w:sz w:val="24"/>
+                <w:szCs w:val="24"/>
+                <w:lang w:val="en-US"/>
+              </w:rPr>
+              <w:t xml:space="preserve">field be visible from the Inspector and serializable as well, then the </w:t>
+            </w:r>
+            <w:r>
+              <w:rPr>
+                <w:bCs/>
+                <w:color w:val="0070C0"/>
+                <w:sz w:val="24"/>
+                <w:szCs w:val="24"/>
+                <w:lang w:val="en-US"/>
+              </w:rPr>
+              <w:t xml:space="preserve">[SerializeField] </w:t>
+            </w:r>
+            <w:r>
+              <w:rPr>
+                <w:bCs/>
+                <w:sz w:val="24"/>
+                <w:szCs w:val="24"/>
+                <w:lang w:val="en-US"/>
+              </w:rPr>
+              <w:t>can be added</w:t>
+            </w:r>
+            <w:r>
+              <w:rPr>
+                <w:bCs/>
+                <w:sz w:val="24"/>
+                <w:szCs w:val="24"/>
+                <w:lang w:val="en-US"/>
+              </w:rPr>
+              <w:t>.</w:t>
+            </w:r>
+          </w:p>
+        </w:tc>
+      </w:tr>
+      <w:tr>
+        <w:trPr>
+          <w:trHeight w:val="850"/>
+        </w:trPr>
+        <w:tc>
+          <w:tcPr>
+            <w:tcW w:w="846" w:type="dxa"/>
+            <w:vAlign w:val="center"/>
+          </w:tcPr>
+          <w:p>
+            <w:pPr>
+              <w:rPr>
+                <w:sz w:val="24"/>
+                <w:szCs w:val="24"/>
+                <w:lang w:val="en-US"/>
+              </w:rPr>
+            </w:pPr>
+            <w:r>
+              <w:rPr>
+                <w:sz w:val="24"/>
+                <w:szCs w:val="24"/>
+                <w:lang w:val="en-US"/>
+              </w:rPr>
+              <w:t>3</w:t>
+            </w:r>
+          </w:p>
+        </w:tc>
+        <w:tc>
+          <w:tcPr>
+            <w:tcW w:w="8221" w:type="dxa"/>
+            <w:vAlign w:val="center"/>
+          </w:tcPr>
+          <w:p>
+            <w:pPr>
+              <w:rPr>
+                <w:bCs/>
+                <w:sz w:val="24"/>
+                <w:szCs w:val="24"/>
+                <w:lang w:val="en-US"/>
+              </w:rPr>
+            </w:pPr>
+            <w:r>
+              <w:rPr>
+                <w:bCs/>
+                <w:sz w:val="24"/>
+                <w:szCs w:val="24"/>
+                <w:lang w:val="en-US"/>
+              </w:rPr>
+              <w:t xml:space="preserve">Variables are written in </w:t>
+            </w:r>
+            <w:r>
+              <w:rPr>
+                <w:bCs/>
+                <w:color w:val="0070C0"/>
+                <w:sz w:val="24"/>
+                <w:szCs w:val="24"/>
+                <w:lang w:val="en-US"/>
+              </w:rPr>
+              <w:t>lower</w:t>
+            </w:r>
+            <w:r>
+              <w:rPr>
+                <w:b/>
+                <w:bCs/>
+                <w:color w:val="0070C0"/>
+                <w:sz w:val="24"/>
+                <w:szCs w:val="24"/>
+                <w:lang w:val="en-US"/>
+              </w:rPr>
+              <w:t xml:space="preserve"> </w:t>
+            </w:r>
+            <w:r>
+              <w:rPr>
+                <w:bCs/>
+                <w:color w:val="0070C0"/>
+                <w:sz w:val="24"/>
+                <w:szCs w:val="24"/>
+                <w:lang w:val="en-US"/>
+              </w:rPr>
+              <w:t>CamelCase</w:t>
+            </w:r>
+            <w:r>
+              <w:rPr>
+                <w:b/>
+                <w:bCs/>
+                <w:color w:val="0070C0"/>
+                <w:sz w:val="24"/>
+                <w:szCs w:val="24"/>
+                <w:lang w:val="en-US"/>
+              </w:rPr>
+              <w:t xml:space="preserve"> </w:t>
+            </w:r>
+            <w:r>
+              <w:rPr>
+                <w:bCs/>
+                <w:sz w:val="24"/>
+                <w:szCs w:val="24"/>
+                <w:lang w:val="en-US"/>
+              </w:rPr>
+              <w:t>and with a</w:t>
+            </w:r>
+            <w:r>
+              <w:rPr>
+                <w:bCs/>
+                <w:sz w:val="24"/>
+                <w:szCs w:val="24"/>
+                <w:lang w:val="en-US"/>
+              </w:rPr>
+              <w:t>n</w:t>
+            </w:r>
+            <w:r>
+              <w:rPr>
+                <w:bCs/>
+                <w:sz w:val="24"/>
+                <w:szCs w:val="24"/>
+                <w:lang w:val="en-US"/>
+              </w:rPr>
+              <w:t xml:space="preserve"> </w:t>
+            </w:r>
+            <w:r>
+              <w:rPr>
+                <w:bCs/>
+                <w:sz w:val="24"/>
+                <w:szCs w:val="24"/>
+                <w:lang w:val="en-US"/>
+              </w:rPr>
+              <w:t>underscore</w:t>
+            </w:r>
+            <w:r>
+              <w:rPr>
+                <w:bCs/>
+                <w:sz w:val="24"/>
+                <w:szCs w:val="24"/>
+                <w:lang w:val="en-US"/>
+              </w:rPr>
+              <w:t xml:space="preserve"> </w:t>
+            </w:r>
+            <w:r>
+              <w:rPr>
+                <w:bCs/>
+                <w:sz w:val="24"/>
+                <w:szCs w:val="24"/>
+                <w:lang w:val="en-US"/>
+              </w:rPr>
+              <w:t>to begin with.</w:t>
+            </w:r>
+            <w:r>
+              <w:rPr>
+                <w:bCs/>
+                <w:sz w:val="24"/>
+                <w:szCs w:val="24"/>
+                <w:lang w:val="en-US"/>
+              </w:rPr>
+              <w:t xml:space="preserve"> </w:t>
+            </w:r>
+          </w:p>
+        </w:tc>
+      </w:tr>
+      <w:tr>
+        <w:trPr>
+          <w:trHeight w:val="850"/>
+        </w:trPr>
+        <w:tc>
+          <w:tcPr>
+            <w:tcW w:w="846" w:type="dxa"/>
+            <w:vAlign w:val="center"/>
+          </w:tcPr>
+          <w:p>
+            <w:pPr>
+              <w:rPr>
+                <w:sz w:val="24"/>
+                <w:szCs w:val="24"/>
+                <w:lang w:val="en-US"/>
+              </w:rPr>
+            </w:pPr>
+            <w:r>
+              <w:rPr>
+                <w:sz w:val="24"/>
+                <w:szCs w:val="24"/>
+                <w:lang w:val="en-US"/>
+              </w:rPr>
+              <w:t>4</w:t>
+            </w:r>
+          </w:p>
+        </w:tc>
+        <w:tc>
+          <w:tcPr>
+            <w:tcW w:w="8221" w:type="dxa"/>
+            <w:vAlign w:val="center"/>
+          </w:tcPr>
+          <w:p>
+            <w:pPr>
+              <w:rPr>
+                <w:bCs/>
+                <w:sz w:val="24"/>
+                <w:szCs w:val="24"/>
+                <w:lang w:val="en-US"/>
+              </w:rPr>
+            </w:pPr>
+            <w:r>
+              <w:rPr>
+                <w:bCs/>
+                <w:sz w:val="24"/>
+                <w:szCs w:val="24"/>
+                <w:lang w:val="en-US"/>
+              </w:rPr>
+              <w:t xml:space="preserve">Use of type </w:t>
+            </w:r>
+            <w:r>
+              <w:rPr>
+                <w:bCs/>
+                <w:color w:val="0070C0"/>
+                <w:sz w:val="24"/>
+                <w:szCs w:val="24"/>
+                <w:lang w:val="en-US"/>
+              </w:rPr>
+              <w:t>var</w:t>
+            </w:r>
+            <w:r>
+              <w:rPr>
+                <w:bCs/>
+                <w:color w:val="0070C0"/>
+                <w:sz w:val="24"/>
+                <w:szCs w:val="24"/>
+                <w:lang w:val="en-US"/>
+              </w:rPr>
+              <w:t xml:space="preserve"> </w:t>
+            </w:r>
+            <w:r>
+              <w:rPr>
+                <w:bCs/>
+                <w:sz w:val="24"/>
+                <w:szCs w:val="24"/>
+                <w:lang w:val="en-US"/>
+              </w:rPr>
+              <w:t>is not allowed.</w:t>
+            </w:r>
+          </w:p>
+        </w:tc>
+      </w:tr>
+    </w:tbl>
+    <w:p>
+      <w:pPr>
+        <w:rPr>
           <w:sz w:val="24"/>
           <w:szCs w:val="24"/>
           <w:lang w:val="en-US"/>
         </w:rPr>
       </w:pPr>
     </w:p>
+    <w:p>
+      <w:pPr>
+        <w:pStyle w:val="berschrift2"/>
+        <w:numPr>
+          <w:ilvl w:val="0"/>
+          <w:numId w:val="0"/>
+        </w:numPr>
+        <w:ind w:left="360" w:hanging="360"/>
+        <w:rPr>
+          <w:lang w:val="en-US"/>
+        </w:rPr>
+      </w:pPr>
+      <w:r>
+        <w:rPr>
+          <w:lang w:val="en-US"/>
+        </w:rPr>
+        <w:t xml:space="preserve">2.3 </w:t>
+      </w:r>
+      <w:r>
+        <w:rPr>
+          <w:lang w:val="en-US"/>
+        </w:rPr>
+        <w:t>Method Variables</w:t>
+      </w:r>
+    </w:p>
+    <w:tbl>
+      <w:tblPr>
+        <w:tblStyle w:val="Tabellenraster"/>
+        <w:tblW w:w="9067" w:type="dxa"/>
+        <w:tblLook w:val="04A0" w:firstRow="1" w:lastRow="0" w:firstColumn="1" w:lastColumn="0" w:noHBand="0" w:noVBand="1"/>
+      </w:tblPr>
+      <w:tblGrid>
+        <w:gridCol w:w="846"/>
+        <w:gridCol w:w="8221"/>
+      </w:tblGrid>
+      <w:tr>
+        <w:trPr>
+          <w:trHeight w:val="850"/>
+        </w:trPr>
+        <w:tc>
+          <w:tcPr>
+            <w:tcW w:w="846" w:type="dxa"/>
+            <w:vAlign w:val="center"/>
+          </w:tcPr>
+          <w:p>
+            <w:pPr>
+              <w:rPr>
+                <w:b/>
+                <w:bCs/>
+                <w:sz w:val="24"/>
+                <w:szCs w:val="24"/>
+                <w:lang w:val="en-US"/>
+              </w:rPr>
+            </w:pPr>
+            <w:r>
+              <w:rPr>
+                <w:sz w:val="24"/>
+                <w:szCs w:val="24"/>
+                <w:lang w:val="en-US"/>
+              </w:rPr>
+              <w:t>Nr.</w:t>
+            </w:r>
+          </w:p>
+        </w:tc>
+        <w:tc>
+          <w:tcPr>
+            <w:tcW w:w="8221" w:type="dxa"/>
+            <w:vAlign w:val="center"/>
+          </w:tcPr>
+          <w:p>
+            <w:pPr>
+              <w:rPr>
+                <w:bCs/>
+                <w:sz w:val="24"/>
+                <w:szCs w:val="24"/>
+                <w:lang w:val="en-US"/>
+              </w:rPr>
+            </w:pPr>
+            <w:r>
+              <w:rPr>
+                <w:bCs/>
+                <w:sz w:val="24"/>
+                <w:szCs w:val="24"/>
+                <w:lang w:val="en-US"/>
+              </w:rPr>
+              <w:t>Description</w:t>
+            </w:r>
+          </w:p>
+        </w:tc>
+      </w:tr>
+      <w:tr>
+        <w:trPr>
+          <w:trHeight w:val="850"/>
+        </w:trPr>
+        <w:tc>
+          <w:tcPr>
+            <w:tcW w:w="846" w:type="dxa"/>
+            <w:vAlign w:val="center"/>
+          </w:tcPr>
+          <w:p>
+            <w:pPr>
+              <w:rPr>
+                <w:sz w:val="24"/>
+                <w:szCs w:val="24"/>
+                <w:lang w:val="en-US"/>
+              </w:rPr>
+            </w:pPr>
+            <w:r>
+              <w:rPr>
+                <w:sz w:val="24"/>
+                <w:szCs w:val="24"/>
+                <w:lang w:val="en-US"/>
+              </w:rPr>
+              <w:t>1</w:t>
+            </w:r>
+          </w:p>
+        </w:tc>
+        <w:tc>
+          <w:tcPr>
+            <w:tcW w:w="8221" w:type="dxa"/>
+            <w:vAlign w:val="center"/>
+          </w:tcPr>
+          <w:p>
+            <w:pPr>
+              <w:rPr>
+                <w:sz w:val="24"/>
+                <w:szCs w:val="24"/>
+                <w:lang w:val="en-US"/>
+              </w:rPr>
+            </w:pPr>
+            <w:r>
+              <w:rPr>
+                <w:bCs/>
+                <w:sz w:val="24"/>
+                <w:szCs w:val="24"/>
+                <w:lang w:val="en-US"/>
+              </w:rPr>
+              <w:t xml:space="preserve">Variables are written in </w:t>
+            </w:r>
+            <w:r>
+              <w:rPr>
+                <w:bCs/>
+                <w:color w:val="0070C0"/>
+                <w:sz w:val="24"/>
+                <w:szCs w:val="24"/>
+                <w:lang w:val="en-US"/>
+              </w:rPr>
+              <w:t>lower</w:t>
+            </w:r>
+            <w:r>
+              <w:rPr>
+                <w:b/>
+                <w:bCs/>
+                <w:color w:val="0070C0"/>
+                <w:sz w:val="24"/>
+                <w:szCs w:val="24"/>
+                <w:lang w:val="en-US"/>
+              </w:rPr>
+              <w:t xml:space="preserve"> </w:t>
+            </w:r>
+            <w:r>
+              <w:rPr>
+                <w:bCs/>
+                <w:color w:val="0070C0"/>
+                <w:sz w:val="24"/>
+                <w:szCs w:val="24"/>
+                <w:lang w:val="en-US"/>
+              </w:rPr>
+              <w:t>CamelCase</w:t>
+            </w:r>
+            <w:r>
+              <w:rPr>
+                <w:b/>
+                <w:bCs/>
+                <w:color w:val="0070C0"/>
+                <w:sz w:val="24"/>
+                <w:szCs w:val="24"/>
+                <w:lang w:val="en-US"/>
+              </w:rPr>
+              <w:t xml:space="preserve"> </w:t>
+            </w:r>
+            <w:r>
+              <w:rPr>
+                <w:bCs/>
+                <w:sz w:val="24"/>
+                <w:szCs w:val="24"/>
+                <w:lang w:val="en-US"/>
+              </w:rPr>
+              <w:t>without an</w:t>
+            </w:r>
+            <w:r>
+              <w:rPr>
+                <w:bCs/>
+                <w:sz w:val="24"/>
+                <w:szCs w:val="24"/>
+                <w:lang w:val="en-US"/>
+              </w:rPr>
+              <w:t xml:space="preserve"> </w:t>
+            </w:r>
+            <w:r>
+              <w:rPr>
+                <w:bCs/>
+                <w:sz w:val="24"/>
+                <w:szCs w:val="24"/>
+                <w:lang w:val="en-US"/>
+              </w:rPr>
+              <w:t>unders</w:t>
+            </w:r>
+            <w:r>
+              <w:rPr>
+                <w:bCs/>
+                <w:sz w:val="24"/>
+                <w:szCs w:val="24"/>
+                <w:lang w:val="en-US"/>
+              </w:rPr>
+              <w:t>core</w:t>
+            </w:r>
+            <w:r>
+              <w:rPr>
+                <w:bCs/>
+                <w:sz w:val="24"/>
+                <w:szCs w:val="24"/>
+                <w:lang w:val="en-US"/>
+              </w:rPr>
+              <w:t xml:space="preserve"> </w:t>
+            </w:r>
+            <w:r>
+              <w:rPr>
+                <w:bCs/>
+                <w:sz w:val="24"/>
+                <w:szCs w:val="24"/>
+                <w:lang w:val="en-US"/>
+              </w:rPr>
+              <w:t>to begin with</w:t>
+            </w:r>
+            <w:r>
+              <w:rPr>
+                <w:bCs/>
+                <w:sz w:val="24"/>
+                <w:szCs w:val="24"/>
+                <w:lang w:val="en-US"/>
+              </w:rPr>
+              <w:t>.</w:t>
+            </w:r>
+          </w:p>
+        </w:tc>
+      </w:tr>
+      <w:tr>
+        <w:trPr>
+          <w:trHeight w:val="850"/>
+        </w:trPr>
+        <w:tc>
+          <w:tcPr>
+            <w:tcW w:w="846" w:type="dxa"/>
+            <w:vAlign w:val="center"/>
+          </w:tcPr>
+          <w:p>
+            <w:pPr>
+              <w:rPr>
+                <w:sz w:val="24"/>
+                <w:szCs w:val="24"/>
+                <w:lang w:val="en-US"/>
+              </w:rPr>
+            </w:pPr>
+            <w:r>
+              <w:rPr>
+                <w:sz w:val="24"/>
+                <w:szCs w:val="24"/>
+                <w:lang w:val="en-US"/>
+              </w:rPr>
+              <w:t>2</w:t>
+            </w:r>
+          </w:p>
+        </w:tc>
+        <w:tc>
+          <w:tcPr>
+            <w:tcW w:w="8221" w:type="dxa"/>
+            <w:vAlign w:val="center"/>
+          </w:tcPr>
+          <w:p>
+            <w:pPr>
+              <w:rPr>
+                <w:bCs/>
+                <w:sz w:val="24"/>
+                <w:szCs w:val="24"/>
+                <w:lang w:val="en-US"/>
+              </w:rPr>
+            </w:pPr>
+            <w:r>
+              <w:rPr>
+                <w:bCs/>
+                <w:sz w:val="24"/>
+                <w:szCs w:val="24"/>
+                <w:lang w:val="en-US"/>
+              </w:rPr>
+              <w:t xml:space="preserve">Use of type </w:t>
+            </w:r>
+            <w:r>
+              <w:rPr>
+                <w:bCs/>
+                <w:color w:val="0070C0"/>
+                <w:sz w:val="24"/>
+                <w:szCs w:val="24"/>
+                <w:lang w:val="en-US"/>
+              </w:rPr>
+              <w:t xml:space="preserve">var </w:t>
+            </w:r>
+            <w:r>
+              <w:rPr>
+                <w:bCs/>
+                <w:sz w:val="24"/>
+                <w:szCs w:val="24"/>
+                <w:lang w:val="en-US"/>
+              </w:rPr>
+              <w:t>is allowed and recommended</w:t>
+            </w:r>
+            <w:r>
+              <w:rPr>
+                <w:bCs/>
+                <w:sz w:val="24"/>
+                <w:szCs w:val="24"/>
+                <w:lang w:val="en-US"/>
+              </w:rPr>
+              <w:t xml:space="preserve"> in different situations</w:t>
+            </w:r>
+            <w:r>
+              <w:rPr>
+                <w:bCs/>
+                <w:sz w:val="24"/>
+                <w:szCs w:val="24"/>
+                <w:lang w:val="en-US"/>
+              </w:rPr>
+              <w:t>.</w:t>
+            </w:r>
+          </w:p>
+          <w:p>
+            <w:pPr>
+              <w:rPr>
+                <w:bCs/>
+                <w:color w:val="000000" w:themeColor="text1"/>
+                <w:sz w:val="24"/>
+                <w:szCs w:val="24"/>
+                <w:lang w:val="en-US"/>
+              </w:rPr>
+            </w:pPr>
+            <w:r>
+              <w:rPr>
+                <w:bCs/>
+                <w:sz w:val="24"/>
+                <w:szCs w:val="24"/>
+                <w:lang w:val="en-US"/>
+              </w:rPr>
+              <w:t xml:space="preserve">When defining variables with </w:t>
+            </w:r>
+            <w:r>
+              <w:rPr>
+                <w:bCs/>
+                <w:color w:val="0070C0"/>
+                <w:sz w:val="24"/>
+                <w:szCs w:val="24"/>
+                <w:lang w:val="en-US"/>
+              </w:rPr>
+              <w:t>var</w:t>
+            </w:r>
+            <w:r>
+              <w:rPr>
+                <w:bCs/>
+                <w:color w:val="0070C0"/>
+                <w:sz w:val="24"/>
+                <w:szCs w:val="24"/>
+                <w:lang w:val="en-US"/>
+              </w:rPr>
+              <w:t xml:space="preserve"> </w:t>
+            </w:r>
+            <w:r>
+              <w:rPr>
+                <w:bCs/>
+                <w:color w:val="000000" w:themeColor="text1"/>
+                <w:sz w:val="24"/>
+                <w:szCs w:val="24"/>
+                <w:lang w:val="en-US"/>
+              </w:rPr>
+              <w:t>make sure to initialize them.</w:t>
+            </w:r>
+          </w:p>
+        </w:tc>
+      </w:tr>
+    </w:tbl>
+    <w:p>
+      <w:pPr>
+        <w:pStyle w:val="berschrift2"/>
+        <w:numPr>
+          <w:ilvl w:val="0"/>
+          <w:numId w:val="0"/>
+        </w:numPr>
+        <w:ind w:left="360" w:hanging="360"/>
+        <w:rPr>
+          <w:lang w:val="en-US"/>
+        </w:rPr>
+      </w:pPr>
+      <w:r>
+        <w:rPr>
+          <w:lang w:val="en-US"/>
+        </w:rPr>
+        <w:lastRenderedPageBreak/>
+        <w:t>2.</w:t>
+      </w:r>
+      <w:r>
+        <w:rPr>
+          <w:lang w:val="en-US"/>
+        </w:rPr>
+        <w:t>4</w:t>
+      </w:r>
+      <w:r>
+        <w:rPr>
+          <w:lang w:val="en-US"/>
+        </w:rPr>
+        <w:t xml:space="preserve"> Method</w:t>
+      </w:r>
+      <w:r>
+        <w:rPr>
+          <w:lang w:val="en-US"/>
+        </w:rPr>
+        <w:t>s</w:t>
+      </w:r>
+    </w:p>
+    <w:tbl>
+      <w:tblPr>
+        <w:tblStyle w:val="Tabellenraster"/>
+        <w:tblW w:w="9067" w:type="dxa"/>
+        <w:tblLook w:val="04A0" w:firstRow="1" w:lastRow="0" w:firstColumn="1" w:lastColumn="0" w:noHBand="0" w:noVBand="1"/>
+      </w:tblPr>
+      <w:tblGrid>
+        <w:gridCol w:w="846"/>
+        <w:gridCol w:w="8221"/>
+      </w:tblGrid>
+      <w:tr>
+        <w:trPr>
+          <w:trHeight w:val="850"/>
+        </w:trPr>
+        <w:tc>
+          <w:tcPr>
+            <w:tcW w:w="846" w:type="dxa"/>
+            <w:vAlign w:val="center"/>
+          </w:tcPr>
+          <w:p>
+            <w:pPr>
+              <w:rPr>
+                <w:b/>
+                <w:bCs/>
+                <w:sz w:val="24"/>
+                <w:szCs w:val="24"/>
+                <w:lang w:val="en-US"/>
+              </w:rPr>
+            </w:pPr>
+            <w:r>
+              <w:rPr>
+                <w:sz w:val="24"/>
+                <w:szCs w:val="24"/>
+                <w:lang w:val="en-US"/>
+              </w:rPr>
+              <w:t>Nr.</w:t>
+            </w:r>
+          </w:p>
+        </w:tc>
+        <w:tc>
+          <w:tcPr>
+            <w:tcW w:w="8221" w:type="dxa"/>
+            <w:vAlign w:val="center"/>
+          </w:tcPr>
+          <w:p>
+            <w:pPr>
+              <w:rPr>
+                <w:bCs/>
+                <w:sz w:val="24"/>
+                <w:szCs w:val="24"/>
+                <w:lang w:val="en-US"/>
+              </w:rPr>
+            </w:pPr>
+            <w:r>
+              <w:rPr>
+                <w:bCs/>
+                <w:sz w:val="24"/>
+                <w:szCs w:val="24"/>
+                <w:lang w:val="en-US"/>
+              </w:rPr>
+              <w:t>Description</w:t>
+            </w:r>
+          </w:p>
+        </w:tc>
+      </w:tr>
+      <w:tr>
+        <w:trPr>
+          <w:trHeight w:val="850"/>
+        </w:trPr>
+        <w:tc>
+          <w:tcPr>
+            <w:tcW w:w="846" w:type="dxa"/>
+            <w:vAlign w:val="center"/>
+          </w:tcPr>
+          <w:p>
+            <w:pPr>
+              <w:rPr>
+                <w:sz w:val="24"/>
+                <w:szCs w:val="24"/>
+                <w:lang w:val="en-US"/>
+              </w:rPr>
+            </w:pPr>
+            <w:r>
+              <w:rPr>
+                <w:sz w:val="24"/>
+                <w:szCs w:val="24"/>
+                <w:lang w:val="en-US"/>
+              </w:rPr>
+              <w:t>1</w:t>
+            </w:r>
+          </w:p>
+        </w:tc>
+        <w:tc>
+          <w:tcPr>
+            <w:tcW w:w="8221" w:type="dxa"/>
+            <w:vAlign w:val="center"/>
+          </w:tcPr>
+          <w:p>
+            <w:pPr>
+              <w:rPr>
+                <w:sz w:val="24"/>
+                <w:szCs w:val="24"/>
+                <w:lang w:val="en-US"/>
+              </w:rPr>
+            </w:pPr>
+            <w:r>
+              <w:rPr>
+                <w:bCs/>
+                <w:sz w:val="24"/>
+                <w:szCs w:val="24"/>
+                <w:lang w:val="en-US"/>
+              </w:rPr>
+              <w:t xml:space="preserve">Variables are written in </w:t>
+            </w:r>
+            <w:r>
+              <w:rPr>
+                <w:bCs/>
+                <w:color w:val="0070C0"/>
+                <w:sz w:val="24"/>
+                <w:szCs w:val="24"/>
+                <w:lang w:val="en-US"/>
+              </w:rPr>
+              <w:t>lower</w:t>
+            </w:r>
+            <w:r>
+              <w:rPr>
+                <w:b/>
+                <w:bCs/>
+                <w:color w:val="0070C0"/>
+                <w:sz w:val="24"/>
+                <w:szCs w:val="24"/>
+                <w:lang w:val="en-US"/>
+              </w:rPr>
+              <w:t xml:space="preserve"> </w:t>
+            </w:r>
+            <w:r>
+              <w:rPr>
+                <w:bCs/>
+                <w:color w:val="0070C0"/>
+                <w:sz w:val="24"/>
+                <w:szCs w:val="24"/>
+                <w:lang w:val="en-US"/>
+              </w:rPr>
+              <w:t>CamelCase</w:t>
+            </w:r>
+            <w:r>
+              <w:rPr>
+                <w:b/>
+                <w:bCs/>
+                <w:color w:val="0070C0"/>
+                <w:sz w:val="24"/>
+                <w:szCs w:val="24"/>
+                <w:lang w:val="en-US"/>
+              </w:rPr>
+              <w:t xml:space="preserve"> </w:t>
+            </w:r>
+            <w:r>
+              <w:rPr>
+                <w:bCs/>
+                <w:sz w:val="24"/>
+                <w:szCs w:val="24"/>
+                <w:lang w:val="en-US"/>
+              </w:rPr>
+              <w:t>without an</w:t>
+            </w:r>
+            <w:r>
+              <w:rPr>
+                <w:bCs/>
+                <w:sz w:val="24"/>
+                <w:szCs w:val="24"/>
+                <w:lang w:val="en-US"/>
+              </w:rPr>
+              <w:t xml:space="preserve"> </w:t>
+            </w:r>
+            <w:r>
+              <w:rPr>
+                <w:bCs/>
+                <w:sz w:val="24"/>
+                <w:szCs w:val="24"/>
+                <w:lang w:val="en-US"/>
+              </w:rPr>
+              <w:t>underscore to begin with.</w:t>
+            </w:r>
+          </w:p>
+        </w:tc>
+      </w:tr>
+      <w:tr>
+        <w:trPr>
+          <w:trHeight w:val="850"/>
+        </w:trPr>
+        <w:tc>
+          <w:tcPr>
+            <w:tcW w:w="846" w:type="dxa"/>
+            <w:vAlign w:val="center"/>
+          </w:tcPr>
+          <w:p>
+            <w:pPr>
+              <w:rPr>
+                <w:sz w:val="24"/>
+                <w:szCs w:val="24"/>
+                <w:lang w:val="en-US"/>
+              </w:rPr>
+            </w:pPr>
+            <w:r>
+              <w:rPr>
+                <w:sz w:val="24"/>
+                <w:szCs w:val="24"/>
+                <w:lang w:val="en-US"/>
+              </w:rPr>
+              <w:t>2</w:t>
+            </w:r>
+          </w:p>
+        </w:tc>
+        <w:tc>
+          <w:tcPr>
+            <w:tcW w:w="8221" w:type="dxa"/>
+            <w:vAlign w:val="center"/>
+          </w:tcPr>
+          <w:p>
+            <w:pPr>
+              <w:rPr>
+                <w:bCs/>
+                <w:sz w:val="24"/>
+                <w:szCs w:val="24"/>
+                <w:lang w:val="en-US"/>
+              </w:rPr>
+            </w:pPr>
+            <w:r>
+              <w:rPr>
+                <w:bCs/>
+                <w:sz w:val="24"/>
+                <w:szCs w:val="24"/>
+                <w:lang w:val="en-US"/>
+              </w:rPr>
+              <w:t xml:space="preserve">Use of type </w:t>
+            </w:r>
+            <w:r>
+              <w:rPr>
+                <w:bCs/>
+                <w:color w:val="0070C0"/>
+                <w:sz w:val="24"/>
+                <w:szCs w:val="24"/>
+                <w:lang w:val="en-US"/>
+              </w:rPr>
+              <w:t xml:space="preserve">var </w:t>
+            </w:r>
+            <w:r>
+              <w:rPr>
+                <w:bCs/>
+                <w:sz w:val="24"/>
+                <w:szCs w:val="24"/>
+                <w:lang w:val="en-US"/>
+              </w:rPr>
+              <w:t>is allowed and recommended in different situations.</w:t>
+            </w:r>
+          </w:p>
+          <w:p>
+            <w:pPr>
+              <w:rPr>
+                <w:bCs/>
+                <w:color w:val="000000" w:themeColor="text1"/>
+                <w:sz w:val="24"/>
+                <w:szCs w:val="24"/>
+                <w:lang w:val="en-US"/>
+              </w:rPr>
+            </w:pPr>
+            <w:r>
+              <w:rPr>
+                <w:bCs/>
+                <w:sz w:val="24"/>
+                <w:szCs w:val="24"/>
+                <w:lang w:val="en-US"/>
+              </w:rPr>
+              <w:t xml:space="preserve">When defining variables with </w:t>
+            </w:r>
+            <w:r>
+              <w:rPr>
+                <w:bCs/>
+                <w:color w:val="0070C0"/>
+                <w:sz w:val="24"/>
+                <w:szCs w:val="24"/>
+                <w:lang w:val="en-US"/>
+              </w:rPr>
+              <w:t>var</w:t>
+            </w:r>
+            <w:r>
+              <w:rPr>
+                <w:bCs/>
+                <w:color w:val="0070C0"/>
+                <w:sz w:val="24"/>
+                <w:szCs w:val="24"/>
+                <w:lang w:val="en-US"/>
+              </w:rPr>
+              <w:t xml:space="preserve"> </w:t>
+            </w:r>
+            <w:r>
+              <w:rPr>
+                <w:bCs/>
+                <w:color w:val="000000" w:themeColor="text1"/>
+                <w:sz w:val="24"/>
+                <w:szCs w:val="24"/>
+                <w:lang w:val="en-US"/>
+              </w:rPr>
+              <w:t>make sure to initialize them.</w:t>
+            </w:r>
+          </w:p>
+        </w:tc>
+      </w:tr>
+    </w:tbl>
+    <w:p>
+      <w:pPr>
+        <w:rPr>
+          <w:lang w:val="en-US"/>
+        </w:rPr>
+      </w:pPr>
+    </w:p>
     <w:sectPr>
-      <w:headerReference w:type="first" r:id="rId10"/>
+      <w:headerReference w:type="first" r:id="rId11"/>
       <w:type w:val="continuous"/>
       <w:pgSz w:w="11906" w:h="16838" w:code="9"/>
       <w:pgMar w:top="1440" w:right="1440" w:bottom="1440" w:left="1440" w:header="709" w:footer="709" w:gutter="0"/>
@@ -2347,6 +3694,119 @@
     </w:lvl>
   </w:abstractNum>
   <w:abstractNum w:abstractNumId="3" w15:restartNumberingAfterBreak="0">
+    <w:nsid w:val="3BD17F5B"/>
+    <w:multiLevelType w:val="multilevel"/>
+    <w:tmpl w:val="3FCCFD8A"/>
+    <w:lvl w:ilvl="0">
+      <w:start w:val="2"/>
+      <w:numFmt w:val="decimal"/>
+      <w:lvlText w:val="%1"/>
+      <w:lvlJc w:val="left"/>
+      <w:pPr>
+        <w:ind w:left="360" w:hanging="360"/>
+      </w:pPr>
+      <w:rPr>
+        <w:rFonts w:hint="default"/>
+      </w:rPr>
+    </w:lvl>
+    <w:lvl w:ilvl="1">
+      <w:start w:val="1"/>
+      <w:numFmt w:val="decimal"/>
+      <w:lvlText w:val="%1.%2"/>
+      <w:lvlJc w:val="left"/>
+      <w:pPr>
+        <w:ind w:left="720" w:hanging="720"/>
+      </w:pPr>
+      <w:rPr>
+        <w:rFonts w:hint="default"/>
+      </w:rPr>
+    </w:lvl>
+    <w:lvl w:ilvl="2">
+      <w:start w:val="1"/>
+      <w:numFmt w:val="decimal"/>
+      <w:lvlText w:val="%1.%2.%3"/>
+      <w:lvlJc w:val="left"/>
+      <w:pPr>
+        <w:ind w:left="720" w:hanging="720"/>
+      </w:pPr>
+      <w:rPr>
+        <w:rFonts w:hint="default"/>
+      </w:rPr>
+    </w:lvl>
+    <w:lvl w:ilvl="3">
+      <w:start w:val="1"/>
+      <w:numFmt w:val="decimal"/>
+      <w:lvlText w:val="%1.%2.%3.%4"/>
+      <w:lvlJc w:val="left"/>
+      <w:pPr>
+        <w:ind w:left="1080" w:hanging="1080"/>
+      </w:pPr>
+      <w:rPr>
+        <w:rFonts w:hint="default"/>
+      </w:rPr>
+    </w:lvl>
+    <w:lvl w:ilvl="4">
+      <w:start w:val="1"/>
+      <w:numFmt w:val="decimal"/>
+      <w:lvlText w:val="%1.%2.%3.%4.%5"/>
+      <w:lvlJc w:val="left"/>
+      <w:pPr>
+        <w:ind w:left="1080" w:hanging="1080"/>
+      </w:pPr>
+      <w:rPr>
+        <w:rFonts w:hint="default"/>
+      </w:rPr>
+    </w:lvl>
+    <w:lvl w:ilvl="5">
+      <w:start w:val="1"/>
+      <w:numFmt w:val="decimal"/>
+      <w:lvlText w:val="%1.%2.%3.%4.%5.%6"/>
+      <w:lvlJc w:val="left"/>
+      <w:pPr>
+        <w:ind w:left="1440" w:hanging="1440"/>
+      </w:pPr>
+      <w:rPr>
+        <w:rFonts w:hint="default"/>
+      </w:rPr>
+    </w:lvl>
+    <w:lvl w:ilvl="6">
+      <w:start w:val="1"/>
+      <w:numFmt w:val="decimal"/>
+      <w:lvlText w:val="%1.%2.%3.%4.%5.%6.%7"/>
+      <w:lvlJc w:val="left"/>
+      <w:pPr>
+        <w:ind w:left="1800" w:hanging="1800"/>
+      </w:pPr>
+      <w:rPr>
+        <w:rFonts w:hint="default"/>
+      </w:rPr>
+    </w:lvl>
+    <w:lvl w:ilvl="7">
+      <w:start w:val="1"/>
+      <w:numFmt w:val="decimal"/>
+      <w:lvlText w:val="%1.%2.%3.%4.%5.%6.%7.%8"/>
+      <w:lvlJc w:val="left"/>
+      <w:pPr>
+        <w:ind w:left="1800" w:hanging="1800"/>
+      </w:pPr>
+      <w:rPr>
+        <w:rFonts w:hint="default"/>
+      </w:rPr>
+    </w:lvl>
+    <w:lvl w:ilvl="8">
+      <w:start w:val="1"/>
+      <w:numFmt w:val="decimal"/>
+      <w:lvlText w:val="%1.%2.%3.%4.%5.%6.%7.%8.%9"/>
+      <w:lvlJc w:val="left"/>
+      <w:pPr>
+        <w:ind w:left="2160" w:hanging="2160"/>
+      </w:pPr>
+      <w:rPr>
+        <w:rFonts w:hint="default"/>
+      </w:rPr>
+    </w:lvl>
+  </w:abstractNum>
+  <w:abstractNum w:abstractNumId="4" w15:restartNumberingAfterBreak="0">
     <w:nsid w:val="669F232A"/>
     <w:multiLevelType w:val="hybridMultilevel"/>
     <w:tmpl w:val="80EC3D8E"/>
@@ -2435,7 +3895,7 @@
       </w:pPr>
     </w:lvl>
   </w:abstractNum>
-  <w:abstractNum w:abstractNumId="4" w15:restartNumberingAfterBreak="0">
+  <w:abstractNum w:abstractNumId="5" w15:restartNumberingAfterBreak="0">
     <w:nsid w:val="68AF3E54"/>
     <w:multiLevelType w:val="hybridMultilevel"/>
     <w:tmpl w:val="288612F2"/>
@@ -2524,7 +3984,7 @@
       </w:pPr>
     </w:lvl>
   </w:abstractNum>
-  <w:abstractNum w:abstractNumId="5" w15:restartNumberingAfterBreak="0">
+  <w:abstractNum w:abstractNumId="6" w15:restartNumberingAfterBreak="0">
     <w:nsid w:val="6A866652"/>
     <w:multiLevelType w:val="multilevel"/>
     <w:tmpl w:val="4072EB1A"/>
@@ -2637,7 +4097,7 @@
       </w:rPr>
     </w:lvl>
   </w:abstractNum>
-  <w:abstractNum w:abstractNumId="6" w15:restartNumberingAfterBreak="0">
+  <w:abstractNum w:abstractNumId="7" w15:restartNumberingAfterBreak="0">
     <w:nsid w:val="6BA55A53"/>
     <w:multiLevelType w:val="hybridMultilevel"/>
     <w:tmpl w:val="C958C2EE"/>
@@ -2727,7 +4187,7 @@
       </w:pPr>
     </w:lvl>
   </w:abstractNum>
-  <w:abstractNum w:abstractNumId="7" w15:restartNumberingAfterBreak="0">
+  <w:abstractNum w:abstractNumId="8" w15:restartNumberingAfterBreak="0">
     <w:nsid w:val="73F66AB9"/>
     <w:multiLevelType w:val="hybridMultilevel"/>
     <w:tmpl w:val="1D4C3B0C"/>
@@ -2817,7 +4277,7 @@
     <w:abstractNumId w:val="2"/>
   </w:num>
   <w:num w:numId="2" w16cid:durableId="1285890939">
-    <w:abstractNumId w:val="7"/>
+    <w:abstractNumId w:val="8"/>
   </w:num>
   <w:num w:numId="3" w16cid:durableId="382094893">
     <w:abstractNumId w:val="0"/>
@@ -2856,16 +4316,19 @@
     <w:abstractNumId w:val="1"/>
   </w:num>
   <w:num w:numId="6" w16cid:durableId="48192605">
+    <w:abstractNumId w:val="5"/>
+  </w:num>
+  <w:num w:numId="7" w16cid:durableId="1815638767">
+    <w:abstractNumId w:val="6"/>
+  </w:num>
+  <w:num w:numId="8" w16cid:durableId="853806329">
     <w:abstractNumId w:val="4"/>
   </w:num>
-  <w:num w:numId="7" w16cid:durableId="1815638767">
-    <w:abstractNumId w:val="5"/>
+  <w:num w:numId="9" w16cid:durableId="867375051">
+    <w:abstractNumId w:val="7"/>
   </w:num>
-  <w:num w:numId="8" w16cid:durableId="853806329">
+  <w:num w:numId="10" w16cid:durableId="772632156">
     <w:abstractNumId w:val="3"/>
-  </w:num>
-  <w:num w:numId="9" w16cid:durableId="867375051">
-    <w:abstractNumId w:val="6"/>
   </w:num>
 </w:numbering>
 </file>
@@ -3268,7 +4731,7 @@
   <w:style w:type="paragraph" w:default="1" w:styleId="Standard">
     <w:name w:val="Normal"/>
     <w:qFormat/>
-    <w:rsid w:val="00EE3857"/>
+    <w:rsid w:val="006C65AF"/>
   </w:style>
   <w:style w:type="paragraph" w:styleId="berschrift1">
     <w:name w:val="heading 1"/>

</xml_diff>

<commit_message>
Updated C# Part of Code Conventions TODO: Comments, Sorting of Variables everywhere
</commit_message>
<xml_diff>
--- a/Project Documentation/Coding Conventions.docx
+++ b/Project Documentation/Coding Conventions.docx
@@ -86,7 +86,7 @@
           <w:r>
             <w:fldChar w:fldCharType="separate"/>
           </w:r>
-          <w:hyperlink w:anchor="_Toc119529630" w:history="1">
+          <w:hyperlink w:anchor="_Toc119614122" w:history="1">
             <w:r>
               <w:rPr>
                 <w:rStyle w:val="Hyperlink"/>
@@ -128,7 +128,7 @@
                 <w:noProof/>
                 <w:webHidden/>
               </w:rPr>
-              <w:instrText xml:space="preserve"> PAGEREF _Toc119529630 \h </w:instrText>
+              <w:instrText xml:space="preserve"> PAGEREF _Toc119614122 \h </w:instrText>
             </w:r>
             <w:r>
               <w:rPr>
@@ -172,7 +172,7 @@
               <w:lang w:eastAsia="de-CH"/>
             </w:rPr>
           </w:pPr>
-          <w:hyperlink w:anchor="_Toc119529631" w:history="1">
+          <w:hyperlink w:anchor="_Toc119614123" w:history="1">
             <w:r>
               <w:rPr>
                 <w:rStyle w:val="Hyperlink"/>
@@ -216,7 +216,7 @@
                 <w:noProof/>
                 <w:webHidden/>
               </w:rPr>
-              <w:instrText xml:space="preserve"> PAGEREF _Toc119529631 \h </w:instrText>
+              <w:instrText xml:space="preserve"> PAGEREF _Toc119614123 \h </w:instrText>
             </w:r>
             <w:r>
               <w:rPr>
@@ -260,7 +260,7 @@
               <w:lang w:eastAsia="de-CH"/>
             </w:rPr>
           </w:pPr>
-          <w:hyperlink w:anchor="_Toc119529632" w:history="1">
+          <w:hyperlink w:anchor="_Toc119614124" w:history="1">
             <w:r>
               <w:rPr>
                 <w:rStyle w:val="Hyperlink"/>
@@ -304,7 +304,7 @@
                 <w:noProof/>
                 <w:webHidden/>
               </w:rPr>
-              <w:instrText xml:space="preserve"> PAGEREF _Toc119529632 \h </w:instrText>
+              <w:instrText xml:space="preserve"> PAGEREF _Toc119614124 \h </w:instrText>
             </w:r>
             <w:r>
               <w:rPr>
@@ -348,7 +348,7 @@
               <w:lang w:eastAsia="de-CH"/>
             </w:rPr>
           </w:pPr>
-          <w:hyperlink w:anchor="_Toc119529633" w:history="1">
+          <w:hyperlink w:anchor="_Toc119614125" w:history="1">
             <w:r>
               <w:rPr>
                 <w:rStyle w:val="Hyperlink"/>
@@ -392,7 +392,7 @@
                 <w:noProof/>
                 <w:webHidden/>
               </w:rPr>
-              <w:instrText xml:space="preserve"> PAGEREF _Toc119529633 \h </w:instrText>
+              <w:instrText xml:space="preserve"> PAGEREF _Toc119614125 \h </w:instrText>
             </w:r>
             <w:r>
               <w:rPr>
@@ -436,7 +436,7 @@
               <w:lang w:eastAsia="de-CH"/>
             </w:rPr>
           </w:pPr>
-          <w:hyperlink w:anchor="_Toc119529634" w:history="1">
+          <w:hyperlink w:anchor="_Toc119614126" w:history="1">
             <w:r>
               <w:rPr>
                 <w:rStyle w:val="Hyperlink"/>
@@ -480,7 +480,7 @@
                 <w:noProof/>
                 <w:webHidden/>
               </w:rPr>
-              <w:instrText xml:space="preserve"> PAGEREF _Toc119529634 \h </w:instrText>
+              <w:instrText xml:space="preserve"> PAGEREF _Toc119614126 \h </w:instrText>
             </w:r>
             <w:r>
               <w:rPr>
@@ -500,7 +500,7 @@
                 <w:noProof/>
                 <w:webHidden/>
               </w:rPr>
-              <w:t>2</w:t>
+              <w:t>3</w:t>
             </w:r>
             <w:r>
               <w:rPr>
@@ -523,14 +523,14 @@
               <w:lang w:eastAsia="de-CH"/>
             </w:rPr>
           </w:pPr>
-          <w:hyperlink w:anchor="_Toc119529635" w:history="1">
+          <w:hyperlink w:anchor="_Toc119614127" w:history="1">
             <w:r>
               <w:rPr>
                 <w:rStyle w:val="Hyperlink"/>
                 <w:noProof/>
                 <w:lang w:val="en-US"/>
               </w:rPr>
-              <w:t>2.1 Variables</w:t>
+              <w:t>2.1 Using</w:t>
             </w:r>
             <w:r>
               <w:rPr>
@@ -551,7 +551,7 @@
                 <w:noProof/>
                 <w:webHidden/>
               </w:rPr>
-              <w:instrText xml:space="preserve"> PAGEREF _Toc119529635 \h </w:instrText>
+              <w:instrText xml:space="preserve"> PAGEREF _Toc119614127 \h </w:instrText>
             </w:r>
             <w:r>
               <w:rPr>
@@ -571,7 +571,220 @@
                 <w:noProof/>
                 <w:webHidden/>
               </w:rPr>
-              <w:t>2</w:t>
+              <w:t>3</w:t>
+            </w:r>
+            <w:r>
+              <w:rPr>
+                <w:noProof/>
+                <w:webHidden/>
+              </w:rPr>
+              <w:fldChar w:fldCharType="end"/>
+            </w:r>
+          </w:hyperlink>
+        </w:p>
+        <w:p>
+          <w:pPr>
+            <w:pStyle w:val="Verzeichnis2"/>
+            <w:tabs>
+              <w:tab w:val="right" w:leader="dot" w:pos="9016"/>
+            </w:tabs>
+            <w:rPr>
+              <w:rFonts w:asciiTheme="minorHAnsi" w:eastAsiaTheme="minorEastAsia" w:hAnsiTheme="minorHAnsi" w:cstheme="minorBidi"/>
+              <w:noProof/>
+              <w:lang w:eastAsia="de-CH"/>
+            </w:rPr>
+          </w:pPr>
+          <w:hyperlink w:anchor="_Toc119614128" w:history="1">
+            <w:r>
+              <w:rPr>
+                <w:rStyle w:val="Hyperlink"/>
+                <w:noProof/>
+                <w:lang w:val="en-US"/>
+              </w:rPr>
+              <w:t>2.2 Class Variables</w:t>
+            </w:r>
+            <w:r>
+              <w:rPr>
+                <w:noProof/>
+                <w:webHidden/>
+              </w:rPr>
+              <w:tab/>
+            </w:r>
+            <w:r>
+              <w:rPr>
+                <w:noProof/>
+                <w:webHidden/>
+              </w:rPr>
+              <w:fldChar w:fldCharType="begin"/>
+            </w:r>
+            <w:r>
+              <w:rPr>
+                <w:noProof/>
+                <w:webHidden/>
+              </w:rPr>
+              <w:instrText xml:space="preserve"> PAGEREF _Toc119614128 \h </w:instrText>
+            </w:r>
+            <w:r>
+              <w:rPr>
+                <w:noProof/>
+                <w:webHidden/>
+              </w:rPr>
+            </w:r>
+            <w:r>
+              <w:rPr>
+                <w:noProof/>
+                <w:webHidden/>
+              </w:rPr>
+              <w:fldChar w:fldCharType="separate"/>
+            </w:r>
+            <w:r>
+              <w:rPr>
+                <w:noProof/>
+                <w:webHidden/>
+              </w:rPr>
+              <w:t>3</w:t>
+            </w:r>
+            <w:r>
+              <w:rPr>
+                <w:noProof/>
+                <w:webHidden/>
+              </w:rPr>
+              <w:fldChar w:fldCharType="end"/>
+            </w:r>
+          </w:hyperlink>
+        </w:p>
+        <w:p>
+          <w:pPr>
+            <w:pStyle w:val="Verzeichnis2"/>
+            <w:tabs>
+              <w:tab w:val="right" w:leader="dot" w:pos="9016"/>
+            </w:tabs>
+            <w:rPr>
+              <w:rFonts w:asciiTheme="minorHAnsi" w:eastAsiaTheme="minorEastAsia" w:hAnsiTheme="minorHAnsi" w:cstheme="minorBidi"/>
+              <w:noProof/>
+              <w:lang w:eastAsia="de-CH"/>
+            </w:rPr>
+          </w:pPr>
+          <w:hyperlink w:anchor="_Toc119614129" w:history="1">
+            <w:r>
+              <w:rPr>
+                <w:rStyle w:val="Hyperlink"/>
+                <w:noProof/>
+                <w:lang w:val="en-US"/>
+              </w:rPr>
+              <w:t>2.3 Methods</w:t>
+            </w:r>
+            <w:r>
+              <w:rPr>
+                <w:noProof/>
+                <w:webHidden/>
+              </w:rPr>
+              <w:tab/>
+            </w:r>
+            <w:r>
+              <w:rPr>
+                <w:noProof/>
+                <w:webHidden/>
+              </w:rPr>
+              <w:fldChar w:fldCharType="begin"/>
+            </w:r>
+            <w:r>
+              <w:rPr>
+                <w:noProof/>
+                <w:webHidden/>
+              </w:rPr>
+              <w:instrText xml:space="preserve"> PAGEREF _Toc119614129 \h </w:instrText>
+            </w:r>
+            <w:r>
+              <w:rPr>
+                <w:noProof/>
+                <w:webHidden/>
+              </w:rPr>
+            </w:r>
+            <w:r>
+              <w:rPr>
+                <w:noProof/>
+                <w:webHidden/>
+              </w:rPr>
+              <w:fldChar w:fldCharType="separate"/>
+            </w:r>
+            <w:r>
+              <w:rPr>
+                <w:noProof/>
+                <w:webHidden/>
+              </w:rPr>
+              <w:t>4</w:t>
+            </w:r>
+            <w:r>
+              <w:rPr>
+                <w:noProof/>
+                <w:webHidden/>
+              </w:rPr>
+              <w:fldChar w:fldCharType="end"/>
+            </w:r>
+          </w:hyperlink>
+        </w:p>
+        <w:p>
+          <w:pPr>
+            <w:pStyle w:val="Verzeichnis2"/>
+            <w:tabs>
+              <w:tab w:val="right" w:leader="dot" w:pos="9016"/>
+            </w:tabs>
+            <w:rPr>
+              <w:rFonts w:asciiTheme="minorHAnsi" w:eastAsiaTheme="minorEastAsia" w:hAnsiTheme="minorHAnsi" w:cstheme="minorBidi"/>
+              <w:noProof/>
+              <w:lang w:eastAsia="de-CH"/>
+            </w:rPr>
+          </w:pPr>
+          <w:hyperlink w:anchor="_Toc119614130" w:history="1">
+            <w:r>
+              <w:rPr>
+                <w:rStyle w:val="Hyperlink"/>
+                <w:noProof/>
+                <w:lang w:val="en-US"/>
+              </w:rPr>
+              <w:t>2.4 Method Variables</w:t>
+            </w:r>
+            <w:r>
+              <w:rPr>
+                <w:noProof/>
+                <w:webHidden/>
+              </w:rPr>
+              <w:tab/>
+            </w:r>
+            <w:r>
+              <w:rPr>
+                <w:noProof/>
+                <w:webHidden/>
+              </w:rPr>
+              <w:fldChar w:fldCharType="begin"/>
+            </w:r>
+            <w:r>
+              <w:rPr>
+                <w:noProof/>
+                <w:webHidden/>
+              </w:rPr>
+              <w:instrText xml:space="preserve"> PAGEREF _Toc119614130 \h </w:instrText>
+            </w:r>
+            <w:r>
+              <w:rPr>
+                <w:noProof/>
+                <w:webHidden/>
+              </w:rPr>
+            </w:r>
+            <w:r>
+              <w:rPr>
+                <w:noProof/>
+                <w:webHidden/>
+              </w:rPr>
+              <w:fldChar w:fldCharType="separate"/>
+            </w:r>
+            <w:r>
+              <w:rPr>
+                <w:noProof/>
+                <w:webHidden/>
+              </w:rPr>
+              <w:t>4</w:t>
             </w:r>
             <w:r>
               <w:rPr>
@@ -607,21 +820,14 @@
       <w:pPr>
         <w:pStyle w:val="berschrift1"/>
       </w:pPr>
-      <w:bookmarkStart w:id="0" w:name="_Toc119529630"/>
-      <w:proofErr w:type="spellStart"/>
-      <w:r>
-        <w:t>Git</w:t>
-      </w:r>
-      <w:proofErr w:type="spellEnd"/>
-      <w:r>
-        <w:t xml:space="preserve">, </w:t>
-      </w:r>
-      <w:proofErr w:type="spellStart"/>
-      <w:r>
-        <w:t>Github</w:t>
+      <w:bookmarkStart w:id="0" w:name="_Toc119614122"/>
+      <w:r>
+        <w:t xml:space="preserve">Git, </w:t>
       </w:r>
       <w:bookmarkEnd w:id="0"/>
-      <w:proofErr w:type="spellEnd"/>
+      <w:r>
+        <w:t>GitHub</w:t>
+      </w:r>
     </w:p>
     <w:p>
       <w:pPr>
@@ -767,7 +973,7 @@
           <w:lang w:val="en-US"/>
         </w:rPr>
       </w:pPr>
-      <w:bookmarkStart w:id="1" w:name="_Toc119529631"/>
+      <w:bookmarkStart w:id="1" w:name="_Toc119614123"/>
       <w:r>
         <w:rPr>
           <w:lang w:val="en-US"/>
@@ -837,29 +1043,7 @@
                 <w:szCs w:val="20"/>
                 <w:lang w:val="en-US"/>
               </w:rPr>
-              <w:t xml:space="preserve">git </w:t>
-            </w:r>
-            <w:proofErr w:type="spellStart"/>
-            <w:r>
-              <w:rPr>
-                <w:bCs/>
-                <w:color w:val="00B050"/>
-                <w:sz w:val="20"/>
-                <w:szCs w:val="20"/>
-                <w:lang w:val="en-US"/>
-              </w:rPr>
-              <w:t>init</w:t>
-            </w:r>
-            <w:proofErr w:type="spellEnd"/>
-            <w:r>
-              <w:rPr>
-                <w:bCs/>
-                <w:color w:val="00B050"/>
-                <w:sz w:val="20"/>
-                <w:szCs w:val="20"/>
-                <w:lang w:val="en-US"/>
-              </w:rPr>
-              <w:t xml:space="preserve"> </w:t>
+              <w:t xml:space="preserve">git init </w:t>
             </w:r>
           </w:p>
         </w:tc>
@@ -994,6 +1178,7 @@
                 <w:szCs w:val="20"/>
                 <w:lang w:val="en-US"/>
               </w:rPr>
+              <w:lastRenderedPageBreak/>
               <w:t>Point Git to existing Repo URL</w:t>
             </w:r>
           </w:p>
@@ -1031,29 +1216,7 @@
                 <w:szCs w:val="20"/>
                 <w:lang w:val="en-US"/>
               </w:rPr>
-              <w:t xml:space="preserve">add origin &lt;project </w:t>
-            </w:r>
-            <w:proofErr w:type="spellStart"/>
-            <w:r>
-              <w:rPr>
-                <w:bCs/>
-                <w:color w:val="00B050"/>
-                <w:sz w:val="20"/>
-                <w:szCs w:val="20"/>
-                <w:lang w:val="en-US"/>
-              </w:rPr>
-              <w:t>url</w:t>
-            </w:r>
-            <w:proofErr w:type="spellEnd"/>
-            <w:r>
-              <w:rPr>
-                <w:bCs/>
-                <w:color w:val="00B050"/>
-                <w:sz w:val="20"/>
-                <w:szCs w:val="20"/>
-                <w:lang w:val="en-US"/>
-              </w:rPr>
-              <w:t>&gt;</w:t>
+              <w:t>add origin &lt;project url&gt;</w:t>
             </w:r>
           </w:p>
         </w:tc>
@@ -1136,7 +1299,6 @@
                 <w:szCs w:val="20"/>
                 <w:lang w:val="en-US"/>
               </w:rPr>
-              <w:lastRenderedPageBreak/>
               <w:t>Push changes</w:t>
             </w:r>
           </w:p>
@@ -1243,7 +1405,7 @@
           <w:lang w:val="en-US"/>
         </w:rPr>
       </w:pPr>
-      <w:bookmarkStart w:id="2" w:name="_Toc119529632"/>
+      <w:bookmarkStart w:id="2" w:name="_Toc119614124"/>
       <w:r>
         <w:rPr>
           <w:lang w:val="en-US"/>
@@ -1313,20 +1475,8 @@
                 <w:szCs w:val="20"/>
                 <w:lang w:val="en-US"/>
               </w:rPr>
-              <w:t>:</w:t>
-            </w:r>
-            <w:proofErr w:type="spellStart"/>
-            <w:r>
-              <w:rPr>
-                <w:bCs/>
-                <w:color w:val="00B050"/>
-                <w:sz w:val="20"/>
-                <w:szCs w:val="20"/>
-                <w:lang w:val="en-US"/>
-              </w:rPr>
-              <w:t>wq</w:t>
-            </w:r>
-            <w:proofErr w:type="spellEnd"/>
+              <w:t>:wq</w:t>
+            </w:r>
           </w:p>
         </w:tc>
       </w:tr>
@@ -1410,7 +1560,7 @@
           <w:lang w:val="en-US"/>
         </w:rPr>
       </w:pPr>
-      <w:bookmarkStart w:id="3" w:name="_Toc119529633"/>
+      <w:bookmarkStart w:id="3" w:name="_Toc119614125"/>
       <w:r>
         <w:rPr>
           <w:lang w:val="en-US"/>
@@ -1436,7 +1586,7 @@
           <w:lang w:val="en-US"/>
         </w:rPr>
         <w:br/>
-        <w:t>If you are on another line, press ESC or CTRL  + C to get to the bottom line.</w:t>
+        <w:t>If you are on another line, press ESC or CTRL + C to get to the bottom line.</w:t>
       </w:r>
     </w:p>
     <w:tbl>
@@ -1500,20 +1650,8 @@
                 <w:szCs w:val="20"/>
                 <w:lang w:val="en-US"/>
               </w:rPr>
-              <w:t>:</w:t>
-            </w:r>
-            <w:proofErr w:type="spellStart"/>
-            <w:r>
-              <w:rPr>
-                <w:bCs/>
-                <w:color w:val="00B050"/>
-                <w:sz w:val="20"/>
-                <w:szCs w:val="20"/>
-                <w:lang w:val="en-US"/>
-              </w:rPr>
-              <w:t>wq</w:t>
-            </w:r>
-            <w:proofErr w:type="spellEnd"/>
+              <w:t>:wq</w:t>
+            </w:r>
           </w:p>
         </w:tc>
       </w:tr>
@@ -1545,7 +1683,7 @@
           <w:lang w:val="en-US"/>
         </w:rPr>
       </w:pPr>
-      <w:bookmarkStart w:id="4" w:name="_Toc119529634"/>
+      <w:bookmarkStart w:id="4" w:name="_Toc119614126"/>
       <w:r>
         <w:rPr>
           <w:lang w:val="en-US"/>
@@ -1611,6 +1749,82 @@
           <w:lang w:val="en-US"/>
         </w:rPr>
         <w:t xml:space="preserve"> includes Examples to all Points.</w:t>
+      </w:r>
+    </w:p>
+    <w:p>
+      <w:pPr>
+        <w:rPr>
+          <w:sz w:val="24"/>
+          <w:szCs w:val="24"/>
+          <w:lang w:val="en-US"/>
+        </w:rPr>
+      </w:pPr>
+      <w:r>
+        <w:rPr>
+          <w:sz w:val="24"/>
+          <w:szCs w:val="24"/>
+          <w:lang w:val="en-US"/>
+        </w:rPr>
+        <w:t xml:space="preserve">Adjust </w:t>
+      </w:r>
+      <w:r>
+        <w:rPr>
+          <w:color w:val="ED7D31" w:themeColor="accent2"/>
+          <w:sz w:val="24"/>
+          <w:szCs w:val="24"/>
+          <w:lang w:val="en-US"/>
+        </w:rPr>
+        <w:t>namespaces</w:t>
+      </w:r>
+      <w:r>
+        <w:rPr>
+          <w:sz w:val="24"/>
+          <w:szCs w:val="24"/>
+          <w:lang w:val="en-US"/>
+        </w:rPr>
+        <w:t>, according to Folder structure</w:t>
+      </w:r>
+      <w:r>
+        <w:rPr>
+          <w:sz w:val="24"/>
+          <w:szCs w:val="24"/>
+          <w:lang w:val="en-US"/>
+        </w:rPr>
+        <w:t>.</w:t>
+      </w:r>
+    </w:p>
+    <w:p>
+      <w:pPr>
+        <w:rPr>
+          <w:sz w:val="24"/>
+          <w:szCs w:val="24"/>
+          <w:lang w:val="en-US"/>
+        </w:rPr>
+      </w:pPr>
+      <w:r>
+        <w:rPr>
+          <w:color w:val="ED7D31" w:themeColor="accent2"/>
+          <w:sz w:val="24"/>
+          <w:szCs w:val="24"/>
+          <w:lang w:val="en-US"/>
+        </w:rPr>
+        <w:t xml:space="preserve">Curly Brackets </w:t>
+      </w:r>
+      <w:r>
+        <w:rPr>
+          <w:sz w:val="24"/>
+          <w:szCs w:val="24"/>
+          <w:lang w:val="en-US"/>
+        </w:rPr>
+        <w:t>are below the Code and not on the same Line</w:t>
+      </w:r>
+      <w:r>
+        <w:rPr>
+          <w:sz w:val="24"/>
+          <w:szCs w:val="24"/>
+          <w:lang w:val="en-US"/>
+        </w:rPr>
+        <w:t>.</w:t>
       </w:r>
     </w:p>
     <w:p>
@@ -1625,386 +1839,12 @@
           <w:lang w:val="en-US"/>
         </w:rPr>
       </w:pPr>
+      <w:bookmarkStart w:id="5" w:name="_Toc119614127"/>
       <w:r>
         <w:rPr>
           <w:lang w:val="en-US"/>
         </w:rPr>
         <w:t>2.1 Using</w:t>
-      </w:r>
-    </w:p>
-    <w:tbl>
-      <w:tblPr>
-        <w:tblStyle w:val="Tabellenraster"/>
-        <w:tblW w:w="9067" w:type="dxa"/>
-        <w:tblLook w:val="04A0" w:firstRow="1" w:lastRow="0" w:firstColumn="1" w:lastColumn="0" w:noHBand="0" w:noVBand="1"/>
-      </w:tblPr>
-      <w:tblGrid>
-        <w:gridCol w:w="846"/>
-        <w:gridCol w:w="8221"/>
-      </w:tblGrid>
-      <w:tr>
-        <w:trPr>
-          <w:trHeight w:val="850"/>
-        </w:trPr>
-        <w:tc>
-          <w:tcPr>
-            <w:tcW w:w="846" w:type="dxa"/>
-            <w:vAlign w:val="center"/>
-          </w:tcPr>
-          <w:p>
-            <w:pPr>
-              <w:rPr>
-                <w:b/>
-                <w:bCs/>
-                <w:sz w:val="24"/>
-                <w:szCs w:val="24"/>
-                <w:lang w:val="en-US"/>
-              </w:rPr>
-            </w:pPr>
-            <w:r>
-              <w:rPr>
-                <w:sz w:val="24"/>
-                <w:szCs w:val="24"/>
-                <w:lang w:val="en-US"/>
-              </w:rPr>
-              <w:t>Nr.</w:t>
-            </w:r>
-          </w:p>
-        </w:tc>
-        <w:tc>
-          <w:tcPr>
-            <w:tcW w:w="8221" w:type="dxa"/>
-            <w:vAlign w:val="center"/>
-          </w:tcPr>
-          <w:p>
-            <w:pPr>
-              <w:rPr>
-                <w:bCs/>
-                <w:sz w:val="24"/>
-                <w:szCs w:val="24"/>
-                <w:lang w:val="en-US"/>
-              </w:rPr>
-            </w:pPr>
-            <w:r>
-              <w:rPr>
-                <w:bCs/>
-                <w:sz w:val="24"/>
-                <w:szCs w:val="24"/>
-                <w:lang w:val="en-US"/>
-              </w:rPr>
-              <w:t>Description</w:t>
-            </w:r>
-          </w:p>
-        </w:tc>
-      </w:tr>
-      <w:tr>
-        <w:trPr>
-          <w:trHeight w:val="850"/>
-        </w:trPr>
-        <w:tc>
-          <w:tcPr>
-            <w:tcW w:w="846" w:type="dxa"/>
-            <w:vAlign w:val="center"/>
-          </w:tcPr>
-          <w:p>
-            <w:pPr>
-              <w:rPr>
-                <w:sz w:val="24"/>
-                <w:szCs w:val="24"/>
-                <w:lang w:val="en-US"/>
-              </w:rPr>
-            </w:pPr>
-            <w:r>
-              <w:rPr>
-                <w:sz w:val="24"/>
-                <w:szCs w:val="24"/>
-                <w:lang w:val="en-US"/>
-              </w:rPr>
-              <w:t>1</w:t>
-            </w:r>
-          </w:p>
-        </w:tc>
-        <w:tc>
-          <w:tcPr>
-            <w:tcW w:w="8221" w:type="dxa"/>
-            <w:vAlign w:val="center"/>
-          </w:tcPr>
-          <w:p>
-            <w:pPr>
-              <w:rPr>
-                <w:sz w:val="24"/>
-                <w:szCs w:val="24"/>
-                <w:lang w:val="en-US"/>
-              </w:rPr>
-            </w:pPr>
-            <w:r>
-              <w:rPr>
-                <w:bCs/>
-                <w:sz w:val="24"/>
-                <w:szCs w:val="24"/>
-                <w:lang w:val="en-US"/>
-              </w:rPr>
-              <w:t>Usings are sorted alphabetically</w:t>
-            </w:r>
-            <w:r>
-              <w:rPr>
-                <w:bCs/>
-                <w:sz w:val="24"/>
-                <w:szCs w:val="24"/>
-                <w:lang w:val="en-US"/>
-              </w:rPr>
-              <w:t xml:space="preserve"> </w:t>
-            </w:r>
-          </w:p>
-        </w:tc>
-      </w:tr>
-      <w:tr>
-        <w:trPr>
-          <w:trHeight w:val="850"/>
-        </w:trPr>
-        <w:tc>
-          <w:tcPr>
-            <w:tcW w:w="846" w:type="dxa"/>
-            <w:vAlign w:val="center"/>
-          </w:tcPr>
-          <w:p>
-            <w:pPr>
-              <w:rPr>
-                <w:sz w:val="24"/>
-                <w:szCs w:val="24"/>
-                <w:lang w:val="en-US"/>
-              </w:rPr>
-            </w:pPr>
-            <w:r>
-              <w:rPr>
-                <w:sz w:val="24"/>
-                <w:szCs w:val="24"/>
-                <w:lang w:val="en-US"/>
-              </w:rPr>
-              <w:t>2</w:t>
-            </w:r>
-          </w:p>
-        </w:tc>
-        <w:tc>
-          <w:tcPr>
-            <w:tcW w:w="8221" w:type="dxa"/>
-            <w:vAlign w:val="center"/>
-          </w:tcPr>
-          <w:p>
-            <w:pPr>
-              <w:rPr>
-                <w:b/>
-                <w:bCs/>
-                <w:sz w:val="24"/>
-                <w:szCs w:val="24"/>
-                <w:lang w:val="en-US"/>
-              </w:rPr>
-            </w:pPr>
-            <w:r>
-              <w:rPr>
-                <w:bCs/>
-                <w:sz w:val="24"/>
-                <w:szCs w:val="24"/>
-                <w:lang w:val="en-US"/>
-              </w:rPr>
-              <w:t>Usings of other Librar</w:t>
-            </w:r>
-            <w:r>
-              <w:rPr>
-                <w:bCs/>
-                <w:sz w:val="24"/>
-                <w:szCs w:val="24"/>
-                <w:lang w:val="en-US"/>
-              </w:rPr>
-              <w:t>ies</w:t>
-            </w:r>
-            <w:r>
-              <w:rPr>
-                <w:bCs/>
-                <w:sz w:val="24"/>
-                <w:szCs w:val="24"/>
-                <w:lang w:val="en-US"/>
-              </w:rPr>
-              <w:t xml:space="preserve"> come</w:t>
-            </w:r>
-            <w:r>
-              <w:rPr>
-                <w:bCs/>
-                <w:sz w:val="24"/>
-                <w:szCs w:val="24"/>
-                <w:lang w:val="en-US"/>
-              </w:rPr>
-              <w:t>s</w:t>
-            </w:r>
-            <w:r>
-              <w:rPr>
-                <w:bCs/>
-                <w:sz w:val="24"/>
-                <w:szCs w:val="24"/>
-                <w:lang w:val="en-US"/>
-              </w:rPr>
-              <w:t xml:space="preserve"> first. Then </w:t>
-            </w:r>
-            <w:r>
-              <w:rPr>
-                <w:bCs/>
-                <w:sz w:val="24"/>
-                <w:szCs w:val="24"/>
-                <w:lang w:val="en-US"/>
-              </w:rPr>
-              <w:t>follows u</w:t>
-            </w:r>
-            <w:r>
-              <w:rPr>
-                <w:bCs/>
-                <w:sz w:val="24"/>
-                <w:szCs w:val="24"/>
-                <w:lang w:val="en-US"/>
-              </w:rPr>
-              <w:t>sing</w:t>
-            </w:r>
-            <w:r>
-              <w:rPr>
-                <w:bCs/>
-                <w:sz w:val="24"/>
-                <w:szCs w:val="24"/>
-                <w:lang w:val="en-US"/>
-              </w:rPr>
-              <w:t>s</w:t>
-            </w:r>
-            <w:r>
-              <w:rPr>
-                <w:bCs/>
-                <w:sz w:val="24"/>
-                <w:szCs w:val="24"/>
-                <w:lang w:val="en-US"/>
-              </w:rPr>
-              <w:t xml:space="preserve"> of other own Classes.</w:t>
-            </w:r>
-          </w:p>
-        </w:tc>
-      </w:tr>
-      <w:tr>
-        <w:trPr>
-          <w:trHeight w:val="850"/>
-        </w:trPr>
-        <w:tc>
-          <w:tcPr>
-            <w:tcW w:w="846" w:type="dxa"/>
-            <w:vAlign w:val="center"/>
-          </w:tcPr>
-          <w:p>
-            <w:pPr>
-              <w:rPr>
-                <w:sz w:val="24"/>
-                <w:szCs w:val="24"/>
-                <w:lang w:val="en-US"/>
-              </w:rPr>
-            </w:pPr>
-            <w:r>
-              <w:rPr>
-                <w:sz w:val="24"/>
-                <w:szCs w:val="24"/>
-                <w:lang w:val="en-US"/>
-              </w:rPr>
-              <w:t>3</w:t>
-            </w:r>
-          </w:p>
-        </w:tc>
-        <w:tc>
-          <w:tcPr>
-            <w:tcW w:w="8221" w:type="dxa"/>
-            <w:vAlign w:val="center"/>
-          </w:tcPr>
-          <w:p>
-            <w:pPr>
-              <w:rPr>
-                <w:bCs/>
-                <w:sz w:val="24"/>
-                <w:szCs w:val="24"/>
-                <w:lang w:val="en-US"/>
-              </w:rPr>
-            </w:pPr>
-            <w:r>
-              <w:rPr>
-                <w:bCs/>
-                <w:sz w:val="24"/>
-                <w:szCs w:val="24"/>
-                <w:lang w:val="en-US"/>
-              </w:rPr>
-              <w:t xml:space="preserve">Unused usings </w:t>
-            </w:r>
-            <w:r>
-              <w:rPr>
-                <w:bCs/>
-                <w:sz w:val="24"/>
-                <w:szCs w:val="24"/>
-                <w:lang w:val="en-US"/>
-              </w:rPr>
-              <w:t>have to be removed</w:t>
-            </w:r>
-            <w:r>
-              <w:rPr>
-                <w:bCs/>
-                <w:sz w:val="24"/>
-                <w:szCs w:val="24"/>
-                <w:lang w:val="en-US"/>
-              </w:rPr>
-              <w:t>.</w:t>
-            </w:r>
-          </w:p>
-        </w:tc>
-      </w:tr>
-    </w:tbl>
-    <w:p>
-      <w:pPr>
-        <w:rPr>
-          <w:lang w:val="en-US"/>
-        </w:rPr>
-      </w:pPr>
-    </w:p>
-    <w:p>
-      <w:pPr>
-        <w:pStyle w:val="berschrift2"/>
-        <w:numPr>
-          <w:ilvl w:val="0"/>
-          <w:numId w:val="0"/>
-        </w:numPr>
-        <w:ind w:left="360" w:hanging="360"/>
-        <w:rPr>
-          <w:lang w:val="en-US"/>
-        </w:rPr>
-      </w:pPr>
-      <w:bookmarkStart w:id="5" w:name="_Toc119529635"/>
-      <w:r>
-        <w:rPr>
-          <w:lang w:val="en-US"/>
-        </w:rPr>
-        <w:t>2.</w:t>
-      </w:r>
-      <w:r>
-        <w:rPr>
-          <w:lang w:val="en-US"/>
-        </w:rPr>
-        <w:t>2</w:t>
-      </w:r>
-      <w:r>
-        <w:rPr>
-          <w:lang w:val="en-US"/>
-        </w:rPr>
-        <w:t xml:space="preserve"> </w:t>
-      </w:r>
-      <w:r>
-        <w:rPr>
-          <w:lang w:val="en-US"/>
-        </w:rPr>
-        <w:t xml:space="preserve">Class </w:t>
-      </w:r>
-      <w:r>
-        <w:rPr>
-          <w:lang w:val="en-US"/>
-        </w:rPr>
-        <w:t>Variables</w:t>
       </w:r>
       <w:bookmarkEnd w:id="5"/>
     </w:p>
@@ -2043,15 +1883,7 @@
                 <w:szCs w:val="24"/>
                 <w:lang w:val="en-US"/>
               </w:rPr>
-              <w:t>Nr</w:t>
-            </w:r>
-            <w:r>
-              <w:rPr>
-                <w:sz w:val="24"/>
-                <w:szCs w:val="24"/>
-                <w:lang w:val="en-US"/>
-              </w:rPr>
-              <w:t>.</w:t>
+              <w:t>Nr.</w:t>
             </w:r>
           </w:p>
         </w:tc>
@@ -2128,64 +1960,7 @@
                 <w:szCs w:val="24"/>
                 <w:lang w:val="en-US"/>
               </w:rPr>
-              <w:t xml:space="preserve">They are either </w:t>
-            </w:r>
-            <w:r>
-              <w:rPr>
-                <w:bCs/>
-                <w:color w:val="00B050"/>
-                <w:sz w:val="24"/>
-                <w:szCs w:val="24"/>
-                <w:lang w:val="en-US"/>
-              </w:rPr>
-              <w:t>private</w:t>
-            </w:r>
-            <w:r>
-              <w:rPr>
-                <w:bCs/>
-                <w:sz w:val="24"/>
-                <w:szCs w:val="24"/>
-                <w:lang w:val="en-US"/>
-              </w:rPr>
-              <w:t xml:space="preserve">, </w:t>
-            </w:r>
-            <w:r>
-              <w:rPr>
-                <w:bCs/>
-                <w:color w:val="00B050"/>
-                <w:sz w:val="24"/>
-                <w:szCs w:val="24"/>
-                <w:lang w:val="en-US"/>
-              </w:rPr>
-              <w:t xml:space="preserve">public </w:t>
-            </w:r>
-            <w:r>
-              <w:rPr>
-                <w:bCs/>
-                <w:sz w:val="24"/>
-                <w:szCs w:val="24"/>
-                <w:lang w:val="en-US"/>
-              </w:rPr>
-              <w:t xml:space="preserve">or </w:t>
-            </w:r>
-            <w:r>
-              <w:rPr>
-                <w:bCs/>
-                <w:color w:val="00B050"/>
-                <w:sz w:val="24"/>
-                <w:szCs w:val="24"/>
-                <w:lang w:val="en-US"/>
-              </w:rPr>
-              <w:t>protected</w:t>
-            </w:r>
-            <w:r>
-              <w:rPr>
-                <w:bCs/>
-                <w:sz w:val="24"/>
-                <w:szCs w:val="24"/>
-                <w:lang w:val="en-US"/>
-              </w:rPr>
-              <w:t xml:space="preserve">. </w:t>
+              <w:t xml:space="preserve">Usings are sorted alphabetically </w:t>
             </w:r>
           </w:p>
         </w:tc>
@@ -2225,77 +2000,93 @@
           <w:p>
             <w:pPr>
               <w:rPr>
-                <w:bCs/>
-                <w:sz w:val="24"/>
-                <w:szCs w:val="24"/>
-                <w:lang w:val="en-US"/>
-              </w:rPr>
-            </w:pPr>
-            <w:r>
-              <w:rPr>
-                <w:bCs/>
-                <w:sz w:val="24"/>
-                <w:szCs w:val="24"/>
-                <w:lang w:val="en-US"/>
-              </w:rPr>
-              <w:t xml:space="preserve">Should a </w:t>
-            </w:r>
-            <w:r>
-              <w:rPr>
-                <w:bCs/>
-                <w:color w:val="0070C0"/>
-                <w:sz w:val="24"/>
-                <w:szCs w:val="24"/>
-                <w:lang w:val="en-US"/>
-              </w:rPr>
-              <w:t>private</w:t>
-            </w:r>
-            <w:r>
-              <w:rPr>
-                <w:bCs/>
-                <w:color w:val="0070C0"/>
-                <w:sz w:val="24"/>
-                <w:szCs w:val="24"/>
-                <w:lang w:val="en-US"/>
-              </w:rPr>
-              <w:t xml:space="preserve"> </w:t>
-            </w:r>
-            <w:r>
-              <w:rPr>
-                <w:bCs/>
-                <w:sz w:val="24"/>
-                <w:szCs w:val="24"/>
-                <w:lang w:val="en-US"/>
-              </w:rPr>
-              <w:t xml:space="preserve">field be visible from the Inspector and serializable as well, then the </w:t>
-            </w:r>
-            <w:r>
-              <w:rPr>
-                <w:bCs/>
-                <w:color w:val="0070C0"/>
-                <w:sz w:val="24"/>
-                <w:szCs w:val="24"/>
-                <w:lang w:val="en-US"/>
-              </w:rPr>
-              <w:t xml:space="preserve">[SerializeField] </w:t>
-            </w:r>
-            <w:r>
-              <w:rPr>
-                <w:bCs/>
-                <w:sz w:val="24"/>
-                <w:szCs w:val="24"/>
-                <w:lang w:val="en-US"/>
-              </w:rPr>
-              <w:t>can be added</w:t>
-            </w:r>
-            <w:r>
-              <w:rPr>
-                <w:bCs/>
-                <w:sz w:val="24"/>
-                <w:szCs w:val="24"/>
-                <w:lang w:val="en-US"/>
-              </w:rPr>
-              <w:t>.</w:t>
+                <w:b/>
+                <w:bCs/>
+                <w:sz w:val="24"/>
+                <w:szCs w:val="24"/>
+                <w:lang w:val="en-US"/>
+              </w:rPr>
+            </w:pPr>
+            <w:r>
+              <w:rPr>
+                <w:bCs/>
+                <w:sz w:val="24"/>
+                <w:szCs w:val="24"/>
+                <w:lang w:val="en-US"/>
+              </w:rPr>
+              <w:t>Usings of other Librar</w:t>
+            </w:r>
+            <w:r>
+              <w:rPr>
+                <w:bCs/>
+                <w:sz w:val="24"/>
+                <w:szCs w:val="24"/>
+                <w:lang w:val="en-US"/>
+              </w:rPr>
+              <w:t>ies</w:t>
+            </w:r>
+            <w:r>
+              <w:rPr>
+                <w:bCs/>
+                <w:sz w:val="24"/>
+                <w:szCs w:val="24"/>
+                <w:lang w:val="en-US"/>
+              </w:rPr>
+              <w:t xml:space="preserve"> come</w:t>
+            </w:r>
+            <w:r>
+              <w:rPr>
+                <w:bCs/>
+                <w:sz w:val="24"/>
+                <w:szCs w:val="24"/>
+                <w:lang w:val="en-US"/>
+              </w:rPr>
+              <w:t>s</w:t>
+            </w:r>
+            <w:r>
+              <w:rPr>
+                <w:bCs/>
+                <w:sz w:val="24"/>
+                <w:szCs w:val="24"/>
+                <w:lang w:val="en-US"/>
+              </w:rPr>
+              <w:t xml:space="preserve"> first. Then </w:t>
+            </w:r>
+            <w:r>
+              <w:rPr>
+                <w:bCs/>
+                <w:sz w:val="24"/>
+                <w:szCs w:val="24"/>
+                <w:lang w:val="en-US"/>
+              </w:rPr>
+              <w:t>follows u</w:t>
+            </w:r>
+            <w:r>
+              <w:rPr>
+                <w:bCs/>
+                <w:sz w:val="24"/>
+                <w:szCs w:val="24"/>
+                <w:lang w:val="en-US"/>
+              </w:rPr>
+              <w:t>sing</w:t>
+            </w:r>
+            <w:r>
+              <w:rPr>
+                <w:bCs/>
+                <w:sz w:val="24"/>
+                <w:szCs w:val="24"/>
+                <w:lang w:val="en-US"/>
+              </w:rPr>
+              <w:t>s</w:t>
+            </w:r>
+            <w:r>
+              <w:rPr>
+                <w:bCs/>
+                <w:sz w:val="24"/>
+                <w:szCs w:val="24"/>
+                <w:lang w:val="en-US"/>
+              </w:rPr>
+              <w:t xml:space="preserve"> of other own Classes.</w:t>
             </w:r>
           </w:p>
         </w:tc>
@@ -2348,194 +2139,25 @@
                 <w:szCs w:val="24"/>
                 <w:lang w:val="en-US"/>
               </w:rPr>
-              <w:t xml:space="preserve">Variables are written in </w:t>
-            </w:r>
-            <w:r>
-              <w:rPr>
-                <w:bCs/>
-                <w:color w:val="0070C0"/>
-                <w:sz w:val="24"/>
-                <w:szCs w:val="24"/>
-                <w:lang w:val="en-US"/>
-              </w:rPr>
-              <w:t>lower</w:t>
-            </w:r>
-            <w:r>
-              <w:rPr>
-                <w:b/>
-                <w:bCs/>
-                <w:color w:val="0070C0"/>
-                <w:sz w:val="24"/>
-                <w:szCs w:val="24"/>
-                <w:lang w:val="en-US"/>
-              </w:rPr>
-              <w:t xml:space="preserve"> </w:t>
-            </w:r>
-            <w:r>
-              <w:rPr>
-                <w:bCs/>
-                <w:color w:val="0070C0"/>
-                <w:sz w:val="24"/>
-                <w:szCs w:val="24"/>
-                <w:lang w:val="en-US"/>
-              </w:rPr>
-              <w:t>CamelCase</w:t>
-            </w:r>
-            <w:r>
-              <w:rPr>
-                <w:b/>
-                <w:bCs/>
-                <w:color w:val="0070C0"/>
-                <w:sz w:val="24"/>
-                <w:szCs w:val="24"/>
-                <w:lang w:val="en-US"/>
-              </w:rPr>
-              <w:t xml:space="preserve"> </w:t>
-            </w:r>
-            <w:r>
-              <w:rPr>
-                <w:bCs/>
-                <w:sz w:val="24"/>
-                <w:szCs w:val="24"/>
-                <w:lang w:val="en-US"/>
-              </w:rPr>
-              <w:t>and with a</w:t>
-            </w:r>
-            <w:r>
-              <w:rPr>
-                <w:bCs/>
-                <w:sz w:val="24"/>
-                <w:szCs w:val="24"/>
-                <w:lang w:val="en-US"/>
-              </w:rPr>
-              <w:t>n</w:t>
-            </w:r>
-            <w:r>
-              <w:rPr>
-                <w:bCs/>
-                <w:sz w:val="24"/>
-                <w:szCs w:val="24"/>
-                <w:lang w:val="en-US"/>
-              </w:rPr>
-              <w:t xml:space="preserve"> </w:t>
-            </w:r>
-            <w:r>
-              <w:rPr>
-                <w:bCs/>
-                <w:sz w:val="24"/>
-                <w:szCs w:val="24"/>
-                <w:lang w:val="en-US"/>
-              </w:rPr>
-              <w:t>underscore</w:t>
-            </w:r>
-            <w:r>
-              <w:rPr>
-                <w:bCs/>
-                <w:sz w:val="24"/>
-                <w:szCs w:val="24"/>
-                <w:lang w:val="en-US"/>
-              </w:rPr>
-              <w:t xml:space="preserve"> </w:t>
-            </w:r>
-            <w:r>
-              <w:rPr>
-                <w:bCs/>
-                <w:sz w:val="24"/>
-                <w:szCs w:val="24"/>
-                <w:lang w:val="en-US"/>
-              </w:rPr>
-              <w:t>to begin with.</w:t>
-            </w:r>
-            <w:r>
-              <w:rPr>
-                <w:bCs/>
-                <w:sz w:val="24"/>
-                <w:szCs w:val="24"/>
-                <w:lang w:val="en-US"/>
-              </w:rPr>
-              <w:t xml:space="preserve"> </w:t>
-            </w:r>
-          </w:p>
-        </w:tc>
-      </w:tr>
-      <w:tr>
-        <w:trPr>
-          <w:trHeight w:val="850"/>
-        </w:trPr>
-        <w:tc>
-          <w:tcPr>
-            <w:tcW w:w="846" w:type="dxa"/>
-            <w:vAlign w:val="center"/>
-          </w:tcPr>
-          <w:p>
-            <w:pPr>
-              <w:rPr>
-                <w:sz w:val="24"/>
-                <w:szCs w:val="24"/>
-                <w:lang w:val="en-US"/>
-              </w:rPr>
-            </w:pPr>
-            <w:r>
-              <w:rPr>
-                <w:sz w:val="24"/>
-                <w:szCs w:val="24"/>
-                <w:lang w:val="en-US"/>
-              </w:rPr>
-              <w:t>4</w:t>
-            </w:r>
-          </w:p>
-        </w:tc>
-        <w:tc>
-          <w:tcPr>
-            <w:tcW w:w="8221" w:type="dxa"/>
-            <w:vAlign w:val="center"/>
-          </w:tcPr>
-          <w:p>
-            <w:pPr>
-              <w:rPr>
-                <w:bCs/>
-                <w:sz w:val="24"/>
-                <w:szCs w:val="24"/>
-                <w:lang w:val="en-US"/>
-              </w:rPr>
-            </w:pPr>
-            <w:r>
-              <w:rPr>
-                <w:bCs/>
-                <w:sz w:val="24"/>
-                <w:szCs w:val="24"/>
-                <w:lang w:val="en-US"/>
-              </w:rPr>
-              <w:t xml:space="preserve">Use of type </w:t>
-            </w:r>
-            <w:r>
-              <w:rPr>
-                <w:bCs/>
-                <w:color w:val="0070C0"/>
-                <w:sz w:val="24"/>
-                <w:szCs w:val="24"/>
-                <w:lang w:val="en-US"/>
-              </w:rPr>
-              <w:t>var</w:t>
-            </w:r>
-            <w:r>
-              <w:rPr>
-                <w:bCs/>
-                <w:color w:val="0070C0"/>
-                <w:sz w:val="24"/>
-                <w:szCs w:val="24"/>
-                <w:lang w:val="en-US"/>
-              </w:rPr>
-              <w:t xml:space="preserve"> </w:t>
-            </w:r>
-            <w:r>
-              <w:rPr>
-                <w:bCs/>
-                <w:sz w:val="24"/>
-                <w:szCs w:val="24"/>
-                <w:lang w:val="en-US"/>
-              </w:rPr>
-              <w:t>is not allowed.</w:t>
+              <w:t xml:space="preserve">Unused usings </w:t>
+            </w:r>
+            <w:r>
+              <w:rPr>
+                <w:bCs/>
+                <w:sz w:val="24"/>
+                <w:szCs w:val="24"/>
+                <w:lang w:val="en-US"/>
+              </w:rPr>
+              <w:t>have to be removed</w:t>
+            </w:r>
+            <w:r>
+              <w:rPr>
+                <w:bCs/>
+                <w:sz w:val="24"/>
+                <w:szCs w:val="24"/>
+                <w:lang w:val="en-US"/>
+              </w:rPr>
+              <w:t>.</w:t>
             </w:r>
           </w:p>
         </w:tc>
@@ -2544,8 +2166,6 @@
     <w:p>
       <w:pPr>
         <w:rPr>
-          <w:sz w:val="24"/>
-          <w:szCs w:val="24"/>
           <w:lang w:val="en-US"/>
         </w:rPr>
       </w:pPr>
@@ -2562,18 +2182,38 @@
           <w:lang w:val="en-US"/>
         </w:rPr>
       </w:pPr>
-      <w:r>
-        <w:rPr>
-          <w:lang w:val="en-US"/>
-        </w:rPr>
-        <w:t xml:space="preserve">2.3 </w:t>
-      </w:r>
-      <w:r>
-        <w:rPr>
-          <w:lang w:val="en-US"/>
-        </w:rPr>
-        <w:t>Method Variables</w:t>
-      </w:r>
+      <w:bookmarkStart w:id="6" w:name="_Toc119614128"/>
+      <w:r>
+        <w:rPr>
+          <w:lang w:val="en-US"/>
+        </w:rPr>
+        <w:t>2.</w:t>
+      </w:r>
+      <w:r>
+        <w:rPr>
+          <w:lang w:val="en-US"/>
+        </w:rPr>
+        <w:t>2</w:t>
+      </w:r>
+      <w:r>
+        <w:rPr>
+          <w:lang w:val="en-US"/>
+        </w:rPr>
+        <w:t xml:space="preserve"> </w:t>
+      </w:r>
+      <w:r>
+        <w:rPr>
+          <w:lang w:val="en-US"/>
+        </w:rPr>
+        <w:t xml:space="preserve">Class </w:t>
+      </w:r>
+      <w:r>
+        <w:rPr>
+          <w:lang w:val="en-US"/>
+        </w:rPr>
+        <w:t>Variables</w:t>
+      </w:r>
+      <w:bookmarkEnd w:id="6"/>
     </w:p>
     <w:tbl>
       <w:tblPr>
@@ -2610,7 +2250,15 @@
                 <w:szCs w:val="24"/>
                 <w:lang w:val="en-US"/>
               </w:rPr>
-              <w:t>Nr.</w:t>
+              <w:t>Nr</w:t>
+            </w:r>
+            <w:r>
+              <w:rPr>
+                <w:sz w:val="24"/>
+                <w:szCs w:val="24"/>
+                <w:lang w:val="en-US"/>
+              </w:rPr>
+              <w:t>.</w:t>
             </w:r>
           </w:p>
         </w:tc>
@@ -2687,112 +2335,64 @@
                 <w:szCs w:val="24"/>
                 <w:lang w:val="en-US"/>
               </w:rPr>
-              <w:t xml:space="preserve">Variables are written in </w:t>
-            </w:r>
-            <w:r>
-              <w:rPr>
-                <w:bCs/>
-                <w:color w:val="0070C0"/>
-                <w:sz w:val="24"/>
-                <w:szCs w:val="24"/>
-                <w:lang w:val="en-US"/>
-              </w:rPr>
-              <w:t>lower</w:t>
-            </w:r>
-            <w:r>
-              <w:rPr>
-                <w:b/>
-                <w:bCs/>
-                <w:color w:val="0070C0"/>
-                <w:sz w:val="24"/>
-                <w:szCs w:val="24"/>
-                <w:lang w:val="en-US"/>
-              </w:rPr>
-              <w:t xml:space="preserve"> </w:t>
-            </w:r>
-            <w:r>
-              <w:rPr>
-                <w:bCs/>
-                <w:color w:val="0070C0"/>
-                <w:sz w:val="24"/>
-                <w:szCs w:val="24"/>
-                <w:lang w:val="en-US"/>
-              </w:rPr>
-              <w:t>CamelCase</w:t>
-            </w:r>
-            <w:r>
-              <w:rPr>
-                <w:b/>
-                <w:bCs/>
-                <w:color w:val="0070C0"/>
-                <w:sz w:val="24"/>
-                <w:szCs w:val="24"/>
-                <w:lang w:val="en-US"/>
-              </w:rPr>
-              <w:t xml:space="preserve"> </w:t>
-            </w:r>
-            <w:r>
-              <w:rPr>
-                <w:bCs/>
-                <w:sz w:val="24"/>
-                <w:szCs w:val="24"/>
-                <w:lang w:val="en-US"/>
-              </w:rPr>
-              <w:t>without an</w:t>
-            </w:r>
-            <w:r>
-              <w:rPr>
-                <w:bCs/>
-                <w:sz w:val="24"/>
-                <w:szCs w:val="24"/>
-                <w:lang w:val="en-US"/>
-              </w:rPr>
-              <w:t xml:space="preserve"> </w:t>
-            </w:r>
-            <w:r>
-              <w:rPr>
-                <w:bCs/>
-                <w:sz w:val="24"/>
-                <w:szCs w:val="24"/>
-                <w:lang w:val="en-US"/>
-              </w:rPr>
-              <w:t>unders</w:t>
-            </w:r>
-            <w:r>
-              <w:rPr>
-                <w:bCs/>
-                <w:sz w:val="24"/>
-                <w:szCs w:val="24"/>
-                <w:lang w:val="en-US"/>
-              </w:rPr>
-              <w:t>core</w:t>
-            </w:r>
-            <w:r>
-              <w:rPr>
-                <w:bCs/>
-                <w:sz w:val="24"/>
-                <w:szCs w:val="24"/>
-                <w:lang w:val="en-US"/>
-              </w:rPr>
-              <w:t xml:space="preserve"> </w:t>
-            </w:r>
-            <w:r>
-              <w:rPr>
-                <w:bCs/>
-                <w:sz w:val="24"/>
-                <w:szCs w:val="24"/>
-                <w:lang w:val="en-US"/>
-              </w:rPr>
-              <w:t>to begin with</w:t>
-            </w:r>
-            <w:r>
-              <w:rPr>
-                <w:bCs/>
-                <w:sz w:val="24"/>
-                <w:szCs w:val="24"/>
-                <w:lang w:val="en-US"/>
-              </w:rPr>
-              <w:t>.</w:t>
+              <w:t xml:space="preserve">They are either </w:t>
+            </w:r>
+            <w:r>
+              <w:rPr>
+                <w:bCs/>
+                <w:color w:val="00B050"/>
+                <w:sz w:val="24"/>
+                <w:szCs w:val="24"/>
+                <w:lang w:val="en-US"/>
+              </w:rPr>
+              <w:t>private</w:t>
+            </w:r>
+            <w:r>
+              <w:rPr>
+                <w:bCs/>
+                <w:sz w:val="24"/>
+                <w:szCs w:val="24"/>
+                <w:lang w:val="en-US"/>
+              </w:rPr>
+              <w:t xml:space="preserve">, </w:t>
+            </w:r>
+            <w:r>
+              <w:rPr>
+                <w:bCs/>
+                <w:color w:val="00B050"/>
+                <w:sz w:val="24"/>
+                <w:szCs w:val="24"/>
+                <w:lang w:val="en-US"/>
+              </w:rPr>
+              <w:t xml:space="preserve">public </w:t>
+            </w:r>
+            <w:r>
+              <w:rPr>
+                <w:bCs/>
+                <w:sz w:val="24"/>
+                <w:szCs w:val="24"/>
+                <w:lang w:val="en-US"/>
+              </w:rPr>
+              <w:t xml:space="preserve">or </w:t>
+            </w:r>
+            <w:r>
+              <w:rPr>
+                <w:bCs/>
+                <w:color w:val="00B050"/>
+                <w:sz w:val="24"/>
+                <w:szCs w:val="24"/>
+                <w:lang w:val="en-US"/>
+              </w:rPr>
+              <w:t>protected</w:t>
+            </w:r>
+            <w:r>
+              <w:rPr>
+                <w:bCs/>
+                <w:sz w:val="24"/>
+                <w:szCs w:val="24"/>
+                <w:lang w:val="en-US"/>
+              </w:rPr>
+              <w:t xml:space="preserve">. </w:t>
             </w:r>
           </w:p>
         </w:tc>
@@ -2845,6 +2445,274 @@
                 <w:szCs w:val="24"/>
                 <w:lang w:val="en-US"/>
               </w:rPr>
+              <w:t xml:space="preserve">Should a </w:t>
+            </w:r>
+            <w:r>
+              <w:rPr>
+                <w:bCs/>
+                <w:color w:val="0070C0"/>
+                <w:sz w:val="24"/>
+                <w:szCs w:val="24"/>
+                <w:lang w:val="en-US"/>
+              </w:rPr>
+              <w:t>private</w:t>
+            </w:r>
+            <w:r>
+              <w:rPr>
+                <w:bCs/>
+                <w:color w:val="0070C0"/>
+                <w:sz w:val="24"/>
+                <w:szCs w:val="24"/>
+                <w:lang w:val="en-US"/>
+              </w:rPr>
+              <w:t xml:space="preserve"> </w:t>
+            </w:r>
+            <w:r>
+              <w:rPr>
+                <w:bCs/>
+                <w:sz w:val="24"/>
+                <w:szCs w:val="24"/>
+                <w:lang w:val="en-US"/>
+              </w:rPr>
+              <w:t xml:space="preserve">field be visible from the Inspector and serializable as well, then the </w:t>
+            </w:r>
+            <w:r>
+              <w:rPr>
+                <w:bCs/>
+                <w:color w:val="0070C0"/>
+                <w:sz w:val="24"/>
+                <w:szCs w:val="24"/>
+                <w:lang w:val="en-US"/>
+              </w:rPr>
+              <w:t xml:space="preserve">[SerializeField] </w:t>
+            </w:r>
+            <w:r>
+              <w:rPr>
+                <w:bCs/>
+                <w:sz w:val="24"/>
+                <w:szCs w:val="24"/>
+                <w:lang w:val="en-US"/>
+              </w:rPr>
+              <w:t>can be added</w:t>
+            </w:r>
+            <w:r>
+              <w:rPr>
+                <w:bCs/>
+                <w:sz w:val="24"/>
+                <w:szCs w:val="24"/>
+                <w:lang w:val="en-US"/>
+              </w:rPr>
+              <w:t>.</w:t>
+            </w:r>
+          </w:p>
+        </w:tc>
+      </w:tr>
+      <w:tr>
+        <w:trPr>
+          <w:trHeight w:val="850"/>
+        </w:trPr>
+        <w:tc>
+          <w:tcPr>
+            <w:tcW w:w="846" w:type="dxa"/>
+            <w:vAlign w:val="center"/>
+          </w:tcPr>
+          <w:p>
+            <w:pPr>
+              <w:rPr>
+                <w:sz w:val="24"/>
+                <w:szCs w:val="24"/>
+                <w:lang w:val="en-US"/>
+              </w:rPr>
+            </w:pPr>
+            <w:r>
+              <w:rPr>
+                <w:sz w:val="24"/>
+                <w:szCs w:val="24"/>
+                <w:lang w:val="en-US"/>
+              </w:rPr>
+              <w:t>3</w:t>
+            </w:r>
+          </w:p>
+        </w:tc>
+        <w:tc>
+          <w:tcPr>
+            <w:tcW w:w="8221" w:type="dxa"/>
+            <w:vAlign w:val="center"/>
+          </w:tcPr>
+          <w:p>
+            <w:pPr>
+              <w:rPr>
+                <w:bCs/>
+                <w:sz w:val="24"/>
+                <w:szCs w:val="24"/>
+                <w:lang w:val="en-US"/>
+              </w:rPr>
+            </w:pPr>
+            <w:r>
+              <w:rPr>
+                <w:bCs/>
+                <w:sz w:val="24"/>
+                <w:szCs w:val="24"/>
+                <w:lang w:val="en-US"/>
+              </w:rPr>
+              <w:t xml:space="preserve">Variables are written in </w:t>
+            </w:r>
+            <w:r>
+              <w:rPr>
+                <w:bCs/>
+                <w:color w:val="0070C0"/>
+                <w:sz w:val="24"/>
+                <w:szCs w:val="24"/>
+                <w:lang w:val="en-US"/>
+              </w:rPr>
+              <w:t>lower</w:t>
+            </w:r>
+            <w:r>
+              <w:rPr>
+                <w:b/>
+                <w:bCs/>
+                <w:color w:val="0070C0"/>
+                <w:sz w:val="24"/>
+                <w:szCs w:val="24"/>
+                <w:lang w:val="en-US"/>
+              </w:rPr>
+              <w:t xml:space="preserve"> </w:t>
+            </w:r>
+            <w:r>
+              <w:rPr>
+                <w:bCs/>
+                <w:color w:val="0070C0"/>
+                <w:sz w:val="24"/>
+                <w:szCs w:val="24"/>
+                <w:lang w:val="en-US"/>
+              </w:rPr>
+              <w:t>CamelCase</w:t>
+            </w:r>
+            <w:r>
+              <w:rPr>
+                <w:b/>
+                <w:bCs/>
+                <w:color w:val="0070C0"/>
+                <w:sz w:val="24"/>
+                <w:szCs w:val="24"/>
+                <w:lang w:val="en-US"/>
+              </w:rPr>
+              <w:t xml:space="preserve"> </w:t>
+            </w:r>
+            <w:r>
+              <w:rPr>
+                <w:bCs/>
+                <w:sz w:val="24"/>
+                <w:szCs w:val="24"/>
+                <w:lang w:val="en-US"/>
+              </w:rPr>
+              <w:t>and with a</w:t>
+            </w:r>
+            <w:r>
+              <w:rPr>
+                <w:bCs/>
+                <w:sz w:val="24"/>
+                <w:szCs w:val="24"/>
+                <w:lang w:val="en-US"/>
+              </w:rPr>
+              <w:t>n</w:t>
+            </w:r>
+            <w:r>
+              <w:rPr>
+                <w:bCs/>
+                <w:sz w:val="24"/>
+                <w:szCs w:val="24"/>
+                <w:lang w:val="en-US"/>
+              </w:rPr>
+              <w:t xml:space="preserve"> </w:t>
+            </w:r>
+            <w:r>
+              <w:rPr>
+                <w:bCs/>
+                <w:sz w:val="24"/>
+                <w:szCs w:val="24"/>
+                <w:lang w:val="en-US"/>
+              </w:rPr>
+              <w:t>underscore</w:t>
+            </w:r>
+            <w:r>
+              <w:rPr>
+                <w:bCs/>
+                <w:sz w:val="24"/>
+                <w:szCs w:val="24"/>
+                <w:lang w:val="en-US"/>
+              </w:rPr>
+              <w:t xml:space="preserve"> </w:t>
+            </w:r>
+            <w:r>
+              <w:rPr>
+                <w:bCs/>
+                <w:sz w:val="24"/>
+                <w:szCs w:val="24"/>
+                <w:lang w:val="en-US"/>
+              </w:rPr>
+              <w:t>to begin with.</w:t>
+            </w:r>
+            <w:r>
+              <w:rPr>
+                <w:bCs/>
+                <w:sz w:val="24"/>
+                <w:szCs w:val="24"/>
+                <w:lang w:val="en-US"/>
+              </w:rPr>
+              <w:t xml:space="preserve"> </w:t>
+            </w:r>
+          </w:p>
+        </w:tc>
+      </w:tr>
+      <w:tr>
+        <w:trPr>
+          <w:trHeight w:val="850"/>
+        </w:trPr>
+        <w:tc>
+          <w:tcPr>
+            <w:tcW w:w="846" w:type="dxa"/>
+            <w:vAlign w:val="center"/>
+          </w:tcPr>
+          <w:p>
+            <w:pPr>
+              <w:rPr>
+                <w:sz w:val="24"/>
+                <w:szCs w:val="24"/>
+                <w:lang w:val="en-US"/>
+              </w:rPr>
+            </w:pPr>
+            <w:r>
+              <w:rPr>
+                <w:sz w:val="24"/>
+                <w:szCs w:val="24"/>
+                <w:lang w:val="en-US"/>
+              </w:rPr>
+              <w:t>4</w:t>
+            </w:r>
+          </w:p>
+        </w:tc>
+        <w:tc>
+          <w:tcPr>
+            <w:tcW w:w="8221" w:type="dxa"/>
+            <w:vAlign w:val="center"/>
+          </w:tcPr>
+          <w:p>
+            <w:pPr>
+              <w:rPr>
+                <w:bCs/>
+                <w:sz w:val="24"/>
+                <w:szCs w:val="24"/>
+                <w:lang w:val="en-US"/>
+              </w:rPr>
+            </w:pPr>
+            <w:r>
+              <w:rPr>
+                <w:bCs/>
+                <w:sz w:val="24"/>
+                <w:szCs w:val="24"/>
+                <w:lang w:val="en-US"/>
+              </w:rPr>
               <w:t xml:space="preserve">Use of type </w:t>
             </w:r>
             <w:r>
@@ -2855,54 +2723,7 @@
                 <w:szCs w:val="24"/>
                 <w:lang w:val="en-US"/>
               </w:rPr>
-              <w:t xml:space="preserve">var </w:t>
-            </w:r>
-            <w:r>
-              <w:rPr>
-                <w:bCs/>
-                <w:sz w:val="24"/>
-                <w:szCs w:val="24"/>
-                <w:lang w:val="en-US"/>
-              </w:rPr>
-              <w:t>is allowed and recommended</w:t>
-            </w:r>
-            <w:r>
-              <w:rPr>
-                <w:bCs/>
-                <w:sz w:val="24"/>
-                <w:szCs w:val="24"/>
-                <w:lang w:val="en-US"/>
-              </w:rPr>
-              <w:t xml:space="preserve"> in different situations</w:t>
-            </w:r>
-            <w:r>
-              <w:rPr>
-                <w:bCs/>
-                <w:sz w:val="24"/>
-                <w:szCs w:val="24"/>
-                <w:lang w:val="en-US"/>
-              </w:rPr>
-              <w:t>.</w:t>
-            </w:r>
-          </w:p>
-          <w:p>
-            <w:pPr>
-              <w:rPr>
-                <w:bCs/>
-                <w:color w:val="000000" w:themeColor="text1"/>
-                <w:sz w:val="24"/>
-                <w:szCs w:val="24"/>
-                <w:lang w:val="en-US"/>
-              </w:rPr>
-            </w:pPr>
-            <w:r>
-              <w:rPr>
-                <w:bCs/>
-                <w:sz w:val="24"/>
-                <w:szCs w:val="24"/>
-                <w:lang w:val="en-US"/>
-              </w:rPr>
-              <w:t xml:space="preserve">When defining variables with </w:t>
+              <w:t>var</w:t>
             </w:r>
             <w:r>
               <w:rPr>
@@ -2912,8 +2733,62 @@
                 <w:szCs w:val="24"/>
                 <w:lang w:val="en-US"/>
               </w:rPr>
-              <w:t>var</w:t>
-            </w:r>
+              <w:t xml:space="preserve"> </w:t>
+            </w:r>
+            <w:r>
+              <w:rPr>
+                <w:bCs/>
+                <w:sz w:val="24"/>
+                <w:szCs w:val="24"/>
+                <w:lang w:val="en-US"/>
+              </w:rPr>
+              <w:t>is not allowed.</w:t>
+            </w:r>
+          </w:p>
+        </w:tc>
+      </w:tr>
+      <w:tr>
+        <w:trPr>
+          <w:trHeight w:val="850"/>
+        </w:trPr>
+        <w:tc>
+          <w:tcPr>
+            <w:tcW w:w="846" w:type="dxa"/>
+            <w:vAlign w:val="center"/>
+          </w:tcPr>
+          <w:p>
+            <w:pPr>
+              <w:rPr>
+                <w:sz w:val="24"/>
+                <w:szCs w:val="24"/>
+                <w:lang w:val="en-US"/>
+              </w:rPr>
+            </w:pPr>
+            <w:r>
+              <w:rPr>
+                <w:sz w:val="24"/>
+                <w:szCs w:val="24"/>
+                <w:lang w:val="en-US"/>
+              </w:rPr>
+              <w:t>5</w:t>
+            </w:r>
+          </w:p>
+        </w:tc>
+        <w:tc>
+          <w:tcPr>
+            <w:tcW w:w="8221" w:type="dxa"/>
+            <w:vAlign w:val="center"/>
+          </w:tcPr>
+          <w:p>
+            <w:pPr>
+              <w:rPr>
+                <w:bCs/>
+                <w:sz w:val="24"/>
+                <w:szCs w:val="24"/>
+                <w:vertAlign w:val="superscript"/>
+                <w:lang w:val="en-US"/>
+              </w:rPr>
+            </w:pPr>
             <w:r>
               <w:rPr>
                 <w:bCs/>
@@ -2922,22 +2797,86 @@
                 <w:szCs w:val="24"/>
                 <w:lang w:val="en-US"/>
               </w:rPr>
+              <w:t xml:space="preserve">Readonly </w:t>
+            </w:r>
+            <w:r>
+              <w:rPr>
+                <w:bCs/>
+                <w:sz w:val="24"/>
+                <w:szCs w:val="24"/>
+                <w:lang w:val="en-US"/>
+              </w:rPr>
+              <w:t xml:space="preserve">or const variables are written in </w:t>
+            </w:r>
+            <w:r>
+              <w:rPr>
+                <w:bCs/>
+                <w:color w:val="0070C0"/>
+                <w:sz w:val="24"/>
+                <w:szCs w:val="24"/>
+                <w:lang w:val="en-US"/>
+              </w:rPr>
+              <w:t>UpperCamelCase</w:t>
+            </w:r>
+            <w:r>
+              <w:rPr>
+                <w:bCs/>
+                <w:sz w:val="24"/>
+                <w:szCs w:val="24"/>
+                <w:lang w:val="en-US"/>
+              </w:rPr>
+              <w:t>, without an underscore.</w:t>
+            </w:r>
+            <w:r>
+              <w:rPr>
+                <w:bCs/>
+                <w:sz w:val="24"/>
+                <w:szCs w:val="24"/>
+                <w:lang w:val="en-US"/>
+              </w:rPr>
               <w:t xml:space="preserve"> </w:t>
             </w:r>
             <w:r>
               <w:rPr>
                 <w:bCs/>
-                <w:color w:val="000000" w:themeColor="text1"/>
-                <w:sz w:val="24"/>
-                <w:szCs w:val="24"/>
-                <w:lang w:val="en-US"/>
-              </w:rPr>
-              <w:t>make sure to initialize them.</w:t>
+                <w:sz w:val="24"/>
+                <w:szCs w:val="24"/>
+                <w:vertAlign w:val="superscript"/>
+                <w:lang w:val="en-US"/>
+              </w:rPr>
+              <w:t>1</w:t>
             </w:r>
           </w:p>
         </w:tc>
       </w:tr>
     </w:tbl>
+    <w:p>
+      <w:pPr>
+        <w:rPr>
+          <w:sz w:val="24"/>
+          <w:szCs w:val="24"/>
+          <w:lang w:val="en-US"/>
+        </w:rPr>
+      </w:pPr>
+    </w:p>
+    <w:p>
+      <w:pPr>
+        <w:rPr>
+          <w:sz w:val="24"/>
+          <w:szCs w:val="24"/>
+          <w:lang w:val="en-US"/>
+        </w:rPr>
+      </w:pPr>
+    </w:p>
+    <w:p>
+      <w:pPr>
+        <w:rPr>
+          <w:sz w:val="24"/>
+          <w:szCs w:val="24"/>
+          <w:lang w:val="en-US"/>
+        </w:rPr>
+      </w:pPr>
+    </w:p>
     <w:p>
       <w:pPr>
         <w:pStyle w:val="berschrift2"/>
@@ -2945,7 +2884,19 @@
           <w:ilvl w:val="0"/>
           <w:numId w:val="0"/>
         </w:numPr>
-        <w:ind w:left="360" w:hanging="360"/>
+        <w:rPr>
+          <w:lang w:val="en-US"/>
+        </w:rPr>
+      </w:pPr>
+      <w:bookmarkStart w:id="7" w:name="_Toc119614129"/>
+    </w:p>
+    <w:p>
+      <w:pPr>
+        <w:pStyle w:val="berschrift2"/>
+        <w:numPr>
+          <w:ilvl w:val="0"/>
+          <w:numId w:val="0"/>
+        </w:numPr>
         <w:rPr>
           <w:lang w:val="en-US"/>
         </w:rPr>
@@ -2961,20 +2912,15 @@
         <w:rPr>
           <w:lang w:val="en-US"/>
         </w:rPr>
-        <w:t>4</w:t>
-      </w:r>
-      <w:r>
-        <w:rPr>
-          <w:lang w:val="en-US"/>
-        </w:rPr>
-        <w:t xml:space="preserve"> Method</w:t>
-      </w:r>
-      <w:r>
-        <w:rPr>
-          <w:lang w:val="en-US"/>
-        </w:rPr>
-        <w:t>s</w:t>
-      </w:r>
+        <w:t>3</w:t>
+      </w:r>
+      <w:r>
+        <w:rPr>
+          <w:lang w:val="en-US"/>
+        </w:rPr>
+        <w:t xml:space="preserve"> Methods</w:t>
+      </w:r>
+      <w:bookmarkEnd w:id="7"/>
     </w:p>
     <w:tbl>
       <w:tblPr>
@@ -3076,19 +3022,20 @@
           <w:p>
             <w:pPr>
               <w:rPr>
-                <w:sz w:val="24"/>
-                <w:szCs w:val="24"/>
-                <w:lang w:val="en-US"/>
-              </w:rPr>
-            </w:pPr>
-            <w:r>
-              <w:rPr>
-                <w:bCs/>
-                <w:sz w:val="24"/>
-                <w:szCs w:val="24"/>
-                <w:lang w:val="en-US"/>
-              </w:rPr>
-              <w:t xml:space="preserve">Variables are written in </w:t>
+                <w:color w:val="000000" w:themeColor="text1"/>
+                <w:sz w:val="24"/>
+                <w:szCs w:val="24"/>
+                <w:lang w:val="en-US"/>
+              </w:rPr>
+            </w:pPr>
+            <w:r>
+              <w:rPr>
+                <w:bCs/>
+                <w:sz w:val="24"/>
+                <w:szCs w:val="24"/>
+                <w:lang w:val="en-US"/>
+              </w:rPr>
+              <w:t xml:space="preserve">Method Names are written in </w:t>
             </w:r>
             <w:r>
               <w:rPr>
@@ -3098,66 +3045,36 @@
                 <w:szCs w:val="24"/>
                 <w:lang w:val="en-US"/>
               </w:rPr>
-              <w:t>lower</w:t>
-            </w:r>
-            <w:r>
-              <w:rPr>
-                <w:b/>
+              <w:t>UpperCamelCase</w:t>
+            </w:r>
+            <w:r>
+              <w:rPr>
+                <w:bCs/>
+                <w:sz w:val="24"/>
+                <w:szCs w:val="24"/>
+                <w:lang w:val="en-US"/>
+              </w:rPr>
+              <w:t xml:space="preserve">, and start with a </w:t>
+            </w:r>
+            <w:r>
+              <w:rPr>
                 <w:bCs/>
                 <w:color w:val="0070C0"/>
                 <w:sz w:val="24"/>
                 <w:szCs w:val="24"/>
                 <w:lang w:val="en-US"/>
               </w:rPr>
-              <w:t xml:space="preserve"> </w:t>
-            </w:r>
-            <w:r>
-              <w:rPr>
-                <w:bCs/>
-                <w:color w:val="0070C0"/>
-                <w:sz w:val="24"/>
-                <w:szCs w:val="24"/>
-                <w:lang w:val="en-US"/>
-              </w:rPr>
-              <w:t>CamelCase</w:t>
-            </w:r>
-            <w:r>
-              <w:rPr>
-                <w:b/>
-                <w:bCs/>
-                <w:color w:val="0070C0"/>
-                <w:sz w:val="24"/>
-                <w:szCs w:val="24"/>
-                <w:lang w:val="en-US"/>
-              </w:rPr>
-              <w:t xml:space="preserve"> </w:t>
-            </w:r>
-            <w:r>
-              <w:rPr>
-                <w:bCs/>
-                <w:sz w:val="24"/>
-                <w:szCs w:val="24"/>
-                <w:lang w:val="en-US"/>
-              </w:rPr>
-              <w:t>without an</w:t>
-            </w:r>
-            <w:r>
-              <w:rPr>
-                <w:bCs/>
-                <w:sz w:val="24"/>
-                <w:szCs w:val="24"/>
-                <w:lang w:val="en-US"/>
-              </w:rPr>
-              <w:t xml:space="preserve"> </w:t>
-            </w:r>
-            <w:r>
-              <w:rPr>
-                <w:bCs/>
-                <w:sz w:val="24"/>
-                <w:szCs w:val="24"/>
-                <w:lang w:val="en-US"/>
-              </w:rPr>
-              <w:t>underscore to begin with.</w:t>
+              <w:t>Verb</w:t>
+            </w:r>
+            <w:r>
+              <w:rPr>
+                <w:bCs/>
+                <w:color w:val="000000" w:themeColor="text1"/>
+                <w:sz w:val="24"/>
+                <w:szCs w:val="24"/>
+                <w:lang w:val="en-US"/>
+              </w:rPr>
+              <w:t>.</w:t>
             </w:r>
           </w:p>
         </w:tc>
@@ -3198,19 +3115,29 @@
             <w:pPr>
               <w:rPr>
                 <w:bCs/>
-                <w:sz w:val="24"/>
-                <w:szCs w:val="24"/>
-                <w:lang w:val="en-US"/>
-              </w:rPr>
-            </w:pPr>
-            <w:r>
-              <w:rPr>
-                <w:bCs/>
-                <w:sz w:val="24"/>
-                <w:szCs w:val="24"/>
-                <w:lang w:val="en-US"/>
-              </w:rPr>
-              <w:t xml:space="preserve">Use of type </w:t>
+                <w:color w:val="000000" w:themeColor="text1"/>
+                <w:sz w:val="24"/>
+                <w:szCs w:val="24"/>
+                <w:lang w:val="en-US"/>
+              </w:rPr>
+            </w:pPr>
+            <w:r>
+              <w:rPr>
+                <w:bCs/>
+                <w:sz w:val="24"/>
+                <w:szCs w:val="24"/>
+                <w:lang w:val="en-US"/>
+              </w:rPr>
+              <w:t>Method Parameters</w:t>
+            </w:r>
+            <w:r>
+              <w:rPr>
+                <w:bCs/>
+                <w:sz w:val="24"/>
+                <w:szCs w:val="24"/>
+                <w:lang w:val="en-US"/>
+              </w:rPr>
+              <w:t xml:space="preserve"> are written in </w:t>
             </w:r>
             <w:r>
               <w:rPr>
@@ -3220,46 +3147,18 @@
                 <w:szCs w:val="24"/>
                 <w:lang w:val="en-US"/>
               </w:rPr>
-              <w:t xml:space="preserve">var </w:t>
-            </w:r>
-            <w:r>
-              <w:rPr>
-                <w:bCs/>
-                <w:sz w:val="24"/>
-                <w:szCs w:val="24"/>
-                <w:lang w:val="en-US"/>
-              </w:rPr>
-              <w:t>is allowed and recommended in different situations.</w:t>
-            </w:r>
-          </w:p>
-          <w:p>
-            <w:pPr>
-              <w:rPr>
-                <w:bCs/>
-                <w:color w:val="000000" w:themeColor="text1"/>
-                <w:sz w:val="24"/>
-                <w:szCs w:val="24"/>
-                <w:lang w:val="en-US"/>
-              </w:rPr>
-            </w:pPr>
-            <w:r>
-              <w:rPr>
-                <w:bCs/>
-                <w:sz w:val="24"/>
-                <w:szCs w:val="24"/>
-                <w:lang w:val="en-US"/>
-              </w:rPr>
-              <w:t xml:space="preserve">When defining variables with </w:t>
-            </w:r>
-            <w:r>
-              <w:rPr>
+              <w:t>lower</w:t>
+            </w:r>
+            <w:r>
+              <w:rPr>
+                <w:b/>
                 <w:bCs/>
                 <w:color w:val="0070C0"/>
                 <w:sz w:val="24"/>
                 <w:szCs w:val="24"/>
                 <w:lang w:val="en-US"/>
               </w:rPr>
-              <w:t>var</w:t>
+              <w:t xml:space="preserve"> </w:t>
             </w:r>
             <w:r>
               <w:rPr>
@@ -3269,17 +3168,45 @@
                 <w:szCs w:val="24"/>
                 <w:lang w:val="en-US"/>
               </w:rPr>
+              <w:t>CamelCase</w:t>
+            </w:r>
+            <w:r>
+              <w:rPr>
+                <w:b/>
+                <w:bCs/>
+                <w:color w:val="0070C0"/>
+                <w:sz w:val="24"/>
+                <w:szCs w:val="24"/>
+                <w:lang w:val="en-US"/>
+              </w:rPr>
               <w:t xml:space="preserve"> </w:t>
             </w:r>
             <w:r>
               <w:rPr>
                 <w:bCs/>
-                <w:color w:val="000000" w:themeColor="text1"/>
-                <w:sz w:val="24"/>
-                <w:szCs w:val="24"/>
-                <w:lang w:val="en-US"/>
-              </w:rPr>
-              <w:t>make sure to initialize them.</w:t>
+                <w:sz w:val="24"/>
+                <w:szCs w:val="24"/>
+                <w:lang w:val="en-US"/>
+              </w:rPr>
+              <w:t>without an</w:t>
+            </w:r>
+            <w:r>
+              <w:rPr>
+                <w:bCs/>
+                <w:sz w:val="24"/>
+                <w:szCs w:val="24"/>
+                <w:lang w:val="en-US"/>
+              </w:rPr>
+              <w:t xml:space="preserve"> </w:t>
+            </w:r>
+            <w:r>
+              <w:rPr>
+                <w:bCs/>
+                <w:sz w:val="24"/>
+                <w:szCs w:val="24"/>
+                <w:lang w:val="en-US"/>
+              </w:rPr>
+              <w:t>underscore to begin with.</w:t>
             </w:r>
           </w:p>
         </w:tc>
@@ -3287,10 +3214,855 @@
     </w:tbl>
     <w:p>
       <w:pPr>
-        <w:rPr>
-          <w:lang w:val="en-US"/>
-        </w:rPr>
-      </w:pPr>
+        <w:pStyle w:val="berschrift2"/>
+        <w:numPr>
+          <w:ilvl w:val="0"/>
+          <w:numId w:val="0"/>
+        </w:numPr>
+        <w:rPr>
+          <w:lang w:val="en-US"/>
+        </w:rPr>
+      </w:pPr>
+    </w:p>
+    <w:p>
+      <w:pPr>
+        <w:pStyle w:val="berschrift2"/>
+        <w:numPr>
+          <w:ilvl w:val="0"/>
+          <w:numId w:val="0"/>
+        </w:numPr>
+        <w:ind w:left="360" w:hanging="360"/>
+        <w:rPr>
+          <w:lang w:val="en-US"/>
+        </w:rPr>
+      </w:pPr>
+      <w:bookmarkStart w:id="8" w:name="_Toc119614130"/>
+      <w:r>
+        <w:rPr>
+          <w:lang w:val="en-US"/>
+        </w:rPr>
+        <w:t>2.</w:t>
+      </w:r>
+      <w:r>
+        <w:rPr>
+          <w:lang w:val="en-US"/>
+        </w:rPr>
+        <w:t>4</w:t>
+      </w:r>
+      <w:r>
+        <w:rPr>
+          <w:lang w:val="en-US"/>
+        </w:rPr>
+        <w:t xml:space="preserve"> Method Variables</w:t>
+      </w:r>
+      <w:bookmarkEnd w:id="8"/>
+    </w:p>
+    <w:tbl>
+      <w:tblPr>
+        <w:tblStyle w:val="Tabellenraster"/>
+        <w:tblW w:w="9067" w:type="dxa"/>
+        <w:tblLook w:val="04A0" w:firstRow="1" w:lastRow="0" w:firstColumn="1" w:lastColumn="0" w:noHBand="0" w:noVBand="1"/>
+      </w:tblPr>
+      <w:tblGrid>
+        <w:gridCol w:w="846"/>
+        <w:gridCol w:w="8221"/>
+      </w:tblGrid>
+      <w:tr>
+        <w:trPr>
+          <w:trHeight w:val="850"/>
+        </w:trPr>
+        <w:tc>
+          <w:tcPr>
+            <w:tcW w:w="846" w:type="dxa"/>
+            <w:vAlign w:val="center"/>
+          </w:tcPr>
+          <w:p>
+            <w:pPr>
+              <w:rPr>
+                <w:b/>
+                <w:bCs/>
+                <w:sz w:val="24"/>
+                <w:szCs w:val="24"/>
+                <w:lang w:val="en-US"/>
+              </w:rPr>
+            </w:pPr>
+            <w:r>
+              <w:rPr>
+                <w:sz w:val="24"/>
+                <w:szCs w:val="24"/>
+                <w:lang w:val="en-US"/>
+              </w:rPr>
+              <w:t>Nr.</w:t>
+            </w:r>
+          </w:p>
+        </w:tc>
+        <w:tc>
+          <w:tcPr>
+            <w:tcW w:w="8221" w:type="dxa"/>
+            <w:vAlign w:val="center"/>
+          </w:tcPr>
+          <w:p>
+            <w:pPr>
+              <w:rPr>
+                <w:bCs/>
+                <w:sz w:val="24"/>
+                <w:szCs w:val="24"/>
+                <w:lang w:val="en-US"/>
+              </w:rPr>
+            </w:pPr>
+            <w:r>
+              <w:rPr>
+                <w:bCs/>
+                <w:sz w:val="24"/>
+                <w:szCs w:val="24"/>
+                <w:lang w:val="en-US"/>
+              </w:rPr>
+              <w:t>Description</w:t>
+            </w:r>
+          </w:p>
+        </w:tc>
+      </w:tr>
+      <w:tr>
+        <w:trPr>
+          <w:trHeight w:val="850"/>
+        </w:trPr>
+        <w:tc>
+          <w:tcPr>
+            <w:tcW w:w="846" w:type="dxa"/>
+            <w:vAlign w:val="center"/>
+          </w:tcPr>
+          <w:p>
+            <w:pPr>
+              <w:rPr>
+                <w:sz w:val="24"/>
+                <w:szCs w:val="24"/>
+                <w:lang w:val="en-US"/>
+              </w:rPr>
+            </w:pPr>
+            <w:r>
+              <w:rPr>
+                <w:sz w:val="24"/>
+                <w:szCs w:val="24"/>
+                <w:lang w:val="en-US"/>
+              </w:rPr>
+              <w:t>1</w:t>
+            </w:r>
+          </w:p>
+        </w:tc>
+        <w:tc>
+          <w:tcPr>
+            <w:tcW w:w="8221" w:type="dxa"/>
+            <w:vAlign w:val="center"/>
+          </w:tcPr>
+          <w:p>
+            <w:pPr>
+              <w:rPr>
+                <w:sz w:val="24"/>
+                <w:szCs w:val="24"/>
+                <w:lang w:val="en-US"/>
+              </w:rPr>
+            </w:pPr>
+            <w:r>
+              <w:rPr>
+                <w:bCs/>
+                <w:sz w:val="24"/>
+                <w:szCs w:val="24"/>
+                <w:lang w:val="en-US"/>
+              </w:rPr>
+              <w:t xml:space="preserve">Variables are written in </w:t>
+            </w:r>
+            <w:r>
+              <w:rPr>
+                <w:bCs/>
+                <w:color w:val="0070C0"/>
+                <w:sz w:val="24"/>
+                <w:szCs w:val="24"/>
+                <w:lang w:val="en-US"/>
+              </w:rPr>
+              <w:t>lower</w:t>
+            </w:r>
+            <w:r>
+              <w:rPr>
+                <w:b/>
+                <w:bCs/>
+                <w:color w:val="0070C0"/>
+                <w:sz w:val="24"/>
+                <w:szCs w:val="24"/>
+                <w:lang w:val="en-US"/>
+              </w:rPr>
+              <w:t xml:space="preserve"> </w:t>
+            </w:r>
+            <w:r>
+              <w:rPr>
+                <w:bCs/>
+                <w:color w:val="0070C0"/>
+                <w:sz w:val="24"/>
+                <w:szCs w:val="24"/>
+                <w:lang w:val="en-US"/>
+              </w:rPr>
+              <w:t>CamelCase</w:t>
+            </w:r>
+            <w:r>
+              <w:rPr>
+                <w:b/>
+                <w:bCs/>
+                <w:color w:val="0070C0"/>
+                <w:sz w:val="24"/>
+                <w:szCs w:val="24"/>
+                <w:lang w:val="en-US"/>
+              </w:rPr>
+              <w:t xml:space="preserve"> </w:t>
+            </w:r>
+            <w:r>
+              <w:rPr>
+                <w:bCs/>
+                <w:sz w:val="24"/>
+                <w:szCs w:val="24"/>
+                <w:lang w:val="en-US"/>
+              </w:rPr>
+              <w:t>without an</w:t>
+            </w:r>
+            <w:r>
+              <w:rPr>
+                <w:bCs/>
+                <w:sz w:val="24"/>
+                <w:szCs w:val="24"/>
+                <w:lang w:val="en-US"/>
+              </w:rPr>
+              <w:t xml:space="preserve"> </w:t>
+            </w:r>
+            <w:r>
+              <w:rPr>
+                <w:bCs/>
+                <w:sz w:val="24"/>
+                <w:szCs w:val="24"/>
+                <w:lang w:val="en-US"/>
+              </w:rPr>
+              <w:t>underscore to begin with.</w:t>
+            </w:r>
+          </w:p>
+        </w:tc>
+      </w:tr>
+      <w:tr>
+        <w:trPr>
+          <w:trHeight w:val="850"/>
+        </w:trPr>
+        <w:tc>
+          <w:tcPr>
+            <w:tcW w:w="846" w:type="dxa"/>
+            <w:vAlign w:val="center"/>
+          </w:tcPr>
+          <w:p>
+            <w:pPr>
+              <w:rPr>
+                <w:sz w:val="24"/>
+                <w:szCs w:val="24"/>
+                <w:lang w:val="en-US"/>
+              </w:rPr>
+            </w:pPr>
+            <w:r>
+              <w:rPr>
+                <w:sz w:val="24"/>
+                <w:szCs w:val="24"/>
+                <w:lang w:val="en-US"/>
+              </w:rPr>
+              <w:t>2</w:t>
+            </w:r>
+          </w:p>
+        </w:tc>
+        <w:tc>
+          <w:tcPr>
+            <w:tcW w:w="8221" w:type="dxa"/>
+            <w:vAlign w:val="center"/>
+          </w:tcPr>
+          <w:p>
+            <w:pPr>
+              <w:rPr>
+                <w:bCs/>
+                <w:sz w:val="24"/>
+                <w:szCs w:val="24"/>
+                <w:lang w:val="en-US"/>
+              </w:rPr>
+            </w:pPr>
+            <w:r>
+              <w:rPr>
+                <w:bCs/>
+                <w:sz w:val="24"/>
+                <w:szCs w:val="24"/>
+                <w:lang w:val="en-US"/>
+              </w:rPr>
+              <w:t xml:space="preserve">Use of type </w:t>
+            </w:r>
+            <w:r>
+              <w:rPr>
+                <w:bCs/>
+                <w:color w:val="0070C0"/>
+                <w:sz w:val="24"/>
+                <w:szCs w:val="24"/>
+                <w:lang w:val="en-US"/>
+              </w:rPr>
+              <w:t xml:space="preserve">var </w:t>
+            </w:r>
+            <w:r>
+              <w:rPr>
+                <w:bCs/>
+                <w:sz w:val="24"/>
+                <w:szCs w:val="24"/>
+                <w:lang w:val="en-US"/>
+              </w:rPr>
+              <w:t>is allowed and recommended in different situations.</w:t>
+            </w:r>
+          </w:p>
+          <w:p>
+            <w:pPr>
+              <w:rPr>
+                <w:bCs/>
+                <w:color w:val="000000" w:themeColor="text1"/>
+                <w:sz w:val="24"/>
+                <w:szCs w:val="24"/>
+                <w:lang w:val="en-US"/>
+              </w:rPr>
+            </w:pPr>
+            <w:r>
+              <w:rPr>
+                <w:bCs/>
+                <w:sz w:val="24"/>
+                <w:szCs w:val="24"/>
+                <w:lang w:val="en-US"/>
+              </w:rPr>
+              <w:t xml:space="preserve">When defining variables with </w:t>
+            </w:r>
+            <w:r>
+              <w:rPr>
+                <w:bCs/>
+                <w:color w:val="0070C0"/>
+                <w:sz w:val="24"/>
+                <w:szCs w:val="24"/>
+                <w:lang w:val="en-US"/>
+              </w:rPr>
+              <w:t>var</w:t>
+            </w:r>
+            <w:r>
+              <w:rPr>
+                <w:bCs/>
+                <w:color w:val="0070C0"/>
+                <w:sz w:val="24"/>
+                <w:szCs w:val="24"/>
+                <w:lang w:val="en-US"/>
+              </w:rPr>
+              <w:t xml:space="preserve"> </w:t>
+            </w:r>
+            <w:r>
+              <w:rPr>
+                <w:bCs/>
+                <w:color w:val="000000" w:themeColor="text1"/>
+                <w:sz w:val="24"/>
+                <w:szCs w:val="24"/>
+                <w:lang w:val="en-US"/>
+              </w:rPr>
+              <w:t>make sure to initialize them.</w:t>
+            </w:r>
+          </w:p>
+        </w:tc>
+      </w:tr>
+    </w:tbl>
+    <w:p>
+      <w:pPr>
+        <w:rPr>
+          <w:lang w:val="en-US"/>
+        </w:rPr>
+      </w:pPr>
+    </w:p>
+    <w:p>
+      <w:pPr>
+        <w:pStyle w:val="berschrift2"/>
+        <w:numPr>
+          <w:ilvl w:val="0"/>
+          <w:numId w:val="0"/>
+        </w:numPr>
+        <w:ind w:left="360" w:hanging="360"/>
+        <w:rPr>
+          <w:lang w:val="en-US"/>
+        </w:rPr>
+      </w:pPr>
+      <w:r>
+        <w:rPr>
+          <w:lang w:val="en-US"/>
+        </w:rPr>
+        <w:t>2.5 Miscellaneous</w:t>
+      </w:r>
+    </w:p>
+    <w:tbl>
+      <w:tblPr>
+        <w:tblStyle w:val="Tabellenraster"/>
+        <w:tblW w:w="9067" w:type="dxa"/>
+        <w:tblLook w:val="04A0" w:firstRow="1" w:lastRow="0" w:firstColumn="1" w:lastColumn="0" w:noHBand="0" w:noVBand="1"/>
+      </w:tblPr>
+      <w:tblGrid>
+        <w:gridCol w:w="846"/>
+        <w:gridCol w:w="8221"/>
+      </w:tblGrid>
+      <w:tr>
+        <w:trPr>
+          <w:trHeight w:val="850"/>
+        </w:trPr>
+        <w:tc>
+          <w:tcPr>
+            <w:tcW w:w="846" w:type="dxa"/>
+            <w:vAlign w:val="center"/>
+          </w:tcPr>
+          <w:p>
+            <w:pPr>
+              <w:rPr>
+                <w:b/>
+                <w:bCs/>
+                <w:sz w:val="24"/>
+                <w:szCs w:val="24"/>
+                <w:lang w:val="en-US"/>
+              </w:rPr>
+            </w:pPr>
+            <w:r>
+              <w:rPr>
+                <w:sz w:val="24"/>
+                <w:szCs w:val="24"/>
+                <w:lang w:val="en-US"/>
+              </w:rPr>
+              <w:t>Nr.</w:t>
+            </w:r>
+          </w:p>
+        </w:tc>
+        <w:tc>
+          <w:tcPr>
+            <w:tcW w:w="8221" w:type="dxa"/>
+            <w:vAlign w:val="center"/>
+          </w:tcPr>
+          <w:p>
+            <w:pPr>
+              <w:rPr>
+                <w:bCs/>
+                <w:sz w:val="24"/>
+                <w:szCs w:val="24"/>
+                <w:lang w:val="en-US"/>
+              </w:rPr>
+            </w:pPr>
+            <w:r>
+              <w:rPr>
+                <w:bCs/>
+                <w:sz w:val="24"/>
+                <w:szCs w:val="24"/>
+                <w:lang w:val="en-US"/>
+              </w:rPr>
+              <w:t>Description</w:t>
+            </w:r>
+          </w:p>
+        </w:tc>
+      </w:tr>
+      <w:tr>
+        <w:trPr>
+          <w:trHeight w:val="850"/>
+        </w:trPr>
+        <w:tc>
+          <w:tcPr>
+            <w:tcW w:w="846" w:type="dxa"/>
+            <w:vAlign w:val="center"/>
+          </w:tcPr>
+          <w:p>
+            <w:pPr>
+              <w:rPr>
+                <w:sz w:val="24"/>
+                <w:szCs w:val="24"/>
+                <w:lang w:val="en-US"/>
+              </w:rPr>
+            </w:pPr>
+            <w:r>
+              <w:rPr>
+                <w:sz w:val="24"/>
+                <w:szCs w:val="24"/>
+                <w:lang w:val="en-US"/>
+              </w:rPr>
+              <w:t>1</w:t>
+            </w:r>
+          </w:p>
+        </w:tc>
+        <w:tc>
+          <w:tcPr>
+            <w:tcW w:w="8221" w:type="dxa"/>
+            <w:vAlign w:val="center"/>
+          </w:tcPr>
+          <w:p>
+            <w:pPr>
+              <w:rPr>
+                <w:sz w:val="24"/>
+                <w:szCs w:val="24"/>
+                <w:lang w:val="en-US"/>
+              </w:rPr>
+            </w:pPr>
+            <w:r>
+              <w:rPr>
+                <w:bCs/>
+                <w:sz w:val="24"/>
+                <w:szCs w:val="24"/>
+                <w:lang w:val="en-US"/>
+              </w:rPr>
+              <w:t>Loops or Ifs can be simplified when the body is no longer than 1 Line.</w:t>
+            </w:r>
+          </w:p>
+        </w:tc>
+      </w:tr>
+      <w:tr>
+        <w:trPr>
+          <w:trHeight w:val="850"/>
+        </w:trPr>
+        <w:tc>
+          <w:tcPr>
+            <w:tcW w:w="846" w:type="dxa"/>
+            <w:vAlign w:val="center"/>
+          </w:tcPr>
+          <w:p>
+            <w:pPr>
+              <w:rPr>
+                <w:sz w:val="24"/>
+                <w:szCs w:val="24"/>
+                <w:lang w:val="en-US"/>
+              </w:rPr>
+            </w:pPr>
+            <w:r>
+              <w:rPr>
+                <w:sz w:val="24"/>
+                <w:szCs w:val="24"/>
+                <w:lang w:val="en-US"/>
+              </w:rPr>
+              <w:t>2</w:t>
+            </w:r>
+          </w:p>
+        </w:tc>
+        <w:tc>
+          <w:tcPr>
+            <w:tcW w:w="8221" w:type="dxa"/>
+            <w:vAlign w:val="center"/>
+          </w:tcPr>
+          <w:p>
+            <w:pPr>
+              <w:rPr>
+                <w:bCs/>
+                <w:color w:val="000000" w:themeColor="text1"/>
+                <w:sz w:val="24"/>
+                <w:szCs w:val="24"/>
+                <w:lang w:val="en-US"/>
+              </w:rPr>
+            </w:pPr>
+            <w:r>
+              <w:rPr>
+                <w:bCs/>
+                <w:color w:val="000000" w:themeColor="text1"/>
+                <w:sz w:val="24"/>
+                <w:szCs w:val="24"/>
+                <w:lang w:val="en-US"/>
+              </w:rPr>
+              <w:t>…</w:t>
+            </w:r>
+          </w:p>
+        </w:tc>
+      </w:tr>
+    </w:tbl>
+    <w:p>
+      <w:pPr>
+        <w:rPr>
+          <w:lang w:val="en-US"/>
+        </w:rPr>
+      </w:pPr>
+    </w:p>
+    <w:p>
+      <w:pPr>
+        <w:pStyle w:val="berschrift2"/>
+        <w:numPr>
+          <w:ilvl w:val="0"/>
+          <w:numId w:val="0"/>
+        </w:numPr>
+        <w:ind w:left="360" w:hanging="360"/>
+        <w:rPr>
+          <w:lang w:val="en-US"/>
+        </w:rPr>
+      </w:pPr>
+      <w:r>
+        <w:rPr>
+          <w:lang w:val="en-US"/>
+        </w:rPr>
+        <w:t>2.</w:t>
+      </w:r>
+      <w:r>
+        <w:rPr>
+          <w:lang w:val="en-US"/>
+        </w:rPr>
+        <w:t>6</w:t>
+      </w:r>
+      <w:r>
+        <w:rPr>
+          <w:lang w:val="en-US"/>
+        </w:rPr>
+        <w:t xml:space="preserve"> </w:t>
+      </w:r>
+      <w:r>
+        <w:rPr>
+          <w:lang w:val="en-US"/>
+        </w:rPr>
+        <w:t>Comments</w:t>
+      </w:r>
+    </w:p>
+    <w:tbl>
+      <w:tblPr>
+        <w:tblStyle w:val="Tabellenraster"/>
+        <w:tblW w:w="9067" w:type="dxa"/>
+        <w:tblLook w:val="04A0" w:firstRow="1" w:lastRow="0" w:firstColumn="1" w:lastColumn="0" w:noHBand="0" w:noVBand="1"/>
+      </w:tblPr>
+      <w:tblGrid>
+        <w:gridCol w:w="846"/>
+        <w:gridCol w:w="8221"/>
+      </w:tblGrid>
+      <w:tr>
+        <w:trPr>
+          <w:trHeight w:val="850"/>
+        </w:trPr>
+        <w:tc>
+          <w:tcPr>
+            <w:tcW w:w="846" w:type="dxa"/>
+            <w:vAlign w:val="center"/>
+          </w:tcPr>
+          <w:p>
+            <w:pPr>
+              <w:rPr>
+                <w:b/>
+                <w:bCs/>
+                <w:sz w:val="24"/>
+                <w:szCs w:val="24"/>
+                <w:lang w:val="en-US"/>
+              </w:rPr>
+            </w:pPr>
+            <w:r>
+              <w:rPr>
+                <w:sz w:val="24"/>
+                <w:szCs w:val="24"/>
+                <w:lang w:val="en-US"/>
+              </w:rPr>
+              <w:t>Nr.</w:t>
+            </w:r>
+          </w:p>
+        </w:tc>
+        <w:tc>
+          <w:tcPr>
+            <w:tcW w:w="8221" w:type="dxa"/>
+            <w:vAlign w:val="center"/>
+          </w:tcPr>
+          <w:p>
+            <w:pPr>
+              <w:rPr>
+                <w:bCs/>
+                <w:sz w:val="24"/>
+                <w:szCs w:val="24"/>
+                <w:lang w:val="en-US"/>
+              </w:rPr>
+            </w:pPr>
+            <w:r>
+              <w:rPr>
+                <w:bCs/>
+                <w:sz w:val="24"/>
+                <w:szCs w:val="24"/>
+                <w:lang w:val="en-US"/>
+              </w:rPr>
+              <w:t>Description</w:t>
+            </w:r>
+          </w:p>
+        </w:tc>
+      </w:tr>
+      <w:tr>
+        <w:trPr>
+          <w:trHeight w:val="850"/>
+        </w:trPr>
+        <w:tc>
+          <w:tcPr>
+            <w:tcW w:w="846" w:type="dxa"/>
+            <w:vAlign w:val="center"/>
+          </w:tcPr>
+          <w:p>
+            <w:pPr>
+              <w:rPr>
+                <w:sz w:val="24"/>
+                <w:szCs w:val="24"/>
+                <w:lang w:val="en-US"/>
+              </w:rPr>
+            </w:pPr>
+            <w:r>
+              <w:rPr>
+                <w:sz w:val="24"/>
+                <w:szCs w:val="24"/>
+                <w:lang w:val="en-US"/>
+              </w:rPr>
+              <w:t>1</w:t>
+            </w:r>
+          </w:p>
+        </w:tc>
+        <w:tc>
+          <w:tcPr>
+            <w:tcW w:w="8221" w:type="dxa"/>
+            <w:vAlign w:val="center"/>
+          </w:tcPr>
+          <w:p>
+            <w:pPr>
+              <w:rPr>
+                <w:sz w:val="24"/>
+                <w:szCs w:val="24"/>
+                <w:lang w:val="en-US"/>
+              </w:rPr>
+            </w:pPr>
+            <w:r>
+              <w:rPr>
+                <w:bCs/>
+                <w:sz w:val="24"/>
+                <w:szCs w:val="24"/>
+                <w:lang w:val="en-US"/>
+              </w:rPr>
+              <w:t>Loops or Ifs can be simplified when the body is no longer than 1 Line.</w:t>
+            </w:r>
+          </w:p>
+        </w:tc>
+      </w:tr>
+      <w:tr>
+        <w:trPr>
+          <w:trHeight w:val="850"/>
+        </w:trPr>
+        <w:tc>
+          <w:tcPr>
+            <w:tcW w:w="846" w:type="dxa"/>
+            <w:vAlign w:val="center"/>
+          </w:tcPr>
+          <w:p>
+            <w:pPr>
+              <w:rPr>
+                <w:sz w:val="24"/>
+                <w:szCs w:val="24"/>
+                <w:lang w:val="en-US"/>
+              </w:rPr>
+            </w:pPr>
+            <w:r>
+              <w:rPr>
+                <w:sz w:val="24"/>
+                <w:szCs w:val="24"/>
+                <w:lang w:val="en-US"/>
+              </w:rPr>
+              <w:t>2</w:t>
+            </w:r>
+          </w:p>
+        </w:tc>
+        <w:tc>
+          <w:tcPr>
+            <w:tcW w:w="8221" w:type="dxa"/>
+            <w:vAlign w:val="center"/>
+          </w:tcPr>
+          <w:p>
+            <w:pPr>
+              <w:rPr>
+                <w:bCs/>
+                <w:color w:val="000000" w:themeColor="text1"/>
+                <w:sz w:val="24"/>
+                <w:szCs w:val="24"/>
+                <w:lang w:val="en-US"/>
+              </w:rPr>
+            </w:pPr>
+            <w:r>
+              <w:rPr>
+                <w:bCs/>
+                <w:color w:val="000000" w:themeColor="text1"/>
+                <w:sz w:val="24"/>
+                <w:szCs w:val="24"/>
+                <w:lang w:val="en-US"/>
+              </w:rPr>
+              <w:t>…</w:t>
+            </w:r>
+          </w:p>
+        </w:tc>
+      </w:tr>
+    </w:tbl>
+    <w:p>
+      <w:pPr>
+        <w:rPr>
+          <w:lang w:val="en-US"/>
+        </w:rPr>
+      </w:pPr>
+    </w:p>
+    <w:p>
+      <w:pPr>
+        <w:spacing w:after="0"/>
+        <w:rPr>
+          <w:vertAlign w:val="superscript"/>
+          <w:lang w:val="en-US"/>
+        </w:rPr>
+      </w:pPr>
+      <w:r>
+        <w:rPr>
+          <w:vertAlign w:val="superscript"/>
+          <w:lang w:val="en-US"/>
+        </w:rPr>
+        <w:lastRenderedPageBreak/>
+        <w:t>1</w:t>
+      </w:r>
+      <w:r>
+        <w:rPr>
+          <w:vertAlign w:val="superscript"/>
+          <w:lang w:val="en-US"/>
+        </w:rPr>
+        <w:t xml:space="preserve"> </w:t>
+      </w:r>
+    </w:p>
+    <w:p>
+      <w:pPr>
+        <w:rPr>
+          <w:lang w:val="en-US"/>
+        </w:rPr>
+      </w:pPr>
+      <w:r>
+        <w:rPr>
+          <w:u w:val="single"/>
+          <w:lang w:val="en-US"/>
+        </w:rPr>
+        <w:t xml:space="preserve">Difference </w:t>
+      </w:r>
+      <w:r>
+        <w:rPr>
+          <w:color w:val="0070C0"/>
+          <w:u w:val="single"/>
+          <w:lang w:val="en-US"/>
+        </w:rPr>
+        <w:t xml:space="preserve">const </w:t>
+      </w:r>
+      <w:r>
+        <w:rPr>
+          <w:u w:val="single"/>
+          <w:lang w:val="en-US"/>
+        </w:rPr>
+        <w:t xml:space="preserve">and </w:t>
+      </w:r>
+      <w:r>
+        <w:rPr>
+          <w:color w:val="0070C0"/>
+          <w:u w:val="single"/>
+          <w:lang w:val="en-US"/>
+        </w:rPr>
+        <w:t>readonly</w:t>
+      </w:r>
+      <w:r>
+        <w:rPr>
+          <w:u w:val="single"/>
+          <w:lang w:val="en-US"/>
+        </w:rPr>
+        <w:t xml:space="preserve"> </w:t>
+      </w:r>
+      <w:r>
+        <w:rPr>
+          <w:lang w:val="en-US"/>
+        </w:rPr>
+        <w:br/>
+        <w:t>Const is initialized at compile time, while readonly can be initialized at compile time or runtime.</w:t>
+      </w:r>
     </w:p>
     <w:sectPr>
       <w:headerReference w:type="first" r:id="rId11"/>
@@ -4731,7 +5503,7 @@
   <w:style w:type="paragraph" w:default="1" w:styleId="Standard">
     <w:name w:val="Normal"/>
     <w:qFormat/>
-    <w:rsid w:val="006C65AF"/>
+    <w:rsid w:val="006859C5"/>
   </w:style>
   <w:style w:type="paragraph" w:styleId="berschrift1">
     <w:name w:val="heading 1"/>

</xml_diff>

<commit_message>
Finished the Code Conventions, added Comments
</commit_message>
<xml_diff>
--- a/Project Documentation/Coding Conventions.docx
+++ b/Project Documentation/Coding Conventions.docx
@@ -821,8 +821,13 @@
         <w:pStyle w:val="berschrift1"/>
       </w:pPr>
       <w:bookmarkStart w:id="0" w:name="_Toc119614122"/>
+      <w:proofErr w:type="spellStart"/>
       <w:r>
-        <w:t xml:space="preserve">Git, </w:t>
+        <w:t>Git</w:t>
+      </w:r>
+      <w:proofErr w:type="spellEnd"/>
+      <w:r>
+        <w:t xml:space="preserve">, </w:t>
       </w:r>
       <w:bookmarkEnd w:id="0"/>
       <w:r>
@@ -1043,7 +1048,29 @@
                 <w:szCs w:val="20"/>
                 <w:lang w:val="en-US"/>
               </w:rPr>
-              <w:t xml:space="preserve">git init </w:t>
+              <w:t xml:space="preserve">git </w:t>
+            </w:r>
+            <w:proofErr w:type="spellStart"/>
+            <w:r>
+              <w:rPr>
+                <w:bCs/>
+                <w:color w:val="00B050"/>
+                <w:sz w:val="20"/>
+                <w:szCs w:val="20"/>
+                <w:lang w:val="en-US"/>
+              </w:rPr>
+              <w:t>init</w:t>
+            </w:r>
+            <w:proofErr w:type="spellEnd"/>
+            <w:r>
+              <w:rPr>
+                <w:bCs/>
+                <w:color w:val="00B050"/>
+                <w:sz w:val="20"/>
+                <w:szCs w:val="20"/>
+                <w:lang w:val="en-US"/>
+              </w:rPr>
+              <w:t xml:space="preserve"> </w:t>
             </w:r>
           </w:p>
         </w:tc>
@@ -1216,7 +1243,29 @@
                 <w:szCs w:val="20"/>
                 <w:lang w:val="en-US"/>
               </w:rPr>
-              <w:t>add origin &lt;project url&gt;</w:t>
+              <w:t xml:space="preserve">add origin &lt;project </w:t>
+            </w:r>
+            <w:proofErr w:type="spellStart"/>
+            <w:r>
+              <w:rPr>
+                <w:bCs/>
+                <w:color w:val="00B050"/>
+                <w:sz w:val="20"/>
+                <w:szCs w:val="20"/>
+                <w:lang w:val="en-US"/>
+              </w:rPr>
+              <w:t>url</w:t>
+            </w:r>
+            <w:proofErr w:type="spellEnd"/>
+            <w:r>
+              <w:rPr>
+                <w:bCs/>
+                <w:color w:val="00B050"/>
+                <w:sz w:val="20"/>
+                <w:szCs w:val="20"/>
+                <w:lang w:val="en-US"/>
+              </w:rPr>
+              <w:t>&gt;</w:t>
             </w:r>
           </w:p>
         </w:tc>
@@ -1475,8 +1524,20 @@
                 <w:szCs w:val="20"/>
                 <w:lang w:val="en-US"/>
               </w:rPr>
-              <w:t>:wq</w:t>
-            </w:r>
+              <w:t>:</w:t>
+            </w:r>
+            <w:proofErr w:type="spellStart"/>
+            <w:r>
+              <w:rPr>
+                <w:bCs/>
+                <w:color w:val="00B050"/>
+                <w:sz w:val="20"/>
+                <w:szCs w:val="20"/>
+                <w:lang w:val="en-US"/>
+              </w:rPr>
+              <w:t>wq</w:t>
+            </w:r>
+            <w:proofErr w:type="spellEnd"/>
           </w:p>
         </w:tc>
       </w:tr>
@@ -1650,8 +1711,20 @@
                 <w:szCs w:val="20"/>
                 <w:lang w:val="en-US"/>
               </w:rPr>
-              <w:t>:wq</w:t>
-            </w:r>
+              <w:t>:</w:t>
+            </w:r>
+            <w:proofErr w:type="spellStart"/>
+            <w:r>
+              <w:rPr>
+                <w:bCs/>
+                <w:color w:val="00B050"/>
+                <w:sz w:val="20"/>
+                <w:szCs w:val="20"/>
+                <w:lang w:val="en-US"/>
+              </w:rPr>
+              <w:t>wq</w:t>
+            </w:r>
+            <w:proofErr w:type="spellEnd"/>
           </w:p>
         </w:tc>
       </w:tr>
@@ -2816,7 +2889,27 @@
                 <w:szCs w:val="24"/>
                 <w:lang w:val="en-US"/>
               </w:rPr>
-              <w:t>UpperCamelCase</w:t>
+              <w:t>Upper</w:t>
+            </w:r>
+            <w:r>
+              <w:rPr>
+                <w:bCs/>
+                <w:color w:val="0070C0"/>
+                <w:sz w:val="24"/>
+                <w:szCs w:val="24"/>
+                <w:lang w:val="en-US"/>
+              </w:rPr>
+              <w:t xml:space="preserve"> </w:t>
+            </w:r>
+            <w:r>
+              <w:rPr>
+                <w:bCs/>
+                <w:color w:val="0070C0"/>
+                <w:sz w:val="24"/>
+                <w:szCs w:val="24"/>
+                <w:lang w:val="en-US"/>
+              </w:rPr>
+              <w:t>CamelCase</w:t>
             </w:r>
             <w:r>
               <w:rPr>
@@ -2845,6 +2938,61 @@
                 <w:lang w:val="en-US"/>
               </w:rPr>
               <w:t>1</w:t>
+            </w:r>
+          </w:p>
+        </w:tc>
+      </w:tr>
+      <w:tr>
+        <w:trPr>
+          <w:trHeight w:val="850"/>
+        </w:trPr>
+        <w:tc>
+          <w:tcPr>
+            <w:tcW w:w="846" w:type="dxa"/>
+            <w:vAlign w:val="center"/>
+          </w:tcPr>
+          <w:p>
+            <w:pPr>
+              <w:rPr>
+                <w:sz w:val="24"/>
+                <w:szCs w:val="24"/>
+                <w:lang w:val="en-US"/>
+              </w:rPr>
+            </w:pPr>
+            <w:r>
+              <w:rPr>
+                <w:sz w:val="24"/>
+                <w:szCs w:val="24"/>
+                <w:lang w:val="en-US"/>
+              </w:rPr>
+              <w:t>6</w:t>
+            </w:r>
+          </w:p>
+        </w:tc>
+        <w:tc>
+          <w:tcPr>
+            <w:tcW w:w="8221" w:type="dxa"/>
+            <w:vAlign w:val="center"/>
+          </w:tcPr>
+          <w:p>
+            <w:pPr>
+              <w:rPr>
+                <w:bCs/>
+                <w:color w:val="000000" w:themeColor="text1"/>
+                <w:sz w:val="24"/>
+                <w:szCs w:val="24"/>
+                <w:lang w:val="en-US"/>
+              </w:rPr>
+            </w:pPr>
+            <w:r>
+              <w:rPr>
+                <w:bCs/>
+                <w:color w:val="000000" w:themeColor="text1"/>
+                <w:sz w:val="24"/>
+                <w:szCs w:val="24"/>
+                <w:lang w:val="en-US"/>
+              </w:rPr>
+              <w:t>They have to be sorted.</w:t>
             </w:r>
           </w:p>
         </w:tc>
@@ -2905,7 +3053,6 @@
         <w:rPr>
           <w:lang w:val="en-US"/>
         </w:rPr>
-        <w:lastRenderedPageBreak/>
         <w:t>2.</w:t>
       </w:r>
       <w:r>
@@ -3128,16 +3275,7 @@
                 <w:szCs w:val="24"/>
                 <w:lang w:val="en-US"/>
               </w:rPr>
-              <w:t>Method Parameters</w:t>
-            </w:r>
-            <w:r>
-              <w:rPr>
-                <w:bCs/>
-                <w:sz w:val="24"/>
-                <w:szCs w:val="24"/>
-                <w:lang w:val="en-US"/>
-              </w:rPr>
-              <w:t xml:space="preserve"> are written in </w:t>
+              <w:t xml:space="preserve">Method Parameters are written in </w:t>
             </w:r>
             <w:r>
               <w:rPr>
@@ -3241,19 +3379,7 @@
         <w:rPr>
           <w:lang w:val="en-US"/>
         </w:rPr>
-        <w:t>2.</w:t>
-      </w:r>
-      <w:r>
-        <w:rPr>
-          <w:lang w:val="en-US"/>
-        </w:rPr>
-        <w:t>4</w:t>
-      </w:r>
-      <w:r>
-        <w:rPr>
-          <w:lang w:val="en-US"/>
-        </w:rPr>
-        <w:t xml:space="preserve"> Method Variables</w:t>
+        <w:t>2.4 Method Variables</w:t>
       </w:r>
       <w:bookmarkEnd w:id="8"/>
     </w:p>
@@ -3774,6 +3900,23 @@
     </w:p>
     <w:p>
       <w:pPr>
+        <w:rPr>
+          <w:rFonts w:eastAsiaTheme="majorEastAsia" w:cstheme="majorBidi"/>
+          <w:color w:val="4472C4" w:themeColor="accent1"/>
+          <w:sz w:val="26"/>
+          <w:szCs w:val="26"/>
+          <w:lang w:val="en-US"/>
+        </w:rPr>
+      </w:pPr>
+      <w:r>
+        <w:rPr>
+          <w:lang w:val="en-US"/>
+        </w:rPr>
+        <w:br w:type="page"/>
+      </w:r>
+    </w:p>
+    <w:p>
+      <w:pPr>
         <w:pStyle w:val="berschrift2"/>
         <w:numPr>
           <w:ilvl w:val="0"/>
@@ -3788,25 +3931,8 @@
         <w:rPr>
           <w:lang w:val="en-US"/>
         </w:rPr>
-        <w:t>2.</w:t>
-      </w:r>
-      <w:r>
-        <w:rPr>
-          <w:lang w:val="en-US"/>
-        </w:rPr>
-        <w:t>6</w:t>
-      </w:r>
-      <w:r>
-        <w:rPr>
-          <w:lang w:val="en-US"/>
-        </w:rPr>
-        <w:t xml:space="preserve"> </w:t>
-      </w:r>
-      <w:r>
-        <w:rPr>
-          <w:lang w:val="en-US"/>
-        </w:rPr>
-        <w:t>Comments</w:t>
+        <w:lastRenderedPageBreak/>
+        <w:t>2.6 Comments</w:t>
       </w:r>
     </w:p>
     <w:tbl>
@@ -3916,12 +4042,27 @@
             </w:pPr>
             <w:r>
               <w:rPr>
-                <w:bCs/>
-                <w:sz w:val="24"/>
-                <w:szCs w:val="24"/>
-                <w:lang w:val="en-US"/>
-              </w:rPr>
-              <w:t>Loops or Ifs can be simplified when the body is no longer than 1 Line.</w:t>
+                <w:sz w:val="24"/>
+                <w:szCs w:val="24"/>
+                <w:lang w:val="en-US"/>
+              </w:rPr>
+              <w:t xml:space="preserve">Class Variables </w:t>
+            </w:r>
+            <w:r>
+              <w:rPr>
+                <w:sz w:val="24"/>
+                <w:szCs w:val="24"/>
+                <w:lang w:val="en-US"/>
+              </w:rPr>
+              <w:t xml:space="preserve">and Getters </w:t>
+            </w:r>
+            <w:r>
+              <w:rPr>
+                <w:sz w:val="24"/>
+                <w:szCs w:val="24"/>
+                <w:lang w:val="en-US"/>
+              </w:rPr>
+              <w:t>can be commented, after they are sorted.  2 Slashes -&gt; //</w:t>
             </w:r>
           </w:p>
         </w:tc>
@@ -3976,7 +4117,127 @@
                 <w:szCs w:val="24"/>
                 <w:lang w:val="en-US"/>
               </w:rPr>
-              <w:t>…</w:t>
+              <w:t>Every Method, except Getters are commented above the Method with 3 Slashes -&gt; ///. This creates an automatic comment section for parameters or return values</w:t>
+            </w:r>
+            <w:r>
+              <w:rPr>
+                <w:bCs/>
+                <w:color w:val="000000" w:themeColor="text1"/>
+                <w:sz w:val="24"/>
+                <w:szCs w:val="24"/>
+                <w:lang w:val="en-US"/>
+              </w:rPr>
+              <w:t xml:space="preserve">. </w:t>
+            </w:r>
+          </w:p>
+        </w:tc>
+      </w:tr>
+      <w:tr>
+        <w:trPr>
+          <w:trHeight w:val="850"/>
+        </w:trPr>
+        <w:tc>
+          <w:tcPr>
+            <w:tcW w:w="846" w:type="dxa"/>
+            <w:vAlign w:val="center"/>
+          </w:tcPr>
+          <w:p>
+            <w:pPr>
+              <w:rPr>
+                <w:sz w:val="24"/>
+                <w:szCs w:val="24"/>
+                <w:lang w:val="en-US"/>
+              </w:rPr>
+            </w:pPr>
+            <w:r>
+              <w:rPr>
+                <w:sz w:val="24"/>
+                <w:szCs w:val="24"/>
+                <w:lang w:val="en-US"/>
+              </w:rPr>
+              <w:t>3</w:t>
+            </w:r>
+          </w:p>
+        </w:tc>
+        <w:tc>
+          <w:tcPr>
+            <w:tcW w:w="8221" w:type="dxa"/>
+            <w:vAlign w:val="center"/>
+          </w:tcPr>
+          <w:p>
+            <w:pPr>
+              <w:rPr>
+                <w:bCs/>
+                <w:color w:val="000000" w:themeColor="text1"/>
+                <w:sz w:val="24"/>
+                <w:szCs w:val="24"/>
+                <w:lang w:val="en-US"/>
+              </w:rPr>
+            </w:pPr>
+            <w:r>
+              <w:rPr>
+                <w:bCs/>
+                <w:color w:val="000000" w:themeColor="text1"/>
+                <w:sz w:val="24"/>
+                <w:szCs w:val="24"/>
+                <w:lang w:val="en-US"/>
+              </w:rPr>
+              <w:t>Code like loops or statements can be commented only if its unclear what’s happening.</w:t>
+            </w:r>
+          </w:p>
+        </w:tc>
+      </w:tr>
+      <w:tr>
+        <w:trPr>
+          <w:trHeight w:val="850"/>
+        </w:trPr>
+        <w:tc>
+          <w:tcPr>
+            <w:tcW w:w="846" w:type="dxa"/>
+            <w:vAlign w:val="center"/>
+          </w:tcPr>
+          <w:p>
+            <w:pPr>
+              <w:rPr>
+                <w:sz w:val="24"/>
+                <w:szCs w:val="24"/>
+                <w:lang w:val="en-US"/>
+              </w:rPr>
+            </w:pPr>
+            <w:r>
+              <w:rPr>
+                <w:sz w:val="24"/>
+                <w:szCs w:val="24"/>
+                <w:lang w:val="en-US"/>
+              </w:rPr>
+              <w:t>4</w:t>
+            </w:r>
+          </w:p>
+        </w:tc>
+        <w:tc>
+          <w:tcPr>
+            <w:tcW w:w="8221" w:type="dxa"/>
+            <w:vAlign w:val="center"/>
+          </w:tcPr>
+          <w:p>
+            <w:pPr>
+              <w:rPr>
+                <w:bCs/>
+                <w:color w:val="000000" w:themeColor="text1"/>
+                <w:sz w:val="24"/>
+                <w:szCs w:val="24"/>
+                <w:lang w:val="en-US"/>
+              </w:rPr>
+            </w:pPr>
+            <w:r>
+              <w:rPr>
+                <w:bCs/>
+                <w:color w:val="000000" w:themeColor="text1"/>
+                <w:sz w:val="24"/>
+                <w:szCs w:val="24"/>
+                <w:lang w:val="en-US"/>
+              </w:rPr>
+              <w:t>With #region, the Code can be separated and provides more readability.</w:t>
             </w:r>
           </w:p>
         </w:tc>
@@ -4002,7 +4263,6 @@
           <w:vertAlign w:val="superscript"/>
           <w:lang w:val="en-US"/>
         </w:rPr>
-        <w:lastRenderedPageBreak/>
         <w:t>1</w:t>
       </w:r>
       <w:r>

</xml_diff>

<commit_message>
Added class comments to doc and cs Code Conventions
</commit_message>
<xml_diff>
--- a/Project Documentation/Coding Conventions.docx
+++ b/Project Documentation/Coding Conventions.docx
@@ -4017,34 +4017,20 @@
           <w:p>
             <w:pPr>
               <w:rPr>
-                <w:sz w:val="24"/>
-                <w:szCs w:val="24"/>
-                <w:lang w:val="en-US"/>
-              </w:rPr>
-            </w:pPr>
-            <w:r>
-              <w:rPr>
-                <w:sz w:val="24"/>
-                <w:szCs w:val="24"/>
-                <w:lang w:val="en-US"/>
-              </w:rPr>
-              <w:t xml:space="preserve">Class Variables </w:t>
-            </w:r>
-            <w:r>
-              <w:rPr>
-                <w:sz w:val="24"/>
-                <w:szCs w:val="24"/>
-                <w:lang w:val="en-US"/>
-              </w:rPr>
-              <w:t xml:space="preserve">and Getters </w:t>
-            </w:r>
-            <w:r>
-              <w:rPr>
-                <w:sz w:val="24"/>
-                <w:szCs w:val="24"/>
-                <w:lang w:val="en-US"/>
-              </w:rPr>
-              <w:t>can be commented, after they are sorted.  2 Slashes -&gt; //</w:t>
+                <w:bCs/>
+                <w:sz w:val="24"/>
+                <w:szCs w:val="24"/>
+                <w:lang w:val="en-US"/>
+              </w:rPr>
+            </w:pPr>
+            <w:r>
+              <w:rPr>
+                <w:bCs/>
+                <w:sz w:val="24"/>
+                <w:szCs w:val="24"/>
+                <w:lang w:val="en-US"/>
+              </w:rPr>
+              <w:t xml:space="preserve">Every Class need to be commented, with Class Task, Author and Date of Creation </w:t>
             </w:r>
           </w:p>
         </w:tc>
@@ -4084,32 +4070,18 @@
           <w:p>
             <w:pPr>
               <w:rPr>
-                <w:bCs/>
-                <w:color w:val="000000" w:themeColor="text1"/>
-                <w:sz w:val="24"/>
-                <w:szCs w:val="24"/>
-                <w:lang w:val="en-US"/>
-              </w:rPr>
-            </w:pPr>
-            <w:r>
-              <w:rPr>
-                <w:bCs/>
-                <w:color w:val="000000" w:themeColor="text1"/>
-                <w:sz w:val="24"/>
-                <w:szCs w:val="24"/>
-                <w:lang w:val="en-US"/>
-              </w:rPr>
-              <w:t>Every Method, except Getters are commented above the Method with 3 Slashes -&gt; ///. This creates an automatic comment section for parameters or return values</w:t>
-            </w:r>
-            <w:r>
-              <w:rPr>
-                <w:bCs/>
-                <w:color w:val="000000" w:themeColor="text1"/>
-                <w:sz w:val="24"/>
-                <w:szCs w:val="24"/>
-                <w:lang w:val="en-US"/>
-              </w:rPr>
-              <w:t xml:space="preserve">. </w:t>
+                <w:sz w:val="24"/>
+                <w:szCs w:val="24"/>
+                <w:lang w:val="en-US"/>
+              </w:rPr>
+            </w:pPr>
+            <w:r>
+              <w:rPr>
+                <w:sz w:val="24"/>
+                <w:szCs w:val="24"/>
+                <w:lang w:val="en-US"/>
+              </w:rPr>
+              <w:t>Class Variables and Getters can be commented, after they are sorted.  2 Slashes -&gt; //</w:t>
             </w:r>
           </w:p>
         </w:tc>
@@ -4164,7 +4136,7 @@
                 <w:szCs w:val="24"/>
                 <w:lang w:val="en-US"/>
               </w:rPr>
-              <w:t>Code like loops or statements can be commented only if its unclear what’s happening.</w:t>
+              <w:t xml:space="preserve">Every Method, except Getters are commented above the Method with 3 Slashes -&gt; ///. This creates an automatic comment section for parameters or return values. </w:t>
             </w:r>
           </w:p>
         </w:tc>
@@ -4193,6 +4165,61 @@
                 <w:lang w:val="en-US"/>
               </w:rPr>
               <w:t>4</w:t>
+            </w:r>
+          </w:p>
+        </w:tc>
+        <w:tc>
+          <w:tcPr>
+            <w:tcW w:w="8221" w:type="dxa"/>
+            <w:vAlign w:val="center"/>
+          </w:tcPr>
+          <w:p>
+            <w:pPr>
+              <w:rPr>
+                <w:bCs/>
+                <w:color w:val="000000" w:themeColor="text1"/>
+                <w:sz w:val="24"/>
+                <w:szCs w:val="24"/>
+                <w:lang w:val="en-US"/>
+              </w:rPr>
+            </w:pPr>
+            <w:r>
+              <w:rPr>
+                <w:bCs/>
+                <w:color w:val="000000" w:themeColor="text1"/>
+                <w:sz w:val="24"/>
+                <w:szCs w:val="24"/>
+                <w:lang w:val="en-US"/>
+              </w:rPr>
+              <w:t>Code like loops or statements can be commented only if its unclear what’s happening.</w:t>
+            </w:r>
+          </w:p>
+        </w:tc>
+      </w:tr>
+      <w:tr>
+        <w:trPr>
+          <w:trHeight w:val="850"/>
+        </w:trPr>
+        <w:tc>
+          <w:tcPr>
+            <w:tcW w:w="846" w:type="dxa"/>
+            <w:vAlign w:val="center"/>
+          </w:tcPr>
+          <w:p>
+            <w:pPr>
+              <w:rPr>
+                <w:sz w:val="24"/>
+                <w:szCs w:val="24"/>
+                <w:lang w:val="en-US"/>
+              </w:rPr>
+            </w:pPr>
+            <w:r>
+              <w:rPr>
+                <w:sz w:val="24"/>
+                <w:szCs w:val="24"/>
+                <w:lang w:val="en-US"/>
+              </w:rPr>
+              <w:t>5</w:t>
             </w:r>
           </w:p>
         </w:tc>

</xml_diff>

<commit_message>
Added Class GameLogger Added Class DialogueEditor.cs to Test Logger Class Created Folder Code in Assets Created Folder Log Files in Logger
</commit_message>
<xml_diff>
--- a/Project Documentation/Coding Conventions.docx
+++ b/Project Documentation/Coding Conventions.docx
@@ -4248,6 +4248,344 @@
               </w:rPr>
               <w:t>With #region, the Code can be separated and provides more readability.</w:t>
             </w:r>
+          </w:p>
+        </w:tc>
+      </w:tr>
+    </w:tbl>
+    <w:p>
+      <w:pPr>
+        <w:rPr>
+          <w:lang w:val="en-US"/>
+        </w:rPr>
+      </w:pPr>
+    </w:p>
+    <w:p>
+      <w:pPr>
+        <w:rPr>
+          <w:lang w:val="en-US"/>
+        </w:rPr>
+      </w:pPr>
+    </w:p>
+    <w:p>
+      <w:pPr>
+        <w:pStyle w:val="berschrift2"/>
+        <w:numPr>
+          <w:ilvl w:val="0"/>
+          <w:numId w:val="0"/>
+        </w:numPr>
+        <w:ind w:left="360" w:hanging="360"/>
+        <w:rPr>
+          <w:lang w:val="en-US"/>
+        </w:rPr>
+      </w:pPr>
+      <w:r>
+        <w:rPr>
+          <w:lang w:val="en-US"/>
+        </w:rPr>
+        <w:t>2.7 Logging</w:t>
+      </w:r>
+    </w:p>
+    <w:tbl>
+      <w:tblPr>
+        <w:tblStyle w:val="Tabellenraster"/>
+        <w:tblW w:w="9067" w:type="dxa"/>
+        <w:tblLook w:val="04A0" w:firstRow="1" w:lastRow="0" w:firstColumn="1" w:lastColumn="0" w:noHBand="0" w:noVBand="1"/>
+      </w:tblPr>
+      <w:tblGrid>
+        <w:gridCol w:w="846"/>
+        <w:gridCol w:w="8221"/>
+      </w:tblGrid>
+      <w:tr>
+        <w:trPr>
+          <w:trHeight w:val="850"/>
+        </w:trPr>
+        <w:tc>
+          <w:tcPr>
+            <w:tcW w:w="846" w:type="dxa"/>
+            <w:vAlign w:val="center"/>
+          </w:tcPr>
+          <w:p>
+            <w:pPr>
+              <w:rPr>
+                <w:b/>
+                <w:bCs/>
+                <w:sz w:val="24"/>
+                <w:szCs w:val="24"/>
+                <w:lang w:val="en-US"/>
+              </w:rPr>
+            </w:pPr>
+            <w:r>
+              <w:rPr>
+                <w:sz w:val="24"/>
+                <w:szCs w:val="24"/>
+                <w:lang w:val="en-US"/>
+              </w:rPr>
+              <w:t>Nr.</w:t>
+            </w:r>
+          </w:p>
+        </w:tc>
+        <w:tc>
+          <w:tcPr>
+            <w:tcW w:w="8221" w:type="dxa"/>
+            <w:vAlign w:val="center"/>
+          </w:tcPr>
+          <w:p>
+            <w:pPr>
+              <w:rPr>
+                <w:bCs/>
+                <w:sz w:val="24"/>
+                <w:szCs w:val="24"/>
+                <w:lang w:val="en-US"/>
+              </w:rPr>
+            </w:pPr>
+            <w:r>
+              <w:rPr>
+                <w:bCs/>
+                <w:sz w:val="24"/>
+                <w:szCs w:val="24"/>
+                <w:lang w:val="en-US"/>
+              </w:rPr>
+              <w:t>Description</w:t>
+            </w:r>
+          </w:p>
+        </w:tc>
+      </w:tr>
+      <w:tr>
+        <w:trPr>
+          <w:trHeight w:val="850"/>
+        </w:trPr>
+        <w:tc>
+          <w:tcPr>
+            <w:tcW w:w="846" w:type="dxa"/>
+            <w:vAlign w:val="center"/>
+          </w:tcPr>
+          <w:p>
+            <w:pPr>
+              <w:rPr>
+                <w:sz w:val="24"/>
+                <w:szCs w:val="24"/>
+                <w:lang w:val="en-US"/>
+              </w:rPr>
+            </w:pPr>
+            <w:r>
+              <w:rPr>
+                <w:sz w:val="24"/>
+                <w:szCs w:val="24"/>
+                <w:lang w:val="en-US"/>
+              </w:rPr>
+              <w:t>1</w:t>
+            </w:r>
+          </w:p>
+        </w:tc>
+        <w:tc>
+          <w:tcPr>
+            <w:tcW w:w="8221" w:type="dxa"/>
+            <w:vAlign w:val="center"/>
+          </w:tcPr>
+          <w:p>
+            <w:pPr>
+              <w:rPr>
+                <w:bCs/>
+                <w:sz w:val="24"/>
+                <w:szCs w:val="24"/>
+                <w:lang w:val="en-US"/>
+              </w:rPr>
+            </w:pPr>
+            <w:r>
+              <w:rPr>
+                <w:bCs/>
+                <w:sz w:val="24"/>
+                <w:szCs w:val="24"/>
+                <w:lang w:val="en-US"/>
+              </w:rPr>
+              <w:t>Instantiate the Logger Class.</w:t>
+            </w:r>
+          </w:p>
+        </w:tc>
+      </w:tr>
+      <w:tr>
+        <w:trPr>
+          <w:trHeight w:val="850"/>
+        </w:trPr>
+        <w:tc>
+          <w:tcPr>
+            <w:tcW w:w="846" w:type="dxa"/>
+            <w:vAlign w:val="center"/>
+          </w:tcPr>
+          <w:p>
+            <w:pPr>
+              <w:rPr>
+                <w:sz w:val="24"/>
+                <w:szCs w:val="24"/>
+                <w:lang w:val="en-US"/>
+              </w:rPr>
+            </w:pPr>
+            <w:r>
+              <w:rPr>
+                <w:sz w:val="24"/>
+                <w:szCs w:val="24"/>
+                <w:lang w:val="en-US"/>
+              </w:rPr>
+              <w:t>2</w:t>
+            </w:r>
+          </w:p>
+        </w:tc>
+        <w:tc>
+          <w:tcPr>
+            <w:tcW w:w="8221" w:type="dxa"/>
+            <w:vAlign w:val="center"/>
+          </w:tcPr>
+          <w:p>
+            <w:pPr>
+              <w:rPr>
+                <w:sz w:val="24"/>
+                <w:szCs w:val="24"/>
+                <w:lang w:val="en-US"/>
+              </w:rPr>
+            </w:pPr>
+            <w:r>
+              <w:rPr>
+                <w:sz w:val="24"/>
+                <w:szCs w:val="24"/>
+                <w:lang w:val="en-US"/>
+              </w:rPr>
+              <w:t>Call the LogEntry Function, where you wanna log.</w:t>
+            </w:r>
+          </w:p>
+        </w:tc>
+      </w:tr>
+      <w:tr>
+        <w:trPr>
+          <w:trHeight w:val="850"/>
+        </w:trPr>
+        <w:tc>
+          <w:tcPr>
+            <w:tcW w:w="846" w:type="dxa"/>
+            <w:vAlign w:val="center"/>
+          </w:tcPr>
+          <w:p>
+            <w:pPr>
+              <w:rPr>
+                <w:sz w:val="24"/>
+                <w:szCs w:val="24"/>
+                <w:lang w:val="en-US"/>
+              </w:rPr>
+            </w:pPr>
+            <w:r>
+              <w:rPr>
+                <w:sz w:val="24"/>
+                <w:szCs w:val="24"/>
+                <w:lang w:val="en-US"/>
+              </w:rPr>
+              <w:t>3</w:t>
+            </w:r>
+          </w:p>
+        </w:tc>
+        <w:tc>
+          <w:tcPr>
+            <w:tcW w:w="8221" w:type="dxa"/>
+            <w:vAlign w:val="center"/>
+          </w:tcPr>
+          <w:p>
+            <w:pPr>
+              <w:rPr>
+                <w:bCs/>
+                <w:color w:val="000000" w:themeColor="text1"/>
+                <w:sz w:val="24"/>
+                <w:szCs w:val="24"/>
+                <w:lang w:val="en-US"/>
+              </w:rPr>
+            </w:pPr>
+          </w:p>
+        </w:tc>
+      </w:tr>
+      <w:tr>
+        <w:trPr>
+          <w:trHeight w:val="850"/>
+        </w:trPr>
+        <w:tc>
+          <w:tcPr>
+            <w:tcW w:w="846" w:type="dxa"/>
+            <w:vAlign w:val="center"/>
+          </w:tcPr>
+          <w:p>
+            <w:pPr>
+              <w:rPr>
+                <w:sz w:val="24"/>
+                <w:szCs w:val="24"/>
+                <w:lang w:val="en-US"/>
+              </w:rPr>
+            </w:pPr>
+            <w:r>
+              <w:rPr>
+                <w:sz w:val="24"/>
+                <w:szCs w:val="24"/>
+                <w:lang w:val="en-US"/>
+              </w:rPr>
+              <w:t>4</w:t>
+            </w:r>
+          </w:p>
+        </w:tc>
+        <w:tc>
+          <w:tcPr>
+            <w:tcW w:w="8221" w:type="dxa"/>
+            <w:vAlign w:val="center"/>
+          </w:tcPr>
+          <w:p>
+            <w:pPr>
+              <w:rPr>
+                <w:bCs/>
+                <w:color w:val="000000" w:themeColor="text1"/>
+                <w:sz w:val="24"/>
+                <w:szCs w:val="24"/>
+                <w:lang w:val="en-US"/>
+              </w:rPr>
+            </w:pPr>
+          </w:p>
+        </w:tc>
+      </w:tr>
+      <w:tr>
+        <w:trPr>
+          <w:trHeight w:val="850"/>
+        </w:trPr>
+        <w:tc>
+          <w:tcPr>
+            <w:tcW w:w="846" w:type="dxa"/>
+            <w:vAlign w:val="center"/>
+          </w:tcPr>
+          <w:p>
+            <w:pPr>
+              <w:rPr>
+                <w:sz w:val="24"/>
+                <w:szCs w:val="24"/>
+                <w:lang w:val="en-US"/>
+              </w:rPr>
+            </w:pPr>
+            <w:r>
+              <w:rPr>
+                <w:sz w:val="24"/>
+                <w:szCs w:val="24"/>
+                <w:lang w:val="en-US"/>
+              </w:rPr>
+              <w:t>5</w:t>
+            </w:r>
+          </w:p>
+        </w:tc>
+        <w:tc>
+          <w:tcPr>
+            <w:tcW w:w="8221" w:type="dxa"/>
+            <w:vAlign w:val="center"/>
+          </w:tcPr>
+          <w:p>
+            <w:pPr>
+              <w:rPr>
+                <w:bCs/>
+                <w:color w:val="000000" w:themeColor="text1"/>
+                <w:sz w:val="24"/>
+                <w:szCs w:val="24"/>
+                <w:lang w:val="en-US"/>
+              </w:rPr>
+            </w:pPr>
           </w:p>
         </w:tc>
       </w:tr>

</xml_diff>

<commit_message>
Added Exception Handling to Code Convetions .doc and .cs
</commit_message>
<xml_diff>
--- a/Project Documentation/Coding Conventions.docx
+++ b/Project Documentation/Coding Conventions.docx
@@ -4628,6 +4628,12 @@
           <w:lang w:val="en-US"/>
         </w:rPr>
       </w:pPr>
+      <w:r>
+        <w:rPr>
+          <w:lang w:val="en-US"/>
+        </w:rPr>
+        <w:br w:type="page"/>
+      </w:r>
     </w:p>
     <w:p>
       <w:pPr>
@@ -4645,6 +4651,7 @@
         <w:rPr>
           <w:lang w:val="en-US"/>
         </w:rPr>
+        <w:lastRenderedPageBreak/>
         <w:t>2.8 Exception Handling</w:t>
       </w:r>
     </w:p>
@@ -4761,26 +4768,36 @@
                 <w:szCs w:val="24"/>
                 <w:lang w:val="en-US"/>
               </w:rPr>
-              <w:t>Instantiate the Logger Class. (Don’t forget the using directive)</w:t>
-            </w:r>
-          </w:p>
-          <w:p>
-            <w:pPr>
-              <w:rPr>
-                <w:bCs/>
-                <w:sz w:val="24"/>
-                <w:szCs w:val="24"/>
-                <w:lang w:val="en-US"/>
-              </w:rPr>
-            </w:pPr>
-            <w:r>
-              <w:rPr>
-                <w:bCs/>
-                <w:sz w:val="24"/>
-                <w:szCs w:val="24"/>
-                <w:lang w:val="en-US"/>
-              </w:rPr>
-              <w:t>The Constructor takes the Name of the Class as parameter</w:t>
+              <w:t xml:space="preserve">Use </w:t>
+            </w:r>
+            <w:r>
+              <w:rPr>
+                <w:bCs/>
+                <w:color w:val="0070C0"/>
+                <w:sz w:val="24"/>
+                <w:szCs w:val="24"/>
+                <w:lang w:val="en-US"/>
+              </w:rPr>
+              <w:t>Try catch</w:t>
+            </w:r>
+            <w:r>
+              <w:rPr>
+                <w:bCs/>
+                <w:sz w:val="24"/>
+                <w:szCs w:val="24"/>
+                <w:lang w:val="en-US"/>
+              </w:rPr>
+              <w:t xml:space="preserve"> to catch </w:t>
+            </w:r>
+            <w:r>
+              <w:rPr>
+                <w:bCs/>
+                <w:color w:val="0070C0"/>
+                <w:sz w:val="24"/>
+                <w:szCs w:val="24"/>
+                <w:lang w:val="en-US"/>
+              </w:rPr>
+              <w:t>Exceptions</w:t>
             </w:r>
           </w:p>
         </w:tc>
@@ -4831,24 +4848,100 @@
                 <w:szCs w:val="24"/>
                 <w:lang w:val="en-US"/>
               </w:rPr>
-              <w:t>Call the LogEntry Function, when you want to log.</w:t>
-            </w:r>
-          </w:p>
-          <w:p>
-            <w:pPr>
-              <w:rPr>
-                <w:sz w:val="24"/>
-                <w:szCs w:val="24"/>
-                <w:lang w:val="en-US"/>
-              </w:rPr>
-            </w:pPr>
-            <w:r>
-              <w:rPr>
-                <w:sz w:val="24"/>
-                <w:szCs w:val="24"/>
-                <w:lang w:val="en-US"/>
-              </w:rPr>
-              <w:t>This takes 3 Parameters: Type, Message, Line Number</w:t>
+              <w:t xml:space="preserve">Use </w:t>
+            </w:r>
+            <w:r>
+              <w:rPr>
+                <w:color w:val="0070C0"/>
+                <w:sz w:val="24"/>
+                <w:szCs w:val="24"/>
+                <w:lang w:val="en-US"/>
+              </w:rPr>
+              <w:t xml:space="preserve">using </w:t>
+            </w:r>
+            <w:r>
+              <w:rPr>
+                <w:sz w:val="24"/>
+                <w:szCs w:val="24"/>
+                <w:lang w:val="en-US"/>
+              </w:rPr>
+              <w:t xml:space="preserve">to </w:t>
+            </w:r>
+            <w:r>
+              <w:rPr>
+                <w:color w:val="0070C0"/>
+                <w:sz w:val="24"/>
+                <w:szCs w:val="24"/>
+                <w:lang w:val="en-US"/>
+              </w:rPr>
+              <w:t xml:space="preserve">dispose </w:t>
+            </w:r>
+            <w:r>
+              <w:rPr>
+                <w:sz w:val="24"/>
+                <w:szCs w:val="24"/>
+                <w:lang w:val="en-US"/>
+              </w:rPr>
+              <w:t>Code that’s not</w:t>
+            </w:r>
+            <w:r>
+              <w:rPr>
+                <w:sz w:val="24"/>
+                <w:szCs w:val="24"/>
+                <w:lang w:val="en-US"/>
+              </w:rPr>
+              <w:t xml:space="preserve"> needed anymore</w:t>
+            </w:r>
+          </w:p>
+        </w:tc>
+      </w:tr>
+      <w:tr>
+        <w:trPr>
+          <w:trHeight w:val="850"/>
+        </w:trPr>
+        <w:tc>
+          <w:tcPr>
+            <w:tcW w:w="846" w:type="dxa"/>
+            <w:vAlign w:val="center"/>
+          </w:tcPr>
+          <w:p>
+            <w:pPr>
+              <w:rPr>
+                <w:sz w:val="24"/>
+                <w:szCs w:val="24"/>
+                <w:lang w:val="en-US"/>
+              </w:rPr>
+            </w:pPr>
+            <w:r>
+              <w:rPr>
+                <w:sz w:val="24"/>
+                <w:szCs w:val="24"/>
+                <w:lang w:val="en-US"/>
+              </w:rPr>
+              <w:t>3</w:t>
+            </w:r>
+          </w:p>
+        </w:tc>
+        <w:tc>
+          <w:tcPr>
+            <w:tcW w:w="8221" w:type="dxa"/>
+            <w:vAlign w:val="center"/>
+          </w:tcPr>
+          <w:p>
+            <w:pPr>
+              <w:rPr>
+                <w:sz w:val="24"/>
+                <w:szCs w:val="24"/>
+                <w:lang w:val="en-US"/>
+              </w:rPr>
+            </w:pPr>
+            <w:r>
+              <w:rPr>
+                <w:sz w:val="24"/>
+                <w:szCs w:val="24"/>
+                <w:lang w:val="en-US"/>
+              </w:rPr>
+              <w:t>Use the Logger Class to log Exception</w:t>
             </w:r>
           </w:p>
         </w:tc>
@@ -4876,7 +4969,6 @@
           <w:vertAlign w:val="superscript"/>
           <w:lang w:val="en-US"/>
         </w:rPr>
-        <w:lastRenderedPageBreak/>
         <w:t>1</w:t>
       </w:r>
       <w:r>

</xml_diff>

<commit_message>
Updated the Class Documentation
</commit_message>
<xml_diff>
--- a/Project Documentation/Coding Conventions.docx
+++ b/Project Documentation/Coding Conventions.docx
@@ -1,6 +1,6 @@
 
 <file path=word/document.xml><?xml version="1.0" encoding="utf-8"?>
-<w:document xmlns:wpc="http://schemas.microsoft.com/office/word/2010/wordprocessingCanvas" xmlns:cx="http://schemas.microsoft.com/office/drawing/2014/chartex" xmlns:cx1="http://schemas.microsoft.com/office/drawing/2015/9/8/chartex" xmlns:cx2="http://schemas.microsoft.com/office/drawing/2015/10/21/chartex" xmlns:cx3="http://schemas.microsoft.com/office/drawing/2016/5/9/chartex" xmlns:cx4="http://schemas.microsoft.com/office/drawing/2016/5/10/chartex" xmlns:cx5="http://schemas.microsoft.com/office/drawing/2016/5/11/chartex" xmlns:cx6="http://schemas.microsoft.com/office/drawing/2016/5/12/chartex" xmlns:cx7="http://schemas.microsoft.com/office/drawing/2016/5/13/chartex" xmlns:cx8="http://schemas.microsoft.com/office/drawing/2016/5/14/chartex" xmlns:mc="http://schemas.openxmlformats.org/markup-compatibility/2006" xmlns:aink="http://schemas.microsoft.com/office/drawing/2016/ink" xmlns:am3d="http://schemas.microsoft.com/office/drawing/2017/model3d" xmlns:o="urn:schemas-microsoft-com:office:office" xmlns:oel="http://schemas.microsoft.com/office/2019/extlst" xmlns:r="http://schemas.openxmlformats.org/officeDocument/2006/relationships" xmlns:m="http://schemas.openxmlformats.org/officeDocument/2006/math" xmlns:v="urn:schemas-microsoft-com:vml" xmlns:wp14="http://schemas.microsoft.com/office/word/2010/wordprocessingDrawing" xmlns:wp="http://schemas.openxmlformats.org/drawingml/2006/wordprocessingDrawing" xmlns:w10="urn:schemas-microsoft-com:office:word" xmlns:w="http://schemas.openxmlformats.org/wordprocessingml/2006/main" xmlns:w14="http://schemas.microsoft.com/office/word/2010/wordml" xmlns:w15="http://schemas.microsoft.com/office/word/2012/wordml" xmlns:w16cex="http://schemas.microsoft.com/office/word/2018/wordml/cex" xmlns:w16cid="http://schemas.microsoft.com/office/word/2016/wordml/cid" xmlns:w16="http://schemas.microsoft.com/office/word/2018/wordml" xmlns:w16sdtdh="http://schemas.microsoft.com/office/word/2020/wordml/sdtdatahash" xmlns:w16se="http://schemas.microsoft.com/office/word/2015/wordml/symex" xmlns:wpg="http://schemas.microsoft.com/office/word/2010/wordprocessingGroup" xmlns:wpi="http://schemas.microsoft.com/office/word/2010/wordprocessingInk" xmlns:wne="http://schemas.microsoft.com/office/word/2006/wordml" xmlns:wps="http://schemas.microsoft.com/office/word/2010/wordprocessingShape" mc:Ignorable="w14 w15 w16se w16cid w16 w16cex w16sdtdh wp14">
+<w:document xmlns:wpc="http://schemas.microsoft.com/office/word/2010/wordprocessingCanvas" xmlns:cx="http://schemas.microsoft.com/office/drawing/2014/chartex" xmlns:cx1="http://schemas.microsoft.com/office/drawing/2015/9/8/chartex" xmlns:cx2="http://schemas.microsoft.com/office/drawing/2015/10/21/chartex" xmlns:cx3="http://schemas.microsoft.com/office/drawing/2016/5/9/chartex" xmlns:cx4="http://schemas.microsoft.com/office/drawing/2016/5/10/chartex" xmlns:cx5="http://schemas.microsoft.com/office/drawing/2016/5/11/chartex" xmlns:cx6="http://schemas.microsoft.com/office/drawing/2016/5/12/chartex" xmlns:cx7="http://schemas.microsoft.com/office/drawing/2016/5/13/chartex" xmlns:cx8="http://schemas.microsoft.com/office/drawing/2016/5/14/chartex" xmlns:mc="http://schemas.openxmlformats.org/markup-compatibility/2006" xmlns:aink="http://schemas.microsoft.com/office/drawing/2016/ink" xmlns:am3d="http://schemas.microsoft.com/office/drawing/2017/model3d" xmlns:o="urn:schemas-microsoft-com:office:office" xmlns:oel="http://schemas.microsoft.com/office/2019/extlst" xmlns:r="http://schemas.openxmlformats.org/officeDocument/2006/relationships" xmlns:m="http://schemas.openxmlformats.org/officeDocument/2006/math" xmlns:v="urn:schemas-microsoft-com:vml" xmlns:wp14="http://schemas.microsoft.com/office/word/2010/wordprocessingDrawing" xmlns:wp="http://schemas.openxmlformats.org/drawingml/2006/wordprocessingDrawing" xmlns:w10="urn:schemas-microsoft-com:office:word" xmlns:w="http://schemas.openxmlformats.org/wordprocessingml/2006/main" xmlns:w14="http://schemas.microsoft.com/office/word/2010/wordml" xmlns:w15="http://schemas.microsoft.com/office/word/2012/wordml" xmlns:w16cex="http://schemas.microsoft.com/office/word/2018/wordml/cex" xmlns:w16cid="http://schemas.microsoft.com/office/word/2016/wordml/cid" xmlns:w16="http://schemas.microsoft.com/office/word/2018/wordml" xmlns:w16du="http://schemas.microsoft.com/office/word/2023/wordml/word16du" xmlns:w16sdtdh="http://schemas.microsoft.com/office/word/2020/wordml/sdtdatahash" xmlns:w16se="http://schemas.microsoft.com/office/word/2015/wordml/symex" xmlns:wpg="http://schemas.microsoft.com/office/word/2010/wordprocessingGroup" xmlns:wpi="http://schemas.microsoft.com/office/word/2010/wordprocessingInk" xmlns:wne="http://schemas.microsoft.com/office/word/2006/wordml" xmlns:wps="http://schemas.microsoft.com/office/word/2010/wordprocessingShape" mc:Ignorable="w14 w15 w16se w16cid w16 w16cex w16sdtdh wp14">
   <w:body>
     <w:p>
       <w:pPr>
@@ -821,8 +821,13 @@
         <w:pStyle w:val="berschrift1"/>
       </w:pPr>
       <w:bookmarkStart w:id="0" w:name="_Toc119614122"/>
+      <w:proofErr w:type="spellStart"/>
       <w:r>
-        <w:t xml:space="preserve">Git, </w:t>
+        <w:t>Git</w:t>
+      </w:r>
+      <w:proofErr w:type="spellEnd"/>
+      <w:r>
+        <w:t xml:space="preserve">, </w:t>
       </w:r>
       <w:bookmarkEnd w:id="0"/>
       <w:r>
@@ -1043,7 +1048,29 @@
                 <w:szCs w:val="20"/>
                 <w:lang w:val="en-US"/>
               </w:rPr>
-              <w:t xml:space="preserve">git init </w:t>
+              <w:t xml:space="preserve">git </w:t>
+            </w:r>
+            <w:proofErr w:type="spellStart"/>
+            <w:r>
+              <w:rPr>
+                <w:bCs/>
+                <w:color w:val="00B050"/>
+                <w:sz w:val="20"/>
+                <w:szCs w:val="20"/>
+                <w:lang w:val="en-US"/>
+              </w:rPr>
+              <w:t>init</w:t>
+            </w:r>
+            <w:proofErr w:type="spellEnd"/>
+            <w:r>
+              <w:rPr>
+                <w:bCs/>
+                <w:color w:val="00B050"/>
+                <w:sz w:val="20"/>
+                <w:szCs w:val="20"/>
+                <w:lang w:val="en-US"/>
+              </w:rPr>
+              <w:t xml:space="preserve"> </w:t>
             </w:r>
           </w:p>
         </w:tc>
@@ -1216,7 +1243,29 @@
                 <w:szCs w:val="20"/>
                 <w:lang w:val="en-US"/>
               </w:rPr>
-              <w:t>add origin &lt;project url&gt;</w:t>
+              <w:t xml:space="preserve">add origin &lt;project </w:t>
+            </w:r>
+            <w:proofErr w:type="spellStart"/>
+            <w:r>
+              <w:rPr>
+                <w:bCs/>
+                <w:color w:val="00B050"/>
+                <w:sz w:val="20"/>
+                <w:szCs w:val="20"/>
+                <w:lang w:val="en-US"/>
+              </w:rPr>
+              <w:t>url</w:t>
+            </w:r>
+            <w:proofErr w:type="spellEnd"/>
+            <w:r>
+              <w:rPr>
+                <w:bCs/>
+                <w:color w:val="00B050"/>
+                <w:sz w:val="20"/>
+                <w:szCs w:val="20"/>
+                <w:lang w:val="en-US"/>
+              </w:rPr>
+              <w:t>&gt;</w:t>
             </w:r>
           </w:p>
         </w:tc>
@@ -1475,8 +1524,20 @@
                 <w:szCs w:val="20"/>
                 <w:lang w:val="en-US"/>
               </w:rPr>
-              <w:t>:wq</w:t>
-            </w:r>
+              <w:t>:</w:t>
+            </w:r>
+            <w:proofErr w:type="spellStart"/>
+            <w:r>
+              <w:rPr>
+                <w:bCs/>
+                <w:color w:val="00B050"/>
+                <w:sz w:val="20"/>
+                <w:szCs w:val="20"/>
+                <w:lang w:val="en-US"/>
+              </w:rPr>
+              <w:t>wq</w:t>
+            </w:r>
+            <w:proofErr w:type="spellEnd"/>
           </w:p>
         </w:tc>
       </w:tr>
@@ -1705,8 +1766,20 @@
                 <w:szCs w:val="20"/>
                 <w:lang w:val="en-US"/>
               </w:rPr>
-              <w:t>:wq</w:t>
-            </w:r>
+              <w:t>:</w:t>
+            </w:r>
+            <w:proofErr w:type="spellStart"/>
+            <w:r>
+              <w:rPr>
+                <w:bCs/>
+                <w:color w:val="00B050"/>
+                <w:sz w:val="20"/>
+                <w:szCs w:val="20"/>
+                <w:lang w:val="en-US"/>
+              </w:rPr>
+              <w:t>wq</w:t>
+            </w:r>
+            <w:proofErr w:type="spellEnd"/>
           </w:p>
         </w:tc>
       </w:tr>
@@ -3019,24 +3092,6 @@
     </w:p>
     <w:p>
       <w:pPr>
-        <w:rPr>
-          <w:sz w:val="24"/>
-          <w:szCs w:val="24"/>
-          <w:lang w:val="en-US"/>
-        </w:rPr>
-      </w:pPr>
-    </w:p>
-    <w:p>
-      <w:pPr>
-        <w:rPr>
-          <w:sz w:val="24"/>
-          <w:szCs w:val="24"/>
-          <w:lang w:val="en-US"/>
-        </w:rPr>
-      </w:pPr>
-    </w:p>
-    <w:p>
-      <w:pPr>
         <w:pStyle w:val="berschrift2"/>
         <w:numPr>
           <w:ilvl w:val="0"/>
@@ -3063,6 +3118,7 @@
         <w:rPr>
           <w:lang w:val="en-US"/>
         </w:rPr>
+        <w:lastRenderedPageBreak/>
         <w:t>2.</w:t>
       </w:r>
       <w:r>
@@ -3194,6 +3250,7 @@
               </w:rPr>
               <w:t xml:space="preserve">Method Names are written in </w:t>
             </w:r>
+            <w:proofErr w:type="spellStart"/>
             <w:r>
               <w:rPr>
                 <w:bCs/>
@@ -3204,6 +3261,7 @@
               </w:rPr>
               <w:t>UpperCamelCase</w:t>
             </w:r>
+            <w:proofErr w:type="spellEnd"/>
             <w:r>
               <w:rPr>
                 <w:bCs/>
@@ -4998,7 +5056,7 @@
 </file>
 
 <file path=word/endnotes.xml><?xml version="1.0" encoding="utf-8"?>
-<w:endnotes xmlns:wpc="http://schemas.microsoft.com/office/word/2010/wordprocessingCanvas" xmlns:cx="http://schemas.microsoft.com/office/drawing/2014/chartex" xmlns:cx1="http://schemas.microsoft.com/office/drawing/2015/9/8/chartex" xmlns:cx2="http://schemas.microsoft.com/office/drawing/2015/10/21/chartex" xmlns:cx3="http://schemas.microsoft.com/office/drawing/2016/5/9/chartex" xmlns:cx4="http://schemas.microsoft.com/office/drawing/2016/5/10/chartex" xmlns:cx5="http://schemas.microsoft.com/office/drawing/2016/5/11/chartex" xmlns:cx6="http://schemas.microsoft.com/office/drawing/2016/5/12/chartex" xmlns:cx7="http://schemas.microsoft.com/office/drawing/2016/5/13/chartex" xmlns:cx8="http://schemas.microsoft.com/office/drawing/2016/5/14/chartex" xmlns:mc="http://schemas.openxmlformats.org/markup-compatibility/2006" xmlns:aink="http://schemas.microsoft.com/office/drawing/2016/ink" xmlns:am3d="http://schemas.microsoft.com/office/drawing/2017/model3d" xmlns:o="urn:schemas-microsoft-com:office:office" xmlns:oel="http://schemas.microsoft.com/office/2019/extlst" xmlns:r="http://schemas.openxmlformats.org/officeDocument/2006/relationships" xmlns:m="http://schemas.openxmlformats.org/officeDocument/2006/math" xmlns:v="urn:schemas-microsoft-com:vml" xmlns:wp14="http://schemas.microsoft.com/office/word/2010/wordprocessingDrawing" xmlns:wp="http://schemas.openxmlformats.org/drawingml/2006/wordprocessingDrawing" xmlns:w10="urn:schemas-microsoft-com:office:word" xmlns:w="http://schemas.openxmlformats.org/wordprocessingml/2006/main" xmlns:w14="http://schemas.microsoft.com/office/word/2010/wordml" xmlns:w15="http://schemas.microsoft.com/office/word/2012/wordml" xmlns:w16cex="http://schemas.microsoft.com/office/word/2018/wordml/cex" xmlns:w16cid="http://schemas.microsoft.com/office/word/2016/wordml/cid" xmlns:w16="http://schemas.microsoft.com/office/word/2018/wordml" xmlns:w16sdtdh="http://schemas.microsoft.com/office/word/2020/wordml/sdtdatahash" xmlns:w16se="http://schemas.microsoft.com/office/word/2015/wordml/symex" xmlns:wpg="http://schemas.microsoft.com/office/word/2010/wordprocessingGroup" xmlns:wpi="http://schemas.microsoft.com/office/word/2010/wordprocessingInk" xmlns:wne="http://schemas.microsoft.com/office/word/2006/wordml" xmlns:wps="http://schemas.microsoft.com/office/word/2010/wordprocessingShape" mc:Ignorable="w14 w15 w16se w16cid w16 w16cex w16sdtdh wp14">
+<w:endnotes xmlns:wpc="http://schemas.microsoft.com/office/word/2010/wordprocessingCanvas" xmlns:cx="http://schemas.microsoft.com/office/drawing/2014/chartex" xmlns:cx1="http://schemas.microsoft.com/office/drawing/2015/9/8/chartex" xmlns:cx2="http://schemas.microsoft.com/office/drawing/2015/10/21/chartex" xmlns:cx3="http://schemas.microsoft.com/office/drawing/2016/5/9/chartex" xmlns:cx4="http://schemas.microsoft.com/office/drawing/2016/5/10/chartex" xmlns:cx5="http://schemas.microsoft.com/office/drawing/2016/5/11/chartex" xmlns:cx6="http://schemas.microsoft.com/office/drawing/2016/5/12/chartex" xmlns:cx7="http://schemas.microsoft.com/office/drawing/2016/5/13/chartex" xmlns:cx8="http://schemas.microsoft.com/office/drawing/2016/5/14/chartex" xmlns:mc="http://schemas.openxmlformats.org/markup-compatibility/2006" xmlns:aink="http://schemas.microsoft.com/office/drawing/2016/ink" xmlns:am3d="http://schemas.microsoft.com/office/drawing/2017/model3d" xmlns:o="urn:schemas-microsoft-com:office:office" xmlns:oel="http://schemas.microsoft.com/office/2019/extlst" xmlns:r="http://schemas.openxmlformats.org/officeDocument/2006/relationships" xmlns:m="http://schemas.openxmlformats.org/officeDocument/2006/math" xmlns:v="urn:schemas-microsoft-com:vml" xmlns:wp14="http://schemas.microsoft.com/office/word/2010/wordprocessingDrawing" xmlns:wp="http://schemas.openxmlformats.org/drawingml/2006/wordprocessingDrawing" xmlns:w10="urn:schemas-microsoft-com:office:word" xmlns:w="http://schemas.openxmlformats.org/wordprocessingml/2006/main" xmlns:w14="http://schemas.microsoft.com/office/word/2010/wordml" xmlns:w15="http://schemas.microsoft.com/office/word/2012/wordml" xmlns:w16cex="http://schemas.microsoft.com/office/word/2018/wordml/cex" xmlns:w16cid="http://schemas.microsoft.com/office/word/2016/wordml/cid" xmlns:w16="http://schemas.microsoft.com/office/word/2018/wordml" xmlns:w16du="http://schemas.microsoft.com/office/word/2023/wordml/word16du" xmlns:w16sdtdh="http://schemas.microsoft.com/office/word/2020/wordml/sdtdatahash" xmlns:w16se="http://schemas.microsoft.com/office/word/2015/wordml/symex" xmlns:wpg="http://schemas.microsoft.com/office/word/2010/wordprocessingGroup" xmlns:wpi="http://schemas.microsoft.com/office/word/2010/wordprocessingInk" xmlns:wne="http://schemas.microsoft.com/office/word/2006/wordml" xmlns:wps="http://schemas.microsoft.com/office/word/2010/wordprocessingShape" mc:Ignorable="w14 w15 w16se w16cid w16 w16cex w16sdtdh wp14">
   <w:endnote w:type="separator" w:id="-1">
     <w:p>
       <w:pPr>
@@ -5023,7 +5081,7 @@
 </file>
 
 <file path=word/footnotes.xml><?xml version="1.0" encoding="utf-8"?>
-<w:footnotes xmlns:wpc="http://schemas.microsoft.com/office/word/2010/wordprocessingCanvas" xmlns:cx="http://schemas.microsoft.com/office/drawing/2014/chartex" xmlns:cx1="http://schemas.microsoft.com/office/drawing/2015/9/8/chartex" xmlns:cx2="http://schemas.microsoft.com/office/drawing/2015/10/21/chartex" xmlns:cx3="http://schemas.microsoft.com/office/drawing/2016/5/9/chartex" xmlns:cx4="http://schemas.microsoft.com/office/drawing/2016/5/10/chartex" xmlns:cx5="http://schemas.microsoft.com/office/drawing/2016/5/11/chartex" xmlns:cx6="http://schemas.microsoft.com/office/drawing/2016/5/12/chartex" xmlns:cx7="http://schemas.microsoft.com/office/drawing/2016/5/13/chartex" xmlns:cx8="http://schemas.microsoft.com/office/drawing/2016/5/14/chartex" xmlns:mc="http://schemas.openxmlformats.org/markup-compatibility/2006" xmlns:aink="http://schemas.microsoft.com/office/drawing/2016/ink" xmlns:am3d="http://schemas.microsoft.com/office/drawing/2017/model3d" xmlns:o="urn:schemas-microsoft-com:office:office" xmlns:oel="http://schemas.microsoft.com/office/2019/extlst" xmlns:r="http://schemas.openxmlformats.org/officeDocument/2006/relationships" xmlns:m="http://schemas.openxmlformats.org/officeDocument/2006/math" xmlns:v="urn:schemas-microsoft-com:vml" xmlns:wp14="http://schemas.microsoft.com/office/word/2010/wordprocessingDrawing" xmlns:wp="http://schemas.openxmlformats.org/drawingml/2006/wordprocessingDrawing" xmlns:w10="urn:schemas-microsoft-com:office:word" xmlns:w="http://schemas.openxmlformats.org/wordprocessingml/2006/main" xmlns:w14="http://schemas.microsoft.com/office/word/2010/wordml" xmlns:w15="http://schemas.microsoft.com/office/word/2012/wordml" xmlns:w16cex="http://schemas.microsoft.com/office/word/2018/wordml/cex" xmlns:w16cid="http://schemas.microsoft.com/office/word/2016/wordml/cid" xmlns:w16="http://schemas.microsoft.com/office/word/2018/wordml" xmlns:w16sdtdh="http://schemas.microsoft.com/office/word/2020/wordml/sdtdatahash" xmlns:w16se="http://schemas.microsoft.com/office/word/2015/wordml/symex" xmlns:wpg="http://schemas.microsoft.com/office/word/2010/wordprocessingGroup" xmlns:wpi="http://schemas.microsoft.com/office/word/2010/wordprocessingInk" xmlns:wne="http://schemas.microsoft.com/office/word/2006/wordml" xmlns:wps="http://schemas.microsoft.com/office/word/2010/wordprocessingShape" mc:Ignorable="w14 w15 w16se w16cid w16 w16cex w16sdtdh wp14">
+<w:footnotes xmlns:wpc="http://schemas.microsoft.com/office/word/2010/wordprocessingCanvas" xmlns:cx="http://schemas.microsoft.com/office/drawing/2014/chartex" xmlns:cx1="http://schemas.microsoft.com/office/drawing/2015/9/8/chartex" xmlns:cx2="http://schemas.microsoft.com/office/drawing/2015/10/21/chartex" xmlns:cx3="http://schemas.microsoft.com/office/drawing/2016/5/9/chartex" xmlns:cx4="http://schemas.microsoft.com/office/drawing/2016/5/10/chartex" xmlns:cx5="http://schemas.microsoft.com/office/drawing/2016/5/11/chartex" xmlns:cx6="http://schemas.microsoft.com/office/drawing/2016/5/12/chartex" xmlns:cx7="http://schemas.microsoft.com/office/drawing/2016/5/13/chartex" xmlns:cx8="http://schemas.microsoft.com/office/drawing/2016/5/14/chartex" xmlns:mc="http://schemas.openxmlformats.org/markup-compatibility/2006" xmlns:aink="http://schemas.microsoft.com/office/drawing/2016/ink" xmlns:am3d="http://schemas.microsoft.com/office/drawing/2017/model3d" xmlns:o="urn:schemas-microsoft-com:office:office" xmlns:oel="http://schemas.microsoft.com/office/2019/extlst" xmlns:r="http://schemas.openxmlformats.org/officeDocument/2006/relationships" xmlns:m="http://schemas.openxmlformats.org/officeDocument/2006/math" xmlns:v="urn:schemas-microsoft-com:vml" xmlns:wp14="http://schemas.microsoft.com/office/word/2010/wordprocessingDrawing" xmlns:wp="http://schemas.openxmlformats.org/drawingml/2006/wordprocessingDrawing" xmlns:w10="urn:schemas-microsoft-com:office:word" xmlns:w="http://schemas.openxmlformats.org/wordprocessingml/2006/main" xmlns:w14="http://schemas.microsoft.com/office/word/2010/wordml" xmlns:w15="http://schemas.microsoft.com/office/word/2012/wordml" xmlns:w16cex="http://schemas.microsoft.com/office/word/2018/wordml/cex" xmlns:w16cid="http://schemas.microsoft.com/office/word/2016/wordml/cid" xmlns:w16="http://schemas.microsoft.com/office/word/2018/wordml" xmlns:w16du="http://schemas.microsoft.com/office/word/2023/wordml/word16du" xmlns:w16sdtdh="http://schemas.microsoft.com/office/word/2020/wordml/sdtdatahash" xmlns:w16se="http://schemas.microsoft.com/office/word/2015/wordml/symex" xmlns:wpg="http://schemas.microsoft.com/office/word/2010/wordprocessingGroup" xmlns:wpi="http://schemas.microsoft.com/office/word/2010/wordprocessingInk" xmlns:wne="http://schemas.microsoft.com/office/word/2006/wordml" xmlns:wps="http://schemas.microsoft.com/office/word/2010/wordprocessingShape" mc:Ignorable="w14 w15 w16se w16cid w16 w16cex w16sdtdh wp14">
   <w:footnote w:type="separator" w:id="-1">
     <w:p>
       <w:pPr>
@@ -5048,7 +5106,7 @@
 </file>
 
 <file path=word/header1.xml><?xml version="1.0" encoding="utf-8"?>
-<w:hdr xmlns:wpc="http://schemas.microsoft.com/office/word/2010/wordprocessingCanvas" xmlns:cx="http://schemas.microsoft.com/office/drawing/2014/chartex" xmlns:cx1="http://schemas.microsoft.com/office/drawing/2015/9/8/chartex" xmlns:cx2="http://schemas.microsoft.com/office/drawing/2015/10/21/chartex" xmlns:cx3="http://schemas.microsoft.com/office/drawing/2016/5/9/chartex" xmlns:cx4="http://schemas.microsoft.com/office/drawing/2016/5/10/chartex" xmlns:cx5="http://schemas.microsoft.com/office/drawing/2016/5/11/chartex" xmlns:cx6="http://schemas.microsoft.com/office/drawing/2016/5/12/chartex" xmlns:cx7="http://schemas.microsoft.com/office/drawing/2016/5/13/chartex" xmlns:cx8="http://schemas.microsoft.com/office/drawing/2016/5/14/chartex" xmlns:mc="http://schemas.openxmlformats.org/markup-compatibility/2006" xmlns:aink="http://schemas.microsoft.com/office/drawing/2016/ink" xmlns:am3d="http://schemas.microsoft.com/office/drawing/2017/model3d" xmlns:o="urn:schemas-microsoft-com:office:office" xmlns:oel="http://schemas.microsoft.com/office/2019/extlst" xmlns:r="http://schemas.openxmlformats.org/officeDocument/2006/relationships" xmlns:m="http://schemas.openxmlformats.org/officeDocument/2006/math" xmlns:v="urn:schemas-microsoft-com:vml" xmlns:wp14="http://schemas.microsoft.com/office/word/2010/wordprocessingDrawing" xmlns:wp="http://schemas.openxmlformats.org/drawingml/2006/wordprocessingDrawing" xmlns:w10="urn:schemas-microsoft-com:office:word" xmlns:w="http://schemas.openxmlformats.org/wordprocessingml/2006/main" xmlns:w14="http://schemas.microsoft.com/office/word/2010/wordml" xmlns:w15="http://schemas.microsoft.com/office/word/2012/wordml" xmlns:w16cex="http://schemas.microsoft.com/office/word/2018/wordml/cex" xmlns:w16cid="http://schemas.microsoft.com/office/word/2016/wordml/cid" xmlns:w16="http://schemas.microsoft.com/office/word/2018/wordml" xmlns:w16sdtdh="http://schemas.microsoft.com/office/word/2020/wordml/sdtdatahash" xmlns:w16se="http://schemas.microsoft.com/office/word/2015/wordml/symex" xmlns:wpg="http://schemas.microsoft.com/office/word/2010/wordprocessingGroup" xmlns:wpi="http://schemas.microsoft.com/office/word/2010/wordprocessingInk" xmlns:wne="http://schemas.microsoft.com/office/word/2006/wordml" xmlns:wps="http://schemas.microsoft.com/office/word/2010/wordprocessingShape" mc:Ignorable="w14 w15 w16se w16cid w16 w16cex w16sdtdh wp14">
+<w:hdr xmlns:wpc="http://schemas.microsoft.com/office/word/2010/wordprocessingCanvas" xmlns:cx="http://schemas.microsoft.com/office/drawing/2014/chartex" xmlns:cx1="http://schemas.microsoft.com/office/drawing/2015/9/8/chartex" xmlns:cx2="http://schemas.microsoft.com/office/drawing/2015/10/21/chartex" xmlns:cx3="http://schemas.microsoft.com/office/drawing/2016/5/9/chartex" xmlns:cx4="http://schemas.microsoft.com/office/drawing/2016/5/10/chartex" xmlns:cx5="http://schemas.microsoft.com/office/drawing/2016/5/11/chartex" xmlns:cx6="http://schemas.microsoft.com/office/drawing/2016/5/12/chartex" xmlns:cx7="http://schemas.microsoft.com/office/drawing/2016/5/13/chartex" xmlns:cx8="http://schemas.microsoft.com/office/drawing/2016/5/14/chartex" xmlns:mc="http://schemas.openxmlformats.org/markup-compatibility/2006" xmlns:aink="http://schemas.microsoft.com/office/drawing/2016/ink" xmlns:am3d="http://schemas.microsoft.com/office/drawing/2017/model3d" xmlns:o="urn:schemas-microsoft-com:office:office" xmlns:oel="http://schemas.microsoft.com/office/2019/extlst" xmlns:r="http://schemas.openxmlformats.org/officeDocument/2006/relationships" xmlns:m="http://schemas.openxmlformats.org/officeDocument/2006/math" xmlns:v="urn:schemas-microsoft-com:vml" xmlns:wp14="http://schemas.microsoft.com/office/word/2010/wordprocessingDrawing" xmlns:wp="http://schemas.openxmlformats.org/drawingml/2006/wordprocessingDrawing" xmlns:w10="urn:schemas-microsoft-com:office:word" xmlns:w="http://schemas.openxmlformats.org/wordprocessingml/2006/main" xmlns:w14="http://schemas.microsoft.com/office/word/2010/wordml" xmlns:w15="http://schemas.microsoft.com/office/word/2012/wordml" xmlns:w16cex="http://schemas.microsoft.com/office/word/2018/wordml/cex" xmlns:w16cid="http://schemas.microsoft.com/office/word/2016/wordml/cid" xmlns:w16="http://schemas.microsoft.com/office/word/2018/wordml" xmlns:w16du="http://schemas.microsoft.com/office/word/2023/wordml/word16du" xmlns:w16sdtdh="http://schemas.microsoft.com/office/word/2020/wordml/sdtdatahash" xmlns:w16se="http://schemas.microsoft.com/office/word/2015/wordml/symex" xmlns:wpg="http://schemas.microsoft.com/office/word/2010/wordprocessingGroup" xmlns:wpi="http://schemas.microsoft.com/office/word/2010/wordprocessingInk" xmlns:wne="http://schemas.microsoft.com/office/word/2006/wordml" xmlns:wps="http://schemas.microsoft.com/office/word/2010/wordprocessingShape" mc:Ignorable="w14 w15 w16se w16cid w16 w16cex w16sdtdh wp14">
   <w:p>
     <w:pPr>
       <w:pStyle w:val="Kopfzeile"/>
@@ -5068,7 +5126,7 @@
 </file>
 
 <file path=word/numbering.xml><?xml version="1.0" encoding="utf-8"?>
-<w:numbering xmlns:wpc="http://schemas.microsoft.com/office/word/2010/wordprocessingCanvas" xmlns:cx="http://schemas.microsoft.com/office/drawing/2014/chartex" xmlns:cx1="http://schemas.microsoft.com/office/drawing/2015/9/8/chartex" xmlns:cx2="http://schemas.microsoft.com/office/drawing/2015/10/21/chartex" xmlns:cx3="http://schemas.microsoft.com/office/drawing/2016/5/9/chartex" xmlns:cx4="http://schemas.microsoft.com/office/drawing/2016/5/10/chartex" xmlns:cx5="http://schemas.microsoft.com/office/drawing/2016/5/11/chartex" xmlns:cx6="http://schemas.microsoft.com/office/drawing/2016/5/12/chartex" xmlns:cx7="http://schemas.microsoft.com/office/drawing/2016/5/13/chartex" xmlns:cx8="http://schemas.microsoft.com/office/drawing/2016/5/14/chartex" xmlns:mc="http://schemas.openxmlformats.org/markup-compatibility/2006" xmlns:aink="http://schemas.microsoft.com/office/drawing/2016/ink" xmlns:am3d="http://schemas.microsoft.com/office/drawing/2017/model3d" xmlns:o="urn:schemas-microsoft-com:office:office" xmlns:oel="http://schemas.microsoft.com/office/2019/extlst" xmlns:r="http://schemas.openxmlformats.org/officeDocument/2006/relationships" xmlns:m="http://schemas.openxmlformats.org/officeDocument/2006/math" xmlns:v="urn:schemas-microsoft-com:vml" xmlns:wp14="http://schemas.microsoft.com/office/word/2010/wordprocessingDrawing" xmlns:wp="http://schemas.openxmlformats.org/drawingml/2006/wordprocessingDrawing" xmlns:w10="urn:schemas-microsoft-com:office:word" xmlns:w="http://schemas.openxmlformats.org/wordprocessingml/2006/main" xmlns:w14="http://schemas.microsoft.com/office/word/2010/wordml" xmlns:w15="http://schemas.microsoft.com/office/word/2012/wordml" xmlns:w16cex="http://schemas.microsoft.com/office/word/2018/wordml/cex" xmlns:w16cid="http://schemas.microsoft.com/office/word/2016/wordml/cid" xmlns:w16="http://schemas.microsoft.com/office/word/2018/wordml" xmlns:w16sdtdh="http://schemas.microsoft.com/office/word/2020/wordml/sdtdatahash" xmlns:w16se="http://schemas.microsoft.com/office/word/2015/wordml/symex" xmlns:wpg="http://schemas.microsoft.com/office/word/2010/wordprocessingGroup" xmlns:wpi="http://schemas.microsoft.com/office/word/2010/wordprocessingInk" xmlns:wne="http://schemas.microsoft.com/office/word/2006/wordml" xmlns:wps="http://schemas.microsoft.com/office/word/2010/wordprocessingShape" mc:Ignorable="w14 w15 w16se w16cid w16 w16cex w16sdtdh wp14">
+<w:numbering xmlns:wpc="http://schemas.microsoft.com/office/word/2010/wordprocessingCanvas" xmlns:cx="http://schemas.microsoft.com/office/drawing/2014/chartex" xmlns:cx1="http://schemas.microsoft.com/office/drawing/2015/9/8/chartex" xmlns:cx2="http://schemas.microsoft.com/office/drawing/2015/10/21/chartex" xmlns:cx3="http://schemas.microsoft.com/office/drawing/2016/5/9/chartex" xmlns:cx4="http://schemas.microsoft.com/office/drawing/2016/5/10/chartex" xmlns:cx5="http://schemas.microsoft.com/office/drawing/2016/5/11/chartex" xmlns:cx6="http://schemas.microsoft.com/office/drawing/2016/5/12/chartex" xmlns:cx7="http://schemas.microsoft.com/office/drawing/2016/5/13/chartex" xmlns:cx8="http://schemas.microsoft.com/office/drawing/2016/5/14/chartex" xmlns:mc="http://schemas.openxmlformats.org/markup-compatibility/2006" xmlns:aink="http://schemas.microsoft.com/office/drawing/2016/ink" xmlns:am3d="http://schemas.microsoft.com/office/drawing/2017/model3d" xmlns:o="urn:schemas-microsoft-com:office:office" xmlns:oel="http://schemas.microsoft.com/office/2019/extlst" xmlns:r="http://schemas.openxmlformats.org/officeDocument/2006/relationships" xmlns:m="http://schemas.openxmlformats.org/officeDocument/2006/math" xmlns:v="urn:schemas-microsoft-com:vml" xmlns:wp14="http://schemas.microsoft.com/office/word/2010/wordprocessingDrawing" xmlns:wp="http://schemas.openxmlformats.org/drawingml/2006/wordprocessingDrawing" xmlns:w10="urn:schemas-microsoft-com:office:word" xmlns:w="http://schemas.openxmlformats.org/wordprocessingml/2006/main" xmlns:w14="http://schemas.microsoft.com/office/word/2010/wordml" xmlns:w15="http://schemas.microsoft.com/office/word/2012/wordml" xmlns:w16cex="http://schemas.microsoft.com/office/word/2018/wordml/cex" xmlns:w16cid="http://schemas.microsoft.com/office/word/2016/wordml/cid" xmlns:w16="http://schemas.microsoft.com/office/word/2018/wordml" xmlns:w16du="http://schemas.microsoft.com/office/word/2023/wordml/word16du" xmlns:w16sdtdh="http://schemas.microsoft.com/office/word/2020/wordml/sdtdatahash" xmlns:w16se="http://schemas.microsoft.com/office/word/2015/wordml/symex" xmlns:wpg="http://schemas.microsoft.com/office/word/2010/wordprocessingGroup" xmlns:wpi="http://schemas.microsoft.com/office/word/2010/wordprocessingInk" xmlns:wne="http://schemas.microsoft.com/office/word/2006/wordml" xmlns:wps="http://schemas.microsoft.com/office/word/2010/wordprocessingShape" mc:Ignorable="w14 w15 w16se w16cid w16 w16cex w16sdtdh wp14">
   <w:abstractNum w:abstractNumId="0" w15:restartNumberingAfterBreak="0">
     <w:nsid w:val="209521B4"/>
     <w:multiLevelType w:val="multilevel"/>

</xml_diff>